<commit_message>
Change Point of Contact
</commit_message>
<xml_diff>
--- a/UPP_Code_Management_Plan.docx
+++ b/UPP_Code_Management_Plan.docx
@@ -1,48 +1,54 @@
 
 <file path=word/document.xml><?xml version="1.0" encoding="utf-8"?>
-<w:document xmlns:wpc="http://schemas.microsoft.com/office/word/2010/wordprocessingCanvas" xmlns:mo="http://schemas.microsoft.com/office/mac/office/2008/main" xmlns:mc="http://schemas.openxmlformats.org/markup-compatibility/2006" xmlns:mv="urn:schemas-microsoft-com:mac:vml" xmlns:o="urn:schemas-microsoft-com:office:office" xmlns:r="http://schemas.openxmlformats.org/officeDocument/2006/relationships" xmlns:m="http://schemas.openxmlformats.org/officeDocument/2006/math" xmlns:v="urn:schemas-microsoft-com:vml" xmlns:wp14="http://schemas.microsoft.com/office/word/2010/wordprocessingDrawing" xmlns:wp="http://schemas.openxmlformats.org/drawingml/2006/wordprocessingDrawing" xmlns:w10="urn:schemas-microsoft-com:office:word" xmlns:w="http://schemas.openxmlformats.org/wordprocessingml/2006/main" xmlns:w14="http://schemas.microsoft.com/office/word/2010/wordml" xmlns:wpg="http://schemas.microsoft.com/office/word/2010/wordprocessingGroup" xmlns:wpi="http://schemas.microsoft.com/office/word/2010/wordprocessingInk" xmlns:wne="http://schemas.microsoft.com/office/word/2006/wordml" xmlns:wps="http://schemas.microsoft.com/office/word/2010/wordprocessingShape" mc:Ignorable="w14 wp14 mv">
+<w:document xmlns:wpc="http://schemas.microsoft.com/office/word/2010/wordprocessingCanvas" xmlns:cx="http://schemas.microsoft.com/office/drawing/2014/chartex" xmlns:cx1="http://schemas.microsoft.com/office/drawing/2015/9/8/chartex" xmlns:cx2="http://schemas.microsoft.com/office/drawing/2015/10/21/chartex" xmlns:cx3="http://schemas.microsoft.com/office/drawing/2016/5/9/chartex" xmlns:cx4="http://schemas.microsoft.com/office/drawing/2016/5/10/chartex" xmlns:cx5="http://schemas.microsoft.com/office/drawing/2016/5/11/chartex" xmlns:cx6="http://schemas.microsoft.com/office/drawing/2016/5/12/chartex" xmlns:cx7="http://schemas.microsoft.com/office/drawing/2016/5/13/chartex" xmlns:cx8="http://schemas.microsoft.com/office/drawing/2016/5/14/chartex" xmlns:mc="http://schemas.openxmlformats.org/markup-compatibility/2006" xmlns:aink="http://schemas.microsoft.com/office/drawing/2016/ink" xmlns:am3d="http://schemas.microsoft.com/office/drawing/2017/model3d" xmlns:o="urn:schemas-microsoft-com:office:office" xmlns:r="http://schemas.openxmlformats.org/officeDocument/2006/relationships" xmlns:m="http://schemas.openxmlformats.org/officeDocument/2006/math" xmlns:v="urn:schemas-microsoft-com:vml" xmlns:wp14="http://schemas.microsoft.com/office/word/2010/wordprocessingDrawing" xmlns:wp="http://schemas.openxmlformats.org/drawingml/2006/wordprocessingDrawing" xmlns:w10="urn:schemas-microsoft-com:office:word" xmlns:w="http://schemas.openxmlformats.org/wordprocessingml/2006/main" xmlns:w14="http://schemas.microsoft.com/office/word/2010/wordml" xmlns:w15="http://schemas.microsoft.com/office/word/2012/wordml" xmlns:w16cid="http://schemas.microsoft.com/office/word/2016/wordml/cid" xmlns:w16se="http://schemas.microsoft.com/office/word/2015/wordml/symex" xmlns:wpg="http://schemas.microsoft.com/office/word/2010/wordprocessingGroup" xmlns:wpi="http://schemas.microsoft.com/office/word/2010/wordprocessingInk" xmlns:wne="http://schemas.microsoft.com/office/word/2006/wordml" xmlns:wps="http://schemas.microsoft.com/office/word/2010/wordprocessingShape" mc:Ignorable="w14 w15 w16se w16cid wp14">
   <w:body>
     <w:p>
       <w:pPr>
         <w:pStyle w:val="Title"/>
       </w:pPr>
+      <w:r>
+        <w:t>Community Unified Post Processor (UPP) Code Management Plan</w:t>
+      </w:r>
+    </w:p>
+    <w:p>
+      <w:pPr>
+        <w:spacing w:after="0" w:line="240" w:lineRule="auto"/>
+        <w:jc w:val="center"/>
+      </w:pPr>
+      <w:r>
+        <w:t>Month Day,</w:t>
+      </w:r>
+      <w:r>
+        <w:t xml:space="preserve"> 201</w:t>
+      </w:r>
+      <w:r>
+        <w:t>8</w:t>
+      </w:r>
+      <w:r>
+        <w:br/>
+      </w:r>
+      <w:r>
+        <w:t>Point of Contact: Kate Fossell</w:t>
+      </w:r>
+    </w:p>
+    <w:p>
+      <w:pPr>
+        <w:spacing w:after="0" w:line="240" w:lineRule="auto"/>
+        <w:jc w:val="center"/>
+      </w:pPr>
+    </w:p>
+    <w:p>
+      <w:pPr>
+        <w:pStyle w:val="Heading1"/>
+      </w:pPr>
+      <w:r>
+        <w:t>Introduction</w:t>
+      </w:r>
       <w:bookmarkStart w:id="0" w:name="_GoBack"/>
       <w:bookmarkEnd w:id="0"/>
-      <w:r>
-        <w:t>Community Unified Post Processor (UPP) Code Management Plan</w:t>
-      </w:r>
     </w:p>
     <w:p>
       <w:pPr>
-        <w:spacing w:after="0" w:line="240" w:lineRule="auto"/>
-        <w:jc w:val="center"/>
-      </w:pPr>
-      <w:r>
-        <w:t>May 9, 2013</w:t>
-      </w:r>
-      <w:r>
-        <w:br/>
-      </w:r>
-      <w:r>
-        <w:t>Point of Contact: Jamie Wolff</w:t>
-      </w:r>
-    </w:p>
-    <w:p>
-      <w:pPr>
-        <w:spacing w:after="0" w:line="240" w:lineRule="auto"/>
-        <w:jc w:val="center"/>
-      </w:pPr>
-    </w:p>
-    <w:p>
-      <w:pPr>
-        <w:pStyle w:val="Heading1"/>
-      </w:pPr>
-      <w:r>
-        <w:t>Introduction</w:t>
-      </w:r>
-    </w:p>
-    <w:p>
-      <w:pPr>
         <w:ind w:left="360"/>
       </w:pPr>
       <w:r>
@@ -109,7 +115,15 @@
         <w:t>Global Forecast System (GFS)</w:t>
       </w:r>
       <w:r>
-        <w:t xml:space="preserve">, the North American Mesoscale (NAM) Model,, the Weather Research and Forecasting (WRF) Rapid Refresh model </w:t>
+        <w:t xml:space="preserve">, the North American Mesoscale (NAM) </w:t>
+      </w:r>
+      <w:proofErr w:type="gramStart"/>
+      <w:r>
+        <w:t>Model,,</w:t>
+      </w:r>
+      <w:proofErr w:type="gramEnd"/>
+      <w:r>
+        <w:t xml:space="preserve"> the Weather Research and Forecasting (WRF) Rapid Refresh model </w:t>
       </w:r>
       <w:r>
         <w:t xml:space="preserve"> and </w:t>
@@ -391,7 +405,15 @@
         <w:t>/</w:t>
       </w:r>
       <w:r>
-        <w:t>NCAR Earth Systems Laboratory (NESL)/Climate and Global Dynamics Division(CGD)</w:t>
+        <w:t xml:space="preserve">NCAR Earth Systems Laboratory (NESL)/Climate and Global Dynamics </w:t>
+      </w:r>
+      <w:proofErr w:type="gramStart"/>
+      <w:r>
+        <w:t>Division(</w:t>
+      </w:r>
+      <w:proofErr w:type="gramEnd"/>
+      <w:r>
+        <w:t>CGD)</w:t>
       </w:r>
       <w:r>
         <w:t xml:space="preserve">.  </w:t>
@@ -403,7 +425,15 @@
         <w:t>NESL/</w:t>
       </w:r>
       <w:r>
-        <w:t>CGD repository data resides on a RAID unit configured to use Level 6 redundancy.  The RAID unit can suffer two drive failures without loss of data.  Two servers are configured for high availability.  One system acts as the primary with the other in reserve.  Roles for the servers are swapped for maintenance upgrades or in the event of hardware failure.  Two sets of backups are kept. The first is a nightly rsync of the</w:t>
+        <w:t xml:space="preserve">CGD repository data resides on a RAID unit configured to use Level 6 redundancy.  The RAID unit can suffer two drive failures without loss of data.  Two servers are configured for high availability.  One system acts as the primary with the other in reserve.  Roles for the servers are swapped for maintenance upgrades or in the event of hardware failure.  Two sets of backups are kept. The first is a nightly </w:t>
+      </w:r>
+      <w:proofErr w:type="spellStart"/>
+      <w:r>
+        <w:t>rsync</w:t>
+      </w:r>
+      <w:proofErr w:type="spellEnd"/>
+      <w:r>
+        <w:t xml:space="preserve"> of the</w:t>
       </w:r>
       <w:r>
         <w:t xml:space="preserve"> </w:t>
@@ -500,7 +530,15 @@
         <w:t>arch</w:t>
       </w:r>
       <w:r>
-        <w:t>itecture support are in the repository:</w:t>
+        <w:t xml:space="preserve">itecture support </w:t>
+      </w:r>
+      <w:proofErr w:type="gramStart"/>
+      <w:r>
+        <w:t>are</w:t>
+      </w:r>
+      <w:proofErr w:type="gramEnd"/>
+      <w:r>
+        <w:t xml:space="preserve"> in the repository:</w:t>
       </w:r>
       <w:r>
         <w:t xml:space="preserve"> </w:t>
@@ -584,7 +622,7 @@
       </w:pPr>
       <w:r>
         <w:pict w14:anchorId="508E4A48">
-          <v:group id="_x0000_s1233" style="width:418.5pt;height:116pt;mso-position-horizontal-relative:char;mso-position-vertical-relative:line" coordorigin="2160,9957" coordsize="8370,2320" editas="canvas">
+          <v:group id="_x0000_s1100" editas="canvas" alt="" style="width:418.5pt;height:116pt;mso-position-horizontal-relative:char;mso-position-vertical-relative:line" coordorigin="2160,9957" coordsize="8370,2320">
             <o:lock v:ext="edit" aspectratio="t"/>
             <v:shapetype id="_x0000_t75" coordsize="21600,21600" o:spt="75" o:preferrelative="t" path="m@4@5l@4@11@9@11@9@5xe" filled="f" stroked="f">
               <v:stroke joinstyle="miter"/>
@@ -605,18 +643,18 @@
               <v:path o:extrusionok="f" gradientshapeok="t" o:connecttype="rect"/>
               <o:lock v:ext="edit" aspectratio="t"/>
             </v:shapetype>
-            <v:shape id="_x0000_s1232" type="#_x0000_t75" style="position:absolute;left:2160;top:9957;width:8370;height:2320" o:preferrelative="f">
+            <v:shape id="_x0000_s1101" type="#_x0000_t75" alt="" style="position:absolute;left:2160;top:9957;width:8370;height:2320" o:preferrelative="f">
               <v:fill o:detectmouseclick="t"/>
               <v:path o:extrusionok="t" o:connecttype="none"/>
               <o:lock v:ext="edit" text="t"/>
             </v:shape>
-            <v:group id="_x0000_s1026" style="position:absolute;left:3790;top:10121;width:4642;height:1809" coordorigin="2980,1940" coordsize="4640,1610">
-              <v:group id="_x0000_s1027" style="position:absolute;left:2980;top:2190;width:3020;height:1210" coordorigin="2980,2190" coordsize="3020,1210">
-                <v:shapetype id="_x0000_t132" coordsize="21600,21600" o:spt="132" path="m10800,0qx0,3391l0,18209qy10800,21600,21600,18209l21600,3391qy10800,0xem0,3391nfqy10800,6782,21600,3391e">
+            <v:group id="_x0000_s1102" alt="" style="position:absolute;left:3790;top:10121;width:4642;height:1809" coordorigin="2980,1940" coordsize="4640,1610">
+              <v:group id="_x0000_s1103" alt="" style="position:absolute;left:2980;top:2190;width:3020;height:1210" coordorigin="2980,2190" coordsize="3020,1210">
+                <v:shapetype id="_x0000_t132" coordsize="21600,21600" o:spt="132" path="m10800,qx,3391l,18209qy10800,21600,21600,18209l21600,3391qy10800,xem,3391nfqy10800,6782,21600,3391e">
                   <v:path o:extrusionok="f" gradientshapeok="t" o:connecttype="custom" o:connectlocs="10800,6782;10800,0;0,10800;10800,21600;21600,10800" o:connectangles="270,270,180,90,0" textboxrect="0,6782,21600,18209"/>
                 </v:shapetype>
-                <v:shape id="_x0000_s1028" type="#_x0000_t132" style="position:absolute;left:2980;top:2190;width:1420;height:1210">
-                  <v:textbox style="mso-next-textbox:#_x0000_s1028">
+                <v:shape id="_x0000_s1104" type="#_x0000_t132" alt="" style="position:absolute;left:2980;top:2190;width:1420;height:1210;mso-wrap-style:square;v-text-anchor:top">
+                  <v:textbox style="mso-next-textbox:#_x0000_s1104">
                     <w:txbxContent>
                       <w:p>
                         <w:pPr>
@@ -643,7 +681,7 @@
                     </w:txbxContent>
                   </v:textbox>
                 </v:shape>
-                <v:shapetype id="_x0000_t34" coordsize="21600,21600" o:spt="34" o:oned="t" adj="10800" path="m0,0l@0,0@0,21600,21600,21600e" filled="f">
+                <v:shapetype id="_x0000_t34" coordsize="21600,21600" o:spt="34" o:oned="t" adj="10800" path="m,l@0,0@0,21600,21600,21600e" filled="f">
                   <v:stroke joinstyle="miter"/>
                   <v:formulas>
                     <v:f eqn="val #0"/>
@@ -654,15 +692,15 @@
                   </v:handles>
                   <o:lock v:ext="edit" shapetype="t"/>
                 </v:shapetype>
-                <v:shape id="_x0000_s1029" type="#_x0000_t34" style="position:absolute;left:4400;top:2810;width:1600;height:340;rotation:180" o:connectortype="elbow" adj=",-146753,-74250"/>
-                <v:shape id="_x0000_s1030" type="#_x0000_t34" style="position:absolute;left:4400;top:2320;width:1600;height:490;rotation:180;flip:y" o:connectortype="elbow" adj=",65241,-74250"/>
+                <v:shape id="_x0000_s1105" type="#_x0000_t34" alt="" style="position:absolute;left:4400;top:2810;width:1600;height:340;rotation:180" o:connectortype="elbow" adj=",-146753,-74250"/>
+                <v:shape id="_x0000_s1106" type="#_x0000_t34" alt="" style="position:absolute;left:4400;top:2320;width:1600;height:490;rotation:180;flip:y" o:connectortype="elbow" adj=",65241,-74250"/>
               </v:group>
-              <v:shapetype id="_x0000_t130" coordsize="21600,21600" o:spt="130" path="m3600,21597c2662,21202,1837,20075,1087,18440,487,16240,75,13590,,10770,75,8007,487,5412,1087,3045,1837,1465,2662,337,3600,0l21597,0c20660,337,19910,1465,19085,3045,18485,5412,18072,8007,17997,10770,18072,13590,18485,16240,19085,18440,19910,20075,20660,21202,21597,21597xe">
+              <v:shapetype id="_x0000_t130" coordsize="21600,21600" o:spt="130" path="m3600,21597c2662,21202,1837,20075,1087,18440,487,16240,75,13590,,10770,75,8007,487,5412,1087,3045,1837,1465,2662,337,3600,l21597,v-937,337,-1687,1465,-2512,3045c18485,5412,18072,8007,17997,10770v75,2820,488,5470,1088,7670c19910,20075,20660,21202,21597,21597xe">
                 <v:stroke joinstyle="miter"/>
                 <v:path gradientshapeok="t" o:connecttype="custom" o:connectlocs="10800,0;0,10800;10800,21600;17997,10800" textboxrect="3600,0,17997,21600"/>
               </v:shapetype>
-              <v:shape id="_x0000_s1031" type="#_x0000_t130" style="position:absolute;left:6000;top:1940;width:1620;height:740">
-                <v:textbox style="mso-next-textbox:#_x0000_s1031">
+              <v:shape id="_x0000_s1107" type="#_x0000_t130" alt="" style="position:absolute;left:6000;top:1940;width:1620;height:740;mso-wrap-style:square;v-text-anchor:top">
+                <v:textbox style="mso-next-textbox:#_x0000_s1107">
                   <w:txbxContent>
                     <w:p>
                       <w:pPr>
@@ -688,8 +726,8 @@
                   </w:txbxContent>
                 </v:textbox>
               </v:shape>
-              <v:shape id="_x0000_s1032" type="#_x0000_t130" style="position:absolute;left:6000;top:2810;width:1620;height:740">
-                <v:textbox style="mso-next-textbox:#_x0000_s1032">
+              <v:shape id="_x0000_s1108" type="#_x0000_t130" alt="" style="position:absolute;left:6000;top:2810;width:1620;height:740;mso-wrap-style:square;v-text-anchor:top">
+                <v:textbox style="mso-next-textbox:#_x0000_s1108">
                   <w:txbxContent>
                     <w:p>
                       <w:pPr>
@@ -723,12 +761,12 @@
                 </v:textbox>
               </v:shape>
             </v:group>
-            <v:shapetype id="_x0000_t202" coordsize="21600,21600" o:spt="202" path="m0,0l0,21600,21600,21600,21600,0xe">
+            <v:shapetype id="_x0000_t202" coordsize="21600,21600" o:spt="202" path="m,l,21600r21600,l21600,xe">
               <v:stroke joinstyle="miter"/>
               <v:path gradientshapeok="t" o:connecttype="rect"/>
             </v:shapetype>
-            <v:shape id="_x0000_s1179" type="#_x0000_t202" style="position:absolute;left:4440;top:11964;width:3250;height:250" stroked="f">
-              <v:textbox style="mso-next-textbox:#_x0000_s1179" inset="0,0,0,0">
+            <v:shape id="_x0000_s1109" type="#_x0000_t202" alt="" style="position:absolute;left:4440;top:11964;width:3250;height:250;mso-wrap-style:square;v-text-anchor:top" stroked="f">
+              <v:textbox style="mso-next-textbox:#_x0000_s1109" inset="0,0,0,0">
                 <w:txbxContent>
                   <w:p>
                     <w:pPr>
@@ -740,14 +778,36 @@
                     <w:r>
                       <w:t xml:space="preserve">Figure </w:t>
                     </w:r>
-                    <w:fldSimple w:instr=" SEQ Figure \* ARABIC ">
-                      <w:r>
-                        <w:rPr>
-                          <w:noProof/>
-                        </w:rPr>
-                        <w:t>1</w:t>
-                      </w:r>
-                    </w:fldSimple>
+                    <w:r>
+                      <w:rPr>
+                        <w:noProof/>
+                      </w:rPr>
+                      <w:fldChar w:fldCharType="begin"/>
+                    </w:r>
+                    <w:r>
+                      <w:rPr>
+                        <w:noProof/>
+                      </w:rPr>
+                      <w:instrText xml:space="preserve"> SEQ Figure \* ARABIC </w:instrText>
+                    </w:r>
+                    <w:r>
+                      <w:rPr>
+                        <w:noProof/>
+                      </w:rPr>
+                      <w:fldChar w:fldCharType="separate"/>
+                    </w:r>
+                    <w:r>
+                      <w:rPr>
+                        <w:noProof/>
+                      </w:rPr>
+                      <w:t>1</w:t>
+                    </w:r>
+                    <w:r>
+                      <w:rPr>
+                        <w:noProof/>
+                      </w:rPr>
+                      <w:fldChar w:fldCharType="end"/>
+                    </w:r>
                     <w:r>
                       <w:t>.  UPP Repository Storage Structure</w:t>
                     </w:r>
@@ -758,7 +818,6 @@
                 </w:txbxContent>
               </v:textbox>
             </v:shape>
-            <w10:wrap type="none"/>
             <w10:anchorlock/>
           </v:group>
         </w:pict>
@@ -784,15 +843,23 @@
         <w:t xml:space="preserve">derivatives of </w:t>
       </w:r>
       <w:r>
-        <w:t>the NOAA/EMC</w:t>
-      </w:r>
-      <w:r>
-        <w:t xml:space="preserve">‘s </w:t>
+        <w:t>the NOAA/</w:t>
+      </w:r>
+      <w:proofErr w:type="gramStart"/>
+      <w:r>
+        <w:t>EMC</w:t>
+      </w:r>
+      <w:r>
+        <w:t>‘</w:t>
+      </w:r>
+      <w:proofErr w:type="gramEnd"/>
+      <w:r>
+        <w:t xml:space="preserve">s </w:t>
       </w:r>
       <w:r>
         <w:t xml:space="preserve">repository </w:t>
       </w:r>
-      <w:hyperlink r:id="rId9" w:history="1">
+      <w:hyperlink r:id="rId8" w:history="1">
         <w:r>
           <w:rPr>
             <w:rStyle w:val="Hyperlink"/>
@@ -813,7 +880,15 @@
         <w:t>,</w:t>
       </w:r>
       <w:r>
-        <w:t xml:space="preserve"> the NCEP libraries are under going </w:t>
+        <w:t xml:space="preserve"> the NCEP libraries are </w:t>
+      </w:r>
+      <w:proofErr w:type="spellStart"/>
+      <w:r>
+        <w:t>under going</w:t>
+      </w:r>
+      <w:proofErr w:type="spellEnd"/>
+      <w:r>
+        <w:t xml:space="preserve"> </w:t>
       </w:r>
       <w:r>
         <w:t>modifications</w:t>
@@ -825,7 +900,15 @@
         <w:t>to support</w:t>
       </w:r>
       <w:r>
-        <w:t xml:space="preserve"> the little endian format.  At the DTC</w:t>
+        <w:t xml:space="preserve"> the </w:t>
+      </w:r>
+      <w:proofErr w:type="gramStart"/>
+      <w:r>
+        <w:t>little endian</w:t>
+      </w:r>
+      <w:proofErr w:type="gramEnd"/>
+      <w:r>
+        <w:t xml:space="preserve"> format.  At the DTC</w:t>
       </w:r>
       <w:r>
         <w:t>,</w:t>
@@ -859,8 +942,13 @@
         <w:t>with</w:t>
       </w:r>
       <w:r>
-        <w:t xml:space="preserve"> EMC’s nceplibs</w:t>
-      </w:r>
+        <w:t xml:space="preserve"> EMC’s </w:t>
+      </w:r>
+      <w:proofErr w:type="spellStart"/>
+      <w:r>
+        <w:t>nceplibs</w:t>
+      </w:r>
+      <w:proofErr w:type="spellEnd"/>
       <w:r>
         <w:t xml:space="preserve"> once the unification process internal to EMC has been complete</w:t>
       </w:r>
@@ -965,9 +1053,9 @@
           <w:noProof/>
         </w:rPr>
         <w:pict w14:anchorId="7DC48C36">
-          <v:group id="_x0000_s1306" style="position:absolute;left:0;text-align:left;margin-left:32.25pt;margin-top:0;width:475.5pt;height:253.85pt;z-index:251772928" coordorigin="2085,2783" coordsize="9510,5077">
-            <v:shape id="_x0000_s1300" type="#_x0000_t202" style="position:absolute;left:2085;top:7440;width:9360;height:420" o:regroupid="3" stroked="f">
-              <v:textbox style="mso-next-textbox:#_x0000_s1300;mso-fit-shape-to-text:t" inset="0,0,0,0">
+          <v:group id="_x0000_s1072" alt="" style="position:absolute;left:0;text-align:left;margin-left:32.25pt;margin-top:0;width:475.5pt;height:253.85pt;z-index:251772928" coordorigin="2085,2783" coordsize="9510,5077">
+            <v:shape id="_x0000_s1073" type="#_x0000_t202" alt="" style="position:absolute;left:2085;top:7440;width:9360;height:420;mso-wrap-style:square;v-text-anchor:top" stroked="f">
+              <v:textbox style="mso-next-textbox:#_x0000_s1073;mso-fit-shape-to-text:t" inset="0,0,0,0">
                 <w:txbxContent>
                   <w:p>
                     <w:pPr>
@@ -976,14 +1064,36 @@
                     <w:r>
                       <w:t xml:space="preserve">Figure </w:t>
                     </w:r>
-                    <w:fldSimple w:instr=" SEQ Figure \* ARABIC ">
-                      <w:r>
-                        <w:rPr>
-                          <w:noProof/>
-                        </w:rPr>
-                        <w:t>2</w:t>
-                      </w:r>
-                    </w:fldSimple>
+                    <w:r>
+                      <w:rPr>
+                        <w:noProof/>
+                      </w:rPr>
+                      <w:fldChar w:fldCharType="begin"/>
+                    </w:r>
+                    <w:r>
+                      <w:rPr>
+                        <w:noProof/>
+                      </w:rPr>
+                      <w:instrText xml:space="preserve"> SEQ Figure \* ARABIC </w:instrText>
+                    </w:r>
+                    <w:r>
+                      <w:rPr>
+                        <w:noProof/>
+                      </w:rPr>
+                      <w:fldChar w:fldCharType="separate"/>
+                    </w:r>
+                    <w:r>
+                      <w:rPr>
+                        <w:noProof/>
+                      </w:rPr>
+                      <w:t>2</w:t>
+                    </w:r>
+                    <w:r>
+                      <w:rPr>
+                        <w:noProof/>
+                      </w:rPr>
+                      <w:fldChar w:fldCharType="end"/>
+                    </w:r>
                     <w:r>
                       <w:t>. Community External Library Repository</w:t>
                     </w:r>
@@ -997,14 +1107,14 @@
                 </w:txbxContent>
               </v:textbox>
             </v:shape>
-            <v:group id="_x0000_s1305" style="position:absolute;left:2235;top:2783;width:9360;height:4508" coordorigin="2235,2783" coordsize="9360,4508" o:regroupid="3">
-              <v:shape id="_x0000_s1268" type="#_x0000_t75" style="position:absolute;left:2235;top:2783;width:9360;height:4507" o:preferrelative="f" o:regroupid="4">
+            <v:group id="_x0000_s1074" alt="" style="position:absolute;left:2235;top:2783;width:9360;height:4508" coordorigin="2235,2783" coordsize="9360,4508">
+              <v:shape id="_x0000_s1075" type="#_x0000_t75" alt="" style="position:absolute;left:2235;top:2783;width:9360;height:4507" o:preferrelative="f">
                 <v:fill o:detectmouseclick="t"/>
                 <v:path o:extrusionok="t" o:connecttype="none"/>
                 <o:lock v:ext="edit" text="t"/>
               </v:shape>
-              <v:shape id="_x0000_s1270" type="#_x0000_t202" style="position:absolute;left:2371;top:3060;width:1333;height:405" o:regroupid="4">
-                <v:textbox style="mso-next-textbox:#_x0000_s1270">
+              <v:shape id="_x0000_s1076" type="#_x0000_t202" alt="" style="position:absolute;left:2371;top:3060;width:1333;height:405;mso-wrap-style:square;v-text-anchor:top">
+                <v:textbox style="mso-next-textbox:#_x0000_s1076">
                   <w:txbxContent>
                     <w:p>
                       <w:pPr>
@@ -1017,8 +1127,8 @@
                   </w:txbxContent>
                 </v:textbox>
               </v:shape>
-              <v:shape id="_x0000_s1271" type="#_x0000_t202" style="position:absolute;left:2371;top:3777;width:1333;height:407" o:regroupid="4">
-                <v:textbox style="mso-next-textbox:#_x0000_s1271">
+              <v:shape id="_x0000_s1077" type="#_x0000_t202" alt="" style="position:absolute;left:2371;top:3777;width:1333;height:407;mso-wrap-style:square;v-text-anchor:top">
+                <v:textbox style="mso-next-textbox:#_x0000_s1077">
                   <w:txbxContent>
                     <w:p>
                       <w:pPr>
@@ -1031,23 +1141,28 @@
                   </w:txbxContent>
                 </v:textbox>
               </v:shape>
-              <v:shape id="_x0000_s1272" type="#_x0000_t202" style="position:absolute;left:2371;top:4468;width:1333;height:407" o:regroupid="4">
-                <v:textbox style="mso-next-textbox:#_x0000_s1272">
+              <v:shape id="_x0000_s1078" type="#_x0000_t202" alt="" style="position:absolute;left:2371;top:4468;width:1333;height:407;mso-wrap-style:square;v-text-anchor:top">
+                <v:textbox style="mso-next-textbox:#_x0000_s1078">
                   <w:txbxContent>
                     <w:p>
                       <w:pPr>
                         <w:jc w:val="center"/>
                       </w:pPr>
+                      <w:proofErr w:type="spellStart"/>
                       <w:r>
-                        <w:t>src/</w:t>
+                        <w:t>src</w:t>
+                      </w:r>
+                      <w:proofErr w:type="spellEnd"/>
+                      <w:r>
+                        <w:t>/</w:t>
                       </w:r>
                     </w:p>
                   </w:txbxContent>
                 </v:textbox>
               </v:shape>
-              <v:group id="_x0000_s1280" style="position:absolute;left:3704;top:2923;width:4261;height:2073" coordorigin="3715,3805" coordsize="3277,1594" o:regroupid="4">
-                <v:shape id="_x0000_s1278" type="#_x0000_t202" style="position:absolute;left:6012;top:3805;width:980;height:1593" strokecolor="white [3212]">
-                  <v:textbox style="mso-next-textbox:#_x0000_s1278">
+              <v:group id="_x0000_s1079" alt="" style="position:absolute;left:3704;top:2923;width:4261;height:2073" coordorigin="3715,3805" coordsize="3277,1594">
+                <v:shape id="_x0000_s1080" type="#_x0000_t202" alt="" style="position:absolute;left:6012;top:3805;width:980;height:1593;mso-wrap-style:square;v-text-anchor:top" strokecolor="white [3212]">
+                  <v:textbox style="mso-next-textbox:#_x0000_s1080">
                     <w:txbxContent>
                       <w:p>
                         <w:r>
@@ -1055,8 +1170,12 @@
                         </w:r>
                         <w:r>
                           <w:br/>
+                        </w:r>
+                        <w:proofErr w:type="spellStart"/>
+                        <w:r>
                           <w:t>Makefile</w:t>
                         </w:r>
+                        <w:proofErr w:type="spellEnd"/>
                         <w:r>
                           <w:br/>
                           <w:t>clean</w:t>
@@ -1077,20 +1196,20 @@
                     </w:txbxContent>
                   </v:textbox>
                 </v:shape>
-                <v:group id="_x0000_s1279" style="position:absolute;left:3715;top:3806;width:2654;height:1593" coordorigin="3715,3806" coordsize="2654,1593">
-                  <v:shapetype id="_x0000_t32" coordsize="21600,21600" o:spt="32" o:oned="t" path="m0,0l21600,21600e" filled="f">
+                <v:group id="_x0000_s1081" alt="" style="position:absolute;left:3715;top:3806;width:2654;height:1593" coordorigin="3715,3806" coordsize="2654,1593">
+                  <v:shapetype id="_x0000_t32" coordsize="21600,21600" o:spt="32" o:oned="t" path="m,l21600,21600e" filled="f">
                     <v:path arrowok="t" fillok="f" o:connecttype="none"/>
                     <o:lock v:ext="edit" shapetype="t"/>
                   </v:shapetype>
-                  <v:shape id="_x0000_s1273" type="#_x0000_t32" style="position:absolute;left:3715;top:4066;width:2297;height:6" o:connectortype="straight"/>
-                  <v:shape id="_x0000_s1275" type="#_x0000_t32" style="position:absolute;left:6012;top:3806;width:1;height:1593" o:connectortype="straight"/>
-                  <v:shape id="_x0000_s1276" type="#_x0000_t32" style="position:absolute;left:6012;top:3806;width:357;height:0" o:connectortype="straight"/>
-                  <v:shape id="_x0000_s1277" type="#_x0000_t32" style="position:absolute;left:6012;top:5398;width:357;height:1" o:connectortype="straight"/>
+                  <v:shape id="_x0000_s1082" type="#_x0000_t32" alt="" style="position:absolute;left:3715;top:4066;width:2297;height:6" o:connectortype="straight"/>
+                  <v:shape id="_x0000_s1083" type="#_x0000_t32" alt="" style="position:absolute;left:6012;top:3806;width:1;height:1593" o:connectortype="straight"/>
+                  <v:shape id="_x0000_s1084" type="#_x0000_t32" alt="" style="position:absolute;left:6012;top:3806;width:357;height:0" o:connectortype="straight"/>
+                  <v:shape id="_x0000_s1085" type="#_x0000_t32" alt="" style="position:absolute;left:6012;top:5398;width:357;height:1" o:connectortype="straight"/>
                 </v:group>
               </v:group>
-              <v:group id="_x0000_s1291" style="position:absolute;left:3704;top:3465;width:1516;height:1068" coordorigin="3715,4222" coordsize="1166,821" o:regroupid="4">
-                <v:shape id="_x0000_s1282" type="#_x0000_t202" style="position:absolute;left:4200;top:4223;width:681;height:820" strokecolor="white [3212]">
-                  <v:textbox style="mso-next-textbox:#_x0000_s1282">
+              <v:group id="_x0000_s1086" alt="" style="position:absolute;left:3704;top:3465;width:1516;height:1068" coordorigin="3715,4222" coordsize="1166,821">
+                <v:shape id="_x0000_s1087" type="#_x0000_t202" alt="" style="position:absolute;left:4200;top:4223;width:681;height:820;mso-wrap-style:square;v-text-anchor:top" strokecolor="white [3212]">
+                  <v:textbox style="mso-next-textbox:#_x0000_s1087">
                     <w:txbxContent>
                       <w:p>
                         <w:r>
@@ -1108,28 +1227,34 @@
                     </w:txbxContent>
                   </v:textbox>
                 </v:shape>
-                <v:group id="_x0000_s1290" style="position:absolute;left:3715;top:4222;width:866;height:772" coordorigin="3715,4222" coordsize="866,772">
-                  <v:shape id="_x0000_s1281" type="#_x0000_t32" style="position:absolute;left:3715;top:4612;width:485;height:7;flip:y" o:connectortype="straight"/>
-                  <v:shape id="_x0000_s1287" type="#_x0000_t32" style="position:absolute;left:4200;top:4222;width:0;height:771" o:connectortype="straight"/>
-                  <v:shape id="_x0000_s1288" type="#_x0000_t32" style="position:absolute;left:4200;top:4222;width:381;height:1" o:connectortype="straight"/>
-                  <v:shape id="_x0000_s1289" type="#_x0000_t32" style="position:absolute;left:4200;top:4993;width:381;height:1" o:connectortype="straight"/>
+                <v:group id="_x0000_s1088" alt="" style="position:absolute;left:3715;top:4222;width:866;height:772" coordorigin="3715,4222" coordsize="866,772">
+                  <v:shape id="_x0000_s1089" type="#_x0000_t32" alt="" style="position:absolute;left:3715;top:4612;width:485;height:7;flip:y" o:connectortype="straight"/>
+                  <v:shape id="_x0000_s1090" type="#_x0000_t32" alt="" style="position:absolute;left:4200;top:4222;width:0;height:771" o:connectortype="straight"/>
+                  <v:shape id="_x0000_s1091" type="#_x0000_t32" alt="" style="position:absolute;left:4200;top:4222;width:381;height:1" o:connectortype="straight"/>
+                  <v:shape id="_x0000_s1092" type="#_x0000_t32" alt="" style="position:absolute;left:4200;top:4993;width:381;height:1" o:connectortype="straight"/>
                 </v:group>
               </v:group>
-              <v:group id="_x0000_s1304" style="position:absolute;left:3038;top:4695;width:3428;height:2596" coordorigin="3038,4695" coordsize="3428,2596" o:regroupid="4">
-                <v:shape id="_x0000_s1297" type="#_x0000_t202" style="position:absolute;left:3991;top:4696;width:2475;height:2595" o:regroupid="5" stroked="f">
-                  <v:textbox style="mso-next-textbox:#_x0000_s1297">
+              <v:group id="_x0000_s1093" alt="" style="position:absolute;left:3038;top:4695;width:3428;height:2596" coordorigin="3038,4695" coordsize="3428,2596">
+                <v:shape id="_x0000_s1094" type="#_x0000_t202" alt="" style="position:absolute;left:3991;top:4696;width:2475;height:2595;mso-wrap-style:square;v-text-anchor:top" stroked="f">
+                  <v:textbox style="mso-next-textbox:#_x0000_s1094">
                     <w:txbxContent>
                       <w:p>
+                        <w:proofErr w:type="spellStart"/>
                         <w:r>
                           <w:t>bacio</w:t>
                         </w:r>
+                        <w:proofErr w:type="spellEnd"/>
                         <w:r>
                           <w:tab/>
                         </w:r>
                         <w:r>
                           <w:tab/>
+                        </w:r>
+                        <w:proofErr w:type="spellStart"/>
+                        <w:r>
                           <w:t>crtm</w:t>
                         </w:r>
+                        <w:proofErr w:type="spellEnd"/>
                         <w:r>
                           <w:br/>
                           <w:t>g2</w:t>
@@ -1143,38 +1268,66 @@
                         </w:r>
                         <w:r>
                           <w:br/>
+                        </w:r>
+                        <w:proofErr w:type="spellStart"/>
+                        <w:r>
                           <w:t>gfsio</w:t>
                         </w:r>
+                        <w:proofErr w:type="spellEnd"/>
                         <w:r>
                           <w:tab/>
                         </w:r>
                         <w:r>
                           <w:tab/>
+                        </w:r>
+                        <w:proofErr w:type="spellStart"/>
+                        <w:r>
                           <w:t>ip</w:t>
                         </w:r>
+                        <w:proofErr w:type="spellEnd"/>
                         <w:r>
                           <w:br/>
+                        </w:r>
+                        <w:proofErr w:type="spellStart"/>
+                        <w:r>
                           <w:t>mersenne</w:t>
                         </w:r>
+                        <w:proofErr w:type="spellEnd"/>
                         <w:r>
                           <w:tab/>
+                        </w:r>
+                        <w:proofErr w:type="spellStart"/>
+                        <w:r>
                           <w:t>nemsio</w:t>
                         </w:r>
+                        <w:proofErr w:type="spellEnd"/>
                         <w:r>
                           <w:br/>
+                        </w:r>
+                        <w:proofErr w:type="spellStart"/>
+                        <w:r>
                           <w:t>sfcio</w:t>
                         </w:r>
+                        <w:proofErr w:type="spellEnd"/>
                         <w:r>
                           <w:tab/>
                         </w:r>
                         <w:r>
                           <w:tab/>
+                        </w:r>
+                        <w:proofErr w:type="spellStart"/>
+                        <w:r>
                           <w:t>sigio</w:t>
                         </w:r>
+                        <w:proofErr w:type="spellEnd"/>
                         <w:r>
                           <w:br/>
+                        </w:r>
+                        <w:proofErr w:type="spellStart"/>
+                        <w:r>
                           <w:t>sp</w:t>
                         </w:r>
+                        <w:proofErr w:type="spellEnd"/>
                         <w:r>
                           <w:tab/>
                         </w:r>
@@ -1184,16 +1337,24 @@
                         </w:r>
                         <w:r>
                           <w:br/>
+                        </w:r>
+                        <w:proofErr w:type="spellStart"/>
+                        <w:r>
                           <w:t>wrfmpi_stubs</w:t>
                         </w:r>
+                        <w:proofErr w:type="spellEnd"/>
                         <w:r>
                           <w:tab/>
                           <w:t>xml</w:t>
                         </w:r>
                         <w:r>
                           <w:br/>
+                        </w:r>
+                        <w:proofErr w:type="spellStart"/>
+                        <w:r>
                           <w:t>makefile</w:t>
                         </w:r>
+                        <w:proofErr w:type="spellEnd"/>
                         <w:r>
                           <w:br/>
                         </w:r>
@@ -1201,16 +1362,16 @@
                     </w:txbxContent>
                   </v:textbox>
                 </v:shape>
-                <v:group id="_x0000_s1303" style="position:absolute;left:3038;top:4695;width:1598;height:2521" coordorigin="3038,4695" coordsize="1598,2521" o:regroupid="5">
-                  <v:shapetype id="_x0000_t33" coordsize="21600,21600" o:spt="33" o:oned="t" path="m0,0l21600,,21600,21600e" filled="f">
+                <v:group id="_x0000_s1095" alt="" style="position:absolute;left:3038;top:4695;width:1598;height:2521" coordorigin="3038,4695" coordsize="1598,2521">
+                  <v:shapetype id="_x0000_t33" coordsize="21600,21600" o:spt="33" o:oned="t" path="m,l21600,r,21600e" filled="f">
                     <v:stroke joinstyle="miter"/>
                     <v:path arrowok="t" fillok="f" o:connecttype="none"/>
                     <o:lock v:ext="edit" shapetype="t"/>
                   </v:shapetype>
-                  <v:shape id="_x0000_s1293" type="#_x0000_t33" style="position:absolute;left:3272;top:4599;width:486;height:953;rotation:90;flip:x" o:connectortype="elbow" o:regroupid="6" adj="-104160,110609,-104160"/>
-                  <v:shape id="_x0000_s1294" type="#_x0000_t32" style="position:absolute;left:3991;top:4695;width:0;height:2520" o:connectortype="straight" o:regroupid="6"/>
-                  <v:shape id="_x0000_s1295" type="#_x0000_t32" style="position:absolute;left:3991;top:4695;width:645;height:1" o:connectortype="straight" o:regroupid="6"/>
-                  <v:shape id="_x0000_s1296" type="#_x0000_t32" style="position:absolute;left:3991;top:7215;width:571;height:1" o:connectortype="straight" o:regroupid="6"/>
+                  <v:shape id="_x0000_s1096" type="#_x0000_t33" alt="" style="position:absolute;left:3272;top:4599;width:486;height:953;rotation:90;flip:x" o:connectortype="elbow" adj="-104160,110609,-104160"/>
+                  <v:shape id="_x0000_s1097" type="#_x0000_t32" alt="" style="position:absolute;left:3991;top:4695;width:0;height:2520" o:connectortype="straight"/>
+                  <v:shape id="_x0000_s1098" type="#_x0000_t32" alt="" style="position:absolute;left:3991;top:4695;width:645;height:1" o:connectortype="straight"/>
+                  <v:shape id="_x0000_s1099" type="#_x0000_t32" alt="" style="position:absolute;left:3991;top:7215;width:571;height:1" o:connectortype="straight"/>
                 </v:group>
               </v:group>
             </v:group>
@@ -1218,8 +1379,11 @@
         </w:pict>
       </w:r>
       <w:r>
+        <w:rPr>
+          <w:noProof/>
+        </w:rPr>
         <w:pict w14:anchorId="7843EE92">
-          <v:shape id="_x0000_i1026" type="#_x0000_t75" style="width:468pt;height:225pt">
+          <v:shape id="_x0000_i1027" type="#_x0000_t75" alt="" style="width:468.45pt;height:224.75pt;mso-width-percent:0;mso-height-percent:0;mso-width-percent:0;mso-height-percent:0">
             <v:imagedata croptop="-65520f" cropbottom="65520f"/>
           </v:shape>
         </w:pict>
@@ -1239,12 +1403,14 @@
       <w:r>
         <w:t xml:space="preserve">A user may create a branch as a workspace based on the </w:t>
       </w:r>
+      <w:proofErr w:type="spellStart"/>
       <w:r>
         <w:rPr>
           <w:i/>
         </w:rPr>
         <w:t>comm_branch</w:t>
       </w:r>
+      <w:proofErr w:type="spellEnd"/>
       <w:r>
         <w:t xml:space="preserve"> director</w:t>
       </w:r>
@@ -1309,7 +1475,15 @@
         <w:t xml:space="preserve">Under each project are the build criteria for that project.  </w:t>
       </w:r>
       <w:r>
-        <w:t>The src/ directory contain</w:t>
+        <w:t xml:space="preserve">The </w:t>
+      </w:r>
+      <w:proofErr w:type="spellStart"/>
+      <w:r>
+        <w:t>src</w:t>
+      </w:r>
+      <w:proofErr w:type="spellEnd"/>
+      <w:r>
+        <w:t>/ directory contain</w:t>
       </w:r>
       <w:r>
         <w:t>s</w:t>
@@ -1324,16 +1498,56 @@
         <w:t xml:space="preserve">is the synchronization point for the NCEP source for </w:t>
       </w:r>
       <w:r>
-        <w:t>that library.  Unipost will use the branch name</w:t>
+        <w:t xml:space="preserve">that library.  </w:t>
+      </w:r>
+      <w:proofErr w:type="spellStart"/>
+      <w:r>
+        <w:t>Unipost</w:t>
+      </w:r>
+      <w:proofErr w:type="spellEnd"/>
+      <w:r>
+        <w:t xml:space="preserve"> will use the branch name</w:t>
       </w:r>
       <w:r>
         <w:t>:</w:t>
       </w:r>
       <w:r>
-        <w:t xml:space="preserve"> &lt;libname&gt;_upp for libraries that are not identical to the trunk of the specific library.</w:t>
-      </w:r>
-      <w:r>
-        <w:t xml:space="preserve">  Developers working within a library (ies) should use a branch of the effected library (ies).  All branches should reside under the branches/ directory </w:t>
+        <w:t xml:space="preserve"> &lt;</w:t>
+      </w:r>
+      <w:proofErr w:type="spellStart"/>
+      <w:r>
+        <w:t>libname</w:t>
+      </w:r>
+      <w:proofErr w:type="spellEnd"/>
+      <w:r>
+        <w:t>&gt;_</w:t>
+      </w:r>
+      <w:proofErr w:type="spellStart"/>
+      <w:r>
+        <w:t>upp</w:t>
+      </w:r>
+      <w:proofErr w:type="spellEnd"/>
+      <w:r>
+        <w:t xml:space="preserve"> for libraries that are not identical to the trunk of the specific library.</w:t>
+      </w:r>
+      <w:r>
+        <w:t xml:space="preserve">  Developers working within a library (</w:t>
+      </w:r>
+      <w:proofErr w:type="spellStart"/>
+      <w:r>
+        <w:t>ies</w:t>
+      </w:r>
+      <w:proofErr w:type="spellEnd"/>
+      <w:r>
+        <w:t>) should use a branch of the effected library (</w:t>
+      </w:r>
+      <w:proofErr w:type="spellStart"/>
+      <w:r>
+        <w:t>ies</w:t>
+      </w:r>
+      <w:proofErr w:type="spellEnd"/>
+      <w:r>
+        <w:t xml:space="preserve">).  All branches should reside under the branches/ directory </w:t>
       </w:r>
       <w:r>
         <w:t>for each specific</w:t>
@@ -1389,10 +1603,31 @@
         <w:t xml:space="preserve"> contain </w:t>
       </w:r>
       <w:r>
-        <w:t xml:space="preserve">an image of the EMC  post/trunk, </w:t>
-      </w:r>
-      <w:r>
-        <w:t>svn externals links to the libraries src/</w:t>
+        <w:t xml:space="preserve">an image of the </w:t>
+      </w:r>
+      <w:proofErr w:type="gramStart"/>
+      <w:r>
+        <w:t>EMC  post</w:t>
+      </w:r>
+      <w:proofErr w:type="gramEnd"/>
+      <w:r>
+        <w:t xml:space="preserve">/trunk, </w:t>
+      </w:r>
+      <w:proofErr w:type="spellStart"/>
+      <w:r>
+        <w:t>svn</w:t>
+      </w:r>
+      <w:proofErr w:type="spellEnd"/>
+      <w:r>
+        <w:t xml:space="preserve"> externals links to the libraries </w:t>
+      </w:r>
+      <w:proofErr w:type="spellStart"/>
+      <w:r>
+        <w:t>src</w:t>
+      </w:r>
+      <w:proofErr w:type="spellEnd"/>
+      <w:r>
+        <w:t>/</w:t>
       </w:r>
       <w:r>
         <w:t>, and DTC specific build support.</w:t>
@@ -1481,21 +1716,21 @@
       </w:pPr>
       <w:r>
         <w:pict w14:anchorId="4AA0F25B">
-          <v:group id="_x0000_s1264" style="width:429.8pt;height:219.45pt;mso-position-horizontal-relative:char;mso-position-vertical-relative:line" coordorigin="3040,1739" coordsize="7122,3638" editas="canvas">
+          <v:group id="_x0000_s1042" editas="canvas" alt="" style="width:429.8pt;height:219.45pt;mso-position-horizontal-relative:char;mso-position-vertical-relative:line" coordorigin="3040,1739" coordsize="7122,3638">
             <o:lock v:ext="edit" aspectratio="t"/>
-            <v:shape id="_x0000_s1265" type="#_x0000_t75" style="position:absolute;left:3040;top:1739;width:7122;height:3638" o:preferrelative="f">
+            <v:shape id="_x0000_s1043" type="#_x0000_t75" alt="" style="position:absolute;left:3040;top:1739;width:7122;height:3638" o:preferrelative="f">
               <v:fill o:detectmouseclick="t"/>
               <v:path o:extrusionok="t" o:connecttype="none"/>
               <o:lock v:ext="edit" text="t"/>
             </v:shape>
-            <v:group id="_x0000_s1338" style="position:absolute;left:4686;top:2772;width:1990;height:1164" coordorigin="4686,2772" coordsize="1990,1164">
-              <v:group id="_x0000_s1314" style="position:absolute;left:5938;top:2772;width:738;height:1164" coordorigin="7784,3185" coordsize="739,1164">
-                <v:shapetype id="_x0000_t109" coordsize="21600,21600" o:spt="109" path="m0,0l0,21600,21600,21600,21600,0xe">
+            <v:group id="_x0000_s1044" alt="" style="position:absolute;left:4686;top:2772;width:1990;height:1164" coordorigin="4686,2772" coordsize="1990,1164">
+              <v:group id="_x0000_s1045" alt="" style="position:absolute;left:5938;top:2772;width:738;height:1164" coordorigin="7784,3185" coordsize="739,1164">
+                <v:shapetype id="_x0000_t109" coordsize="21600,21600" o:spt="109" path="m,l,21600r21600,l21600,xe">
                   <v:stroke joinstyle="miter"/>
                   <v:path gradientshapeok="t" o:connecttype="rect"/>
                 </v:shapetype>
-                <v:shape id="_x0000_s1157" type="#_x0000_t109" style="position:absolute;left:7784;top:3185;width:739;height:1164" o:regroupid="7" stroked="f">
-                  <v:textbox style="mso-next-textbox:#_x0000_s1157">
+                <v:shape id="_x0000_s1046" type="#_x0000_t109" alt="" style="position:absolute;left:7784;top:3185;width:739;height:1164;mso-wrap-style:square;v-text-anchor:top" stroked="f">
+                  <v:textbox style="mso-next-textbox:#_x0000_s1046">
                     <w:txbxContent>
                       <w:p>
                         <w:r>
@@ -1511,8 +1746,12 @@
                         </w:r>
                         <w:r>
                           <w:br/>
+                        </w:r>
+                        <w:proofErr w:type="spellStart"/>
+                        <w:r>
                           <w:t>UserN</w:t>
                         </w:r>
+                        <w:proofErr w:type="spellEnd"/>
                         <w:r>
                           <w:br/>
                         </w:r>
@@ -1521,16 +1760,16 @@
                   </v:textbox>
                 </v:shape>
               </v:group>
-              <v:group id="_x0000_s1313" style="position:absolute;left:4686;top:2772;width:1386;height:1052" coordorigin="4686,3020" coordsize="3499,1512">
-                <v:shape id="_x0000_s1168" type="#_x0000_t32" style="position:absolute;left:4686;top:3687;width:3097;height:1" o:connectortype="straight" o:regroupid="8"/>
-                <v:shape id="_x0000_s1170" type="#_x0000_t32" style="position:absolute;left:7784;top:3020;width:401;height:1" o:connectortype="straight" o:regroupid="8"/>
-                <v:shape id="_x0000_s1171" type="#_x0000_t32" style="position:absolute;left:7783;top:4530;width:400;height:2" o:connectortype="straight" o:regroupid="8"/>
-                <v:shape id="_x0000_s1169" type="#_x0000_t32" style="position:absolute;left:7783;top:3020;width:1;height:1512" o:connectortype="straight" o:regroupid="8"/>
+              <v:group id="_x0000_s1047" alt="" style="position:absolute;left:4686;top:2772;width:1386;height:1052" coordorigin="4686,3020" coordsize="3499,1512">
+                <v:shape id="_x0000_s1048" type="#_x0000_t32" alt="" style="position:absolute;left:4686;top:3687;width:3097;height:1" o:connectortype="straight"/>
+                <v:shape id="_x0000_s1049" type="#_x0000_t32" alt="" style="position:absolute;left:7784;top:3020;width:401;height:1" o:connectortype="straight"/>
+                <v:shape id="_x0000_s1050" type="#_x0000_t32" alt="" style="position:absolute;left:7783;top:4530;width:400;height:2" o:connectortype="straight"/>
+                <v:shape id="_x0000_s1051" type="#_x0000_t32" alt="" style="position:absolute;left:7783;top:3020;width:1;height:1512" o:connectortype="straight"/>
               </v:group>
             </v:group>
-            <v:group id="_x0000_s1340" style="position:absolute;left:3195;top:2287;width:1649;height:2282" coordorigin="3195,2287" coordsize="1649,2282">
-              <v:shape id="_x0000_s1210" type="#_x0000_t109" style="position:absolute;left:3195;top:3020;width:1491;height:299" o:regroupid="5">
-                <v:textbox style="mso-next-textbox:#_x0000_s1210">
+            <v:group id="_x0000_s1052" alt="" style="position:absolute;left:3195;top:2287;width:1649;height:2282" coordorigin="3195,2287" coordsize="1649,2282">
+              <v:shape id="_x0000_s1053" type="#_x0000_t109" alt="" style="position:absolute;left:3195;top:3020;width:1491;height:299;mso-wrap-style:square;v-text-anchor:top">
+                <v:textbox style="mso-next-textbox:#_x0000_s1053">
                   <w:txbxContent>
                     <w:p>
                       <w:pPr>
@@ -1543,8 +1782,8 @@
                   </w:txbxContent>
                 </v:textbox>
               </v:shape>
-              <v:shape id="_x0000_s1158" type="#_x0000_t109" style="position:absolute;left:3195;top:2287;width:1649;height:340" o:regroupid="5">
-                <v:textbox style="mso-next-textbox:#_x0000_s1158">
+              <v:shape id="_x0000_s1054" type="#_x0000_t109" alt="" style="position:absolute;left:3195;top:2287;width:1649;height:340;mso-wrap-style:square;v-text-anchor:top">
+                <v:textbox style="mso-next-textbox:#_x0000_s1054">
                   <w:txbxContent>
                     <w:p>
                       <w:pPr>
@@ -1557,8 +1796,8 @@
                   </w:txbxContent>
                 </v:textbox>
               </v:shape>
-              <v:shape id="_x0000_s1159" type="#_x0000_t109" style="position:absolute;left:3195;top:4237;width:1649;height:332" o:regroupid="5">
-                <v:textbox style="mso-next-textbox:#_x0000_s1159">
+              <v:shape id="_x0000_s1055" type="#_x0000_t109" alt="" style="position:absolute;left:3195;top:4237;width:1649;height:332;mso-wrap-style:square;v-text-anchor:top">
+                <v:textbox style="mso-next-textbox:#_x0000_s1055">
                   <w:txbxContent>
                     <w:p>
                       <w:pPr>
@@ -1580,14 +1819,36 @@
                       <w:r>
                         <w:t xml:space="preserve">Figure </w:t>
                       </w:r>
-                      <w:fldSimple w:instr=" SEQ Figure \* ARABIC ">
-                        <w:r>
-                          <w:rPr>
-                            <w:noProof/>
-                          </w:rPr>
-                          <w:t>3</w:t>
-                        </w:r>
-                      </w:fldSimple>
+                      <w:r>
+                        <w:rPr>
+                          <w:noProof/>
+                        </w:rPr>
+                        <w:fldChar w:fldCharType="begin"/>
+                      </w:r>
+                      <w:r>
+                        <w:rPr>
+                          <w:noProof/>
+                        </w:rPr>
+                        <w:instrText xml:space="preserve"> SEQ Figure \* ARABIC </w:instrText>
+                      </w:r>
+                      <w:r>
+                        <w:rPr>
+                          <w:noProof/>
+                        </w:rPr>
+                        <w:fldChar w:fldCharType="separate"/>
+                      </w:r>
+                      <w:r>
+                        <w:rPr>
+                          <w:noProof/>
+                        </w:rPr>
+                        <w:t>3</w:t>
+                      </w:r>
+                      <w:r>
+                        <w:rPr>
+                          <w:noProof/>
+                        </w:rPr>
+                        <w:fldChar w:fldCharType="end"/>
+                      </w:r>
                       <w:bookmarkEnd w:id="7"/>
                       <w:r>
                         <w:t xml:space="preserve"> Source Code Structure of Community Code Repository</w:t>
@@ -1601,9 +1862,9 @@
                 </v:textbox>
               </v:shape>
             </v:group>
-            <v:group id="_x0000_s1337" style="position:absolute;left:4844;top:4057;width:1317;height:901" coordorigin="4844,4057" coordsize="1317,901">
-              <v:shape id="_x0000_s1177" type="#_x0000_t109" style="position:absolute;left:5201;top:4057;width:960;height:901" o:regroupid="3" stroked="f">
-                <v:textbox style="mso-next-textbox:#_x0000_s1177">
+            <v:group id="_x0000_s1056" alt="" style="position:absolute;left:4844;top:4057;width:1317;height:901" coordorigin="4844,4057" coordsize="1317,901">
+              <v:shape id="_x0000_s1057" type="#_x0000_t109" alt="" style="position:absolute;left:5201;top:4057;width:960;height:901;mso-wrap-style:square;v-text-anchor:top" stroked="f">
+                <v:textbox style="mso-next-textbox:#_x0000_s1057">
                   <w:txbxContent>
                     <w:p>
                       <w:r>
@@ -1624,23 +1885,23 @@
                   </w:txbxContent>
                 </v:textbox>
               </v:shape>
-              <v:group id="_x0000_s1312" style="position:absolute;left:4844;top:4057;width:483;height:780" coordorigin="4517,4508" coordsize="1802,1230">
-                <v:shape id="_x0000_s1173" type="#_x0000_t32" style="position:absolute;left:4517;top:5078;width:1331;height:0" o:connectortype="straight" o:regroupid="9"/>
-                <v:shape id="_x0000_s1174" type="#_x0000_t32" style="position:absolute;left:5848;top:4508;width:0;height:1230" o:connectortype="straight" o:regroupid="9"/>
-                <v:shape id="_x0000_s1175" type="#_x0000_t32" style="position:absolute;left:5848;top:4508;width:471;height:0" o:connectortype="straight" o:regroupid="9"/>
-                <v:shape id="_x0000_s1176" type="#_x0000_t32" style="position:absolute;left:5848;top:5738;width:471;height:0" o:connectortype="straight" o:regroupid="9"/>
+              <v:group id="_x0000_s1058" alt="" style="position:absolute;left:4844;top:4057;width:483;height:780" coordorigin="4517,4508" coordsize="1802,1230">
+                <v:shape id="_x0000_s1059" type="#_x0000_t32" alt="" style="position:absolute;left:4517;top:5078;width:1331;height:0" o:connectortype="straight"/>
+                <v:shape id="_x0000_s1060" type="#_x0000_t32" alt="" style="position:absolute;left:5848;top:4508;width:0;height:1230" o:connectortype="straight"/>
+                <v:shape id="_x0000_s1061" type="#_x0000_t32" alt="" style="position:absolute;left:5848;top:4508;width:471;height:0" o:connectortype="straight"/>
+                <v:shape id="_x0000_s1062" type="#_x0000_t32" alt="" style="position:absolute;left:5848;top:5738;width:471;height:0" o:connectortype="straight"/>
               </v:group>
             </v:group>
-            <v:group id="_x0000_s1339" style="position:absolute;left:4844;top:1967;width:3497;height:2270" coordorigin="4844,1967" coordsize="3497,2270">
-              <v:group id="_x0000_s1334" style="position:absolute;left:4844;top:1967;width:3207;height:2270" coordorigin="4844,1967" coordsize="3207,2270">
-                <v:shape id="_x0000_s1163" type="#_x0000_t32" style="position:absolute;left:4844;top:2433;width:2455;height:1" o:connectortype="straight" o:regroupid="12"/>
-                <v:shape id="_x0000_s1164" type="#_x0000_t32" style="position:absolute;left:7294;top:1967;width:1;height:2269" o:connectortype="straight" o:regroupid="12"/>
-                <v:shape id="_x0000_s1166" type="#_x0000_t32" style="position:absolute;left:7299;top:4236;width:752;height:1" o:connectortype="straight" o:regroupid="12"/>
-                <v:shape id="_x0000_s1333" type="#_x0000_t32" style="position:absolute;left:7299;top:1967;width:752;height:2" o:connectortype="straight"/>
+            <v:group id="_x0000_s1063" alt="" style="position:absolute;left:4844;top:1967;width:3497;height:2270" coordorigin="4844,1967" coordsize="3497,2270">
+              <v:group id="_x0000_s1064" alt="" style="position:absolute;left:4844;top:1967;width:3207;height:2270" coordorigin="4844,1967" coordsize="3207,2270">
+                <v:shape id="_x0000_s1065" type="#_x0000_t32" alt="" style="position:absolute;left:4844;top:2433;width:2455;height:1" o:connectortype="straight"/>
+                <v:shape id="_x0000_s1066" type="#_x0000_t32" alt="" style="position:absolute;left:7294;top:1967;width:1;height:2269" o:connectortype="straight"/>
+                <v:shape id="_x0000_s1067" type="#_x0000_t32" alt="" style="position:absolute;left:7299;top:4236;width:752;height:1" o:connectortype="straight"/>
+                <v:shape id="_x0000_s1068" type="#_x0000_t32" alt="" style="position:absolute;left:7299;top:1967;width:752;height:2" o:connectortype="straight"/>
               </v:group>
-              <v:group id="_x0000_s1335" style="position:absolute;left:7362;top:2045;width:979;height:2123" coordorigin="7784,3185" coordsize="739,1164">
-                <v:shape id="_x0000_s1336" type="#_x0000_t109" style="position:absolute;left:7784;top:3185;width:739;height:1164" stroked="f">
-                  <v:textbox style="mso-next-textbox:#_x0000_s1336">
+              <v:group id="_x0000_s1069" alt="" style="position:absolute;left:7362;top:2045;width:979;height:2123" coordorigin="7784,3185" coordsize="739,1164">
+                <v:shape id="_x0000_s1070" type="#_x0000_t109" alt="" style="position:absolute;left:7784;top:3185;width:739;height:1164;mso-wrap-style:square;v-text-anchor:top" stroked="f">
+                  <v:textbox style="mso-next-textbox:#_x0000_s1070">
                     <w:txbxContent>
                       <w:p>
                         <w:r>
@@ -1660,15 +1921,33 @@
                         </w:r>
                         <w:r>
                           <w:br/>
+                        </w:r>
+                        <w:proofErr w:type="spellStart"/>
+                        <w:r>
                           <w:t>makefile</w:t>
+                        </w:r>
+                        <w:proofErr w:type="spellEnd"/>
+                        <w:r>
+                          <w:br/>
+                        </w:r>
+                        <w:proofErr w:type="spellStart"/>
+                        <w:r>
+                          <w:t>src</w:t>
+                        </w:r>
+                        <w:proofErr w:type="spellEnd"/>
+                        <w:r>
+                          <w:t>/</w:t>
                         </w:r>
                         <w:r>
                           <w:br/>
-                          <w:t>src/</w:t>
                         </w:r>
+                        <w:proofErr w:type="spellStart"/>
                         <w:r>
-                          <w:br/>
-                          <w:t>parm/</w:t>
+                          <w:t>parm</w:t>
+                        </w:r>
+                        <w:proofErr w:type="spellEnd"/>
+                        <w:r>
+                          <w:t>/</w:t>
                         </w:r>
                         <w:r>
                           <w:br/>
@@ -1680,7 +1959,7 @@
                 </v:shape>
               </v:group>
             </v:group>
-            <v:shapetype id="_x0000_t44" coordsize="21600,21600" o:spt="44" adj="-8280,24300,-1800,4050" path="m@0@1l@2@3nfem@2,0l@2,21600nfem0,0l21600,,21600,21600,,21600nsxe">
+            <v:shapetype id="_x0000_t44" coordsize="21600,21600" o:spt="44" adj="-8280,24300,-1800,4050" path="m@0@1l@2@3nfem@2,l@2,21600nfem,l21600,r,21600l,21600nsxe">
               <v:stroke joinstyle="miter"/>
               <v:formulas>
                 <v:f eqn="val #0"/>
@@ -1695,7 +1974,7 @@
               </v:handles>
               <o:callout v:ext="edit" type="oneSegment" on="t" accentbar="t" textborder="f"/>
             </v:shapetype>
-            <v:shape id="_x0000_s1330" type="#_x0000_t44" style="position:absolute;left:8486;top:3363;width:837;height:1206" adj="-17943,2672,-2566,2672,-30710,1574,-27866,2895" strokecolor="black [3213]">
+            <v:shape id="_x0000_s1071" type="#_x0000_t44" alt="" style="position:absolute;left:8486;top:3363;width:837;height:1206;mso-wrap-style:square;v-text-anchor:top" adj="-17943,2672,-2566,2672,-30710,1574,-27866,2895" strokecolor="black [3213]">
               <v:textbox>
                 <w:txbxContent>
                   <w:p>
@@ -1704,21 +1983,32 @@
                     </w:r>
                     <w:r>
                       <w:br/>
+                    </w:r>
+                    <w:proofErr w:type="spellStart"/>
+                    <w:r>
                       <w:t>unipost</w:t>
                     </w:r>
+                    <w:proofErr w:type="spellEnd"/>
                     <w:r>
                       <w:br/>
+                    </w:r>
+                    <w:proofErr w:type="spellStart"/>
+                    <w:r>
                       <w:t>ndate</w:t>
                     </w:r>
+                    <w:proofErr w:type="spellEnd"/>
                     <w:r>
                       <w:br/>
+                    </w:r>
+                    <w:proofErr w:type="spellStart"/>
+                    <w:r>
                       <w:t>copygb</w:t>
                     </w:r>
+                    <w:proofErr w:type="spellEnd"/>
                   </w:p>
                 </w:txbxContent>
               </v:textbox>
             </v:shape>
-            <w10:wrap type="none"/>
             <w10:anchorlock/>
           </v:group>
         </w:pict>
@@ -1728,7 +2018,7 @@
           <w:noProof/>
         </w:rPr>
         <w:pict w14:anchorId="1B7E6A46">
-          <v:shape id="_x0000_s1249" type="#_x0000_t202" style="position:absolute;left:0;text-align:left;margin-left:54.35pt;margin-top:205.95pt;width:378.55pt;height:21pt;z-index:251750400;mso-position-horizontal-relative:text;mso-position-vertical-relative:text" stroked="f">
+          <v:shape id="_x0000_s1041" type="#_x0000_t202" alt="" style="position:absolute;left:0;text-align:left;margin-left:54.35pt;margin-top:205.95pt;width:378.55pt;height:21pt;z-index:251750400;mso-wrap-style:square;mso-wrap-edited:f;mso-width-percent:0;mso-height-percent:0;mso-position-horizontal-relative:text;mso-position-vertical-relative:text;mso-width-percent:0;mso-height-percent:0;v-text-anchor:top" stroked="f">
             <v:textbox style="mso-fit-shape-to-text:t" inset="0,0,0,0">
               <w:txbxContent>
                 <w:p>
@@ -1746,14 +2036,36 @@
                   <w:r>
                     <w:t xml:space="preserve">Figure </w:t>
                   </w:r>
-                  <w:fldSimple w:instr=" SEQ Figure \* ARABIC ">
-                    <w:r>
-                      <w:rPr>
-                        <w:noProof/>
-                      </w:rPr>
-                      <w:t>4</w:t>
-                    </w:r>
-                  </w:fldSimple>
+                  <w:r>
+                    <w:rPr>
+                      <w:noProof/>
+                    </w:rPr>
+                    <w:fldChar w:fldCharType="begin"/>
+                  </w:r>
+                  <w:r>
+                    <w:rPr>
+                      <w:noProof/>
+                    </w:rPr>
+                    <w:instrText xml:space="preserve"> SEQ Figure \* ARABIC </w:instrText>
+                  </w:r>
+                  <w:r>
+                    <w:rPr>
+                      <w:noProof/>
+                    </w:rPr>
+                    <w:fldChar w:fldCharType="separate"/>
+                  </w:r>
+                  <w:r>
+                    <w:rPr>
+                      <w:noProof/>
+                    </w:rPr>
+                    <w:t>4</w:t>
+                  </w:r>
+                  <w:r>
+                    <w:rPr>
+                      <w:noProof/>
+                    </w:rPr>
+                    <w:fldChar w:fldCharType="end"/>
+                  </w:r>
                   <w:bookmarkEnd w:id="11"/>
                   <w:r>
                     <w:t xml:space="preserve">. Community UPP Repository Directory </w:t>
@@ -1809,10 +2121,31 @@
         <w:t>s</w:t>
       </w:r>
       <w:r>
-        <w:t xml:space="preserve"> of unipost</w:t>
-      </w:r>
-      <w:r>
-        <w:t xml:space="preserve"> and associated utility programs (i.e., ndate, copygb)</w:t>
+        <w:t xml:space="preserve"> of </w:t>
+      </w:r>
+      <w:proofErr w:type="spellStart"/>
+      <w:r>
+        <w:t>unipost</w:t>
+      </w:r>
+      <w:proofErr w:type="spellEnd"/>
+      <w:r>
+        <w:t xml:space="preserve"> and associated utility programs (i.e., </w:t>
+      </w:r>
+      <w:proofErr w:type="spellStart"/>
+      <w:r>
+        <w:t>ndate</w:t>
+      </w:r>
+      <w:proofErr w:type="spellEnd"/>
+      <w:r>
+        <w:t xml:space="preserve">, </w:t>
+      </w:r>
+      <w:proofErr w:type="spellStart"/>
+      <w:r>
+        <w:t>copygb</w:t>
+      </w:r>
+      <w:proofErr w:type="spellEnd"/>
+      <w:r>
+        <w:t>)</w:t>
       </w:r>
       <w:r>
         <w:t xml:space="preserve">.  </w:t>
@@ -1842,7 +2175,15 @@
         <w:t>/architecture</w:t>
       </w:r>
       <w:r>
-        <w:t xml:space="preserve"> it has been installed on.  The trunk/src directory co</w:t>
+        <w:t xml:space="preserve"> it has been installed on.  The trunk/</w:t>
+      </w:r>
+      <w:proofErr w:type="spellStart"/>
+      <w:r>
+        <w:t>src</w:t>
+      </w:r>
+      <w:proofErr w:type="spellEnd"/>
+      <w:r>
+        <w:t xml:space="preserve"> directory co</w:t>
       </w:r>
       <w:r>
         <w:t>ntains all the source</w:t>
@@ -1862,11 +2203,32 @@
       <w:r>
         <w:t xml:space="preserve">main </w:t>
       </w:r>
-      <w:r>
-        <w:t>unipost code i</w:t>
-      </w:r>
-      <w:r>
-        <w:t>s in src/unipost/ and is a mirror image of</w:t>
+      <w:proofErr w:type="spellStart"/>
+      <w:r>
+        <w:t>unipost</w:t>
+      </w:r>
+      <w:proofErr w:type="spellEnd"/>
+      <w:r>
+        <w:t xml:space="preserve"> code i</w:t>
+      </w:r>
+      <w:r>
+        <w:t xml:space="preserve">s in </w:t>
+      </w:r>
+      <w:proofErr w:type="spellStart"/>
+      <w:r>
+        <w:t>src</w:t>
+      </w:r>
+      <w:proofErr w:type="spellEnd"/>
+      <w:r>
+        <w:t>/</w:t>
+      </w:r>
+      <w:proofErr w:type="spellStart"/>
+      <w:r>
+        <w:t>unipost</w:t>
+      </w:r>
+      <w:proofErr w:type="spellEnd"/>
+      <w:r>
+        <w:t>/ and is a mirror image of</w:t>
       </w:r>
       <w:r>
         <w:t xml:space="preserve"> the</w:t>
@@ -1896,7 +2258,24 @@
         <w:t>,</w:t>
       </w:r>
       <w:r>
-        <w:t xml:space="preserve"> ndate and copygb </w:t>
+        <w:t xml:space="preserve"> </w:t>
+      </w:r>
+      <w:proofErr w:type="spellStart"/>
+      <w:r>
+        <w:t>ndate</w:t>
+      </w:r>
+      <w:proofErr w:type="spellEnd"/>
+      <w:r>
+        <w:t xml:space="preserve"> and </w:t>
+      </w:r>
+      <w:proofErr w:type="spellStart"/>
+      <w:proofErr w:type="gramStart"/>
+      <w:r>
+        <w:t>copygb</w:t>
+      </w:r>
+      <w:proofErr w:type="spellEnd"/>
+      <w:r>
+        <w:t xml:space="preserve"> </w:t>
       </w:r>
       <w:r>
         <w:t>,</w:t>
@@ -1904,17 +2283,34 @@
       <w:r>
         <w:t>are</w:t>
       </w:r>
+      <w:proofErr w:type="gramEnd"/>
       <w:r>
         <w:t xml:space="preserve"> </w:t>
       </w:r>
       <w:r>
-        <w:t xml:space="preserve">also located within the unipost </w:t>
+        <w:t xml:space="preserve">also located within the </w:t>
+      </w:r>
+      <w:proofErr w:type="spellStart"/>
+      <w:r>
+        <w:t>unipost</w:t>
+      </w:r>
+      <w:proofErr w:type="spellEnd"/>
+      <w:r>
+        <w:t xml:space="preserve"> </w:t>
       </w:r>
       <w:r>
         <w:t>repository</w:t>
       </w:r>
       <w:r>
-        <w:t xml:space="preserve"> under the src/ directory</w:t>
+        <w:t xml:space="preserve"> under the </w:t>
+      </w:r>
+      <w:proofErr w:type="spellStart"/>
+      <w:r>
+        <w:t>src</w:t>
+      </w:r>
+      <w:proofErr w:type="spellEnd"/>
+      <w:r>
+        <w:t>/ directory</w:t>
       </w:r>
       <w:r>
         <w:t xml:space="preserve">.  These utilities </w:t>
@@ -2158,9 +2554,11 @@
               <w:keepNext/>
               <w:keepLines/>
             </w:pPr>
+            <w:proofErr w:type="spellStart"/>
             <w:r>
               <w:t>makefile</w:t>
             </w:r>
+            <w:proofErr w:type="spellEnd"/>
           </w:p>
         </w:tc>
         <w:tc>
@@ -2173,7 +2571,15 @@
               <w:keepLines/>
             </w:pPr>
             <w:r>
-              <w:t>Initial makefile called by compile</w:t>
+              <w:t xml:space="preserve">Initial </w:t>
+            </w:r>
+            <w:proofErr w:type="spellStart"/>
+            <w:r>
+              <w:t>makefile</w:t>
+            </w:r>
+            <w:proofErr w:type="spellEnd"/>
+            <w:r>
+              <w:t xml:space="preserve"> called by compile</w:t>
             </w:r>
           </w:p>
         </w:tc>
@@ -2191,8 +2597,13 @@
             <w:r>
               <w:t>trunk/</w:t>
             </w:r>
-            <w:r>
-              <w:t>parm/</w:t>
+            <w:proofErr w:type="spellStart"/>
+            <w:r>
+              <w:t>parm</w:t>
+            </w:r>
+            <w:proofErr w:type="spellEnd"/>
+            <w:r>
+              <w:t>/</w:t>
             </w:r>
           </w:p>
         </w:tc>
@@ -2239,8 +2650,13 @@
               <w:keepLines/>
             </w:pPr>
             <w:r>
-              <w:t>Scripts to run unipost</w:t>
-            </w:r>
+              <w:t xml:space="preserve">Scripts to run </w:t>
+            </w:r>
+            <w:proofErr w:type="spellStart"/>
+            <w:r>
+              <w:t>unipost</w:t>
+            </w:r>
+            <w:proofErr w:type="spellEnd"/>
           </w:p>
         </w:tc>
       </w:tr>
@@ -2251,7 +2667,23 @@
           </w:tcPr>
           <w:p>
             <w:r>
-              <w:t>trunk/src/lib/bacio/</w:t>
+              <w:t>trunk/</w:t>
+            </w:r>
+            <w:proofErr w:type="spellStart"/>
+            <w:r>
+              <w:t>src</w:t>
+            </w:r>
+            <w:proofErr w:type="spellEnd"/>
+            <w:r>
+              <w:t>/lib/</w:t>
+            </w:r>
+            <w:proofErr w:type="spellStart"/>
+            <w:r>
+              <w:t>bacio</w:t>
+            </w:r>
+            <w:proofErr w:type="spellEnd"/>
+            <w:r>
+              <w:t>/</w:t>
             </w:r>
           </w:p>
         </w:tc>
@@ -2273,7 +2705,15 @@
           </w:tcPr>
           <w:p>
             <w:r>
-              <w:t>trunk/src/lib/crtm2/</w:t>
+              <w:t>trunk/</w:t>
+            </w:r>
+            <w:proofErr w:type="spellStart"/>
+            <w:r>
+              <w:t>src</w:t>
+            </w:r>
+            <w:proofErr w:type="spellEnd"/>
+            <w:r>
+              <w:t>/lib/crtm2/</w:t>
             </w:r>
           </w:p>
         </w:tc>
@@ -2295,7 +2735,23 @@
           </w:tcPr>
           <w:p>
             <w:r>
-              <w:t>trunk/src/lib/ip/</w:t>
+              <w:t>trunk/</w:t>
+            </w:r>
+            <w:proofErr w:type="spellStart"/>
+            <w:r>
+              <w:t>src</w:t>
+            </w:r>
+            <w:proofErr w:type="spellEnd"/>
+            <w:r>
+              <w:t>/lib/</w:t>
+            </w:r>
+            <w:proofErr w:type="spellStart"/>
+            <w:r>
+              <w:t>ip</w:t>
+            </w:r>
+            <w:proofErr w:type="spellEnd"/>
+            <w:r>
+              <w:t>/</w:t>
             </w:r>
           </w:p>
         </w:tc>
@@ -2317,7 +2773,23 @@
           </w:tcPr>
           <w:p>
             <w:r>
-              <w:t>trunk/src/lib/mersenne/</w:t>
+              <w:t>trunk/</w:t>
+            </w:r>
+            <w:proofErr w:type="spellStart"/>
+            <w:r>
+              <w:t>src</w:t>
+            </w:r>
+            <w:proofErr w:type="spellEnd"/>
+            <w:r>
+              <w:t>/lib/</w:t>
+            </w:r>
+            <w:proofErr w:type="spellStart"/>
+            <w:r>
+              <w:t>mersenne</w:t>
+            </w:r>
+            <w:proofErr w:type="spellEnd"/>
+            <w:r>
+              <w:t>/</w:t>
             </w:r>
           </w:p>
         </w:tc>
@@ -2339,7 +2811,23 @@
           </w:tcPr>
           <w:p>
             <w:r>
-              <w:t>trunk/src/lib/sfcio/</w:t>
+              <w:t>trunk/</w:t>
+            </w:r>
+            <w:proofErr w:type="spellStart"/>
+            <w:r>
+              <w:t>src</w:t>
+            </w:r>
+            <w:proofErr w:type="spellEnd"/>
+            <w:r>
+              <w:t>/lib/</w:t>
+            </w:r>
+            <w:proofErr w:type="spellStart"/>
+            <w:r>
+              <w:t>sfcio</w:t>
+            </w:r>
+            <w:proofErr w:type="spellEnd"/>
+            <w:r>
+              <w:t>/</w:t>
             </w:r>
           </w:p>
         </w:tc>
@@ -2349,7 +2837,15 @@
           </w:tcPr>
           <w:p>
             <w:r>
-              <w:t>NCEP GFS Surface files  I/O API</w:t>
+              <w:t xml:space="preserve">NCEP GFS Surface </w:t>
+            </w:r>
+            <w:proofErr w:type="gramStart"/>
+            <w:r>
+              <w:t>files  I</w:t>
+            </w:r>
+            <w:proofErr w:type="gramEnd"/>
+            <w:r>
+              <w:t>/O API</w:t>
             </w:r>
           </w:p>
         </w:tc>
@@ -2361,7 +2857,23 @@
           </w:tcPr>
           <w:p>
             <w:r>
-              <w:t>trunk/src/lib/sigio/</w:t>
+              <w:t>trunk/</w:t>
+            </w:r>
+            <w:proofErr w:type="spellStart"/>
+            <w:r>
+              <w:t>src</w:t>
+            </w:r>
+            <w:proofErr w:type="spellEnd"/>
+            <w:r>
+              <w:t>/lib/</w:t>
+            </w:r>
+            <w:proofErr w:type="spellStart"/>
+            <w:r>
+              <w:t>sigio</w:t>
+            </w:r>
+            <w:proofErr w:type="spellEnd"/>
+            <w:r>
+              <w:t>/</w:t>
             </w:r>
           </w:p>
         </w:tc>
@@ -2370,7 +2882,15 @@
             <w:tcW w:w="3870" w:type="dxa"/>
           </w:tcPr>
           <w:p>
-            <w:r>
+            <w:pPr>
+              <w:rPr>
+                <w:lang w:val="pt-BR"/>
+              </w:rPr>
+            </w:pPr>
+            <w:r>
+              <w:rPr>
+                <w:lang w:val="pt-BR"/>
+              </w:rPr>
               <w:t>NCEP GFS Sigma files I/O API</w:t>
             </w:r>
           </w:p>
@@ -2383,7 +2903,23 @@
           </w:tcPr>
           <w:p>
             <w:r>
-              <w:t>trunk/src/lib/sp/</w:t>
+              <w:t>trunk/</w:t>
+            </w:r>
+            <w:proofErr w:type="spellStart"/>
+            <w:r>
+              <w:t>src</w:t>
+            </w:r>
+            <w:proofErr w:type="spellEnd"/>
+            <w:r>
+              <w:t>/lib/</w:t>
+            </w:r>
+            <w:proofErr w:type="spellStart"/>
+            <w:r>
+              <w:t>sp</w:t>
+            </w:r>
+            <w:proofErr w:type="spellEnd"/>
+            <w:r>
+              <w:t>/</w:t>
             </w:r>
           </w:p>
         </w:tc>
@@ -2405,8 +2941,21 @@
           </w:tcPr>
           <w:p>
             <w:r>
-              <w:t>trunk/src/lib/gfsio</w:t>
-            </w:r>
+              <w:t>trunk/</w:t>
+            </w:r>
+            <w:proofErr w:type="spellStart"/>
+            <w:r>
+              <w:t>src</w:t>
+            </w:r>
+            <w:proofErr w:type="spellEnd"/>
+            <w:r>
+              <w:t>/lib/</w:t>
+            </w:r>
+            <w:proofErr w:type="spellStart"/>
+            <w:r>
+              <w:t>gfsio</w:t>
+            </w:r>
+            <w:proofErr w:type="spellEnd"/>
           </w:p>
         </w:tc>
         <w:tc>
@@ -2427,8 +2976,21 @@
           </w:tcPr>
           <w:p>
             <w:r>
-              <w:t>trunk/src/lib/nemsio</w:t>
-            </w:r>
+              <w:t>trunk/</w:t>
+            </w:r>
+            <w:proofErr w:type="spellStart"/>
+            <w:r>
+              <w:t>src</w:t>
+            </w:r>
+            <w:proofErr w:type="spellEnd"/>
+            <w:r>
+              <w:t>/lib/</w:t>
+            </w:r>
+            <w:proofErr w:type="spellStart"/>
+            <w:r>
+              <w:t>nemsio</w:t>
+            </w:r>
+            <w:proofErr w:type="spellEnd"/>
           </w:p>
         </w:tc>
         <w:tc>
@@ -2449,7 +3011,15 @@
           </w:tcPr>
           <w:p>
             <w:r>
-              <w:t>Trunk/src/lib/w3emc</w:t>
+              <w:t>Trunk/</w:t>
+            </w:r>
+            <w:proofErr w:type="spellStart"/>
+            <w:r>
+              <w:t>src</w:t>
+            </w:r>
+            <w:proofErr w:type="spellEnd"/>
+            <w:r>
+              <w:t>/lib/w3emc</w:t>
             </w:r>
           </w:p>
         </w:tc>
@@ -2471,7 +3041,15 @@
           </w:tcPr>
           <w:p>
             <w:r>
-              <w:t>trunk/src/lib/w3</w:t>
+              <w:t>trunk/</w:t>
+            </w:r>
+            <w:proofErr w:type="spellStart"/>
+            <w:r>
+              <w:t>src</w:t>
+            </w:r>
+            <w:proofErr w:type="spellEnd"/>
+            <w:r>
+              <w:t>/lib/w3</w:t>
             </w:r>
             <w:r>
               <w:t>nco</w:t>
@@ -2502,7 +3080,15 @@
           </w:tcPr>
           <w:p>
             <w:r>
-              <w:t>trunk/src/lib/g2</w:t>
+              <w:t>trunk/</w:t>
+            </w:r>
+            <w:proofErr w:type="spellStart"/>
+            <w:r>
+              <w:t>src</w:t>
+            </w:r>
+            <w:proofErr w:type="spellEnd"/>
+            <w:r>
+              <w:t>/lib/g2</w:t>
             </w:r>
           </w:p>
         </w:tc>
@@ -2524,7 +3110,15 @@
           </w:tcPr>
           <w:p>
             <w:r>
-              <w:t>trunk/src/lib/g2tmpl</w:t>
+              <w:t>trunk/</w:t>
+            </w:r>
+            <w:proofErr w:type="spellStart"/>
+            <w:r>
+              <w:t>src</w:t>
+            </w:r>
+            <w:proofErr w:type="spellEnd"/>
+            <w:r>
+              <w:t>/lib/g2tmpl</w:t>
             </w:r>
           </w:p>
         </w:tc>
@@ -2546,7 +3140,15 @@
           </w:tcPr>
           <w:p>
             <w:r>
-              <w:t>trunk/src/lib/xml</w:t>
+              <w:t>trunk/</w:t>
+            </w:r>
+            <w:proofErr w:type="spellStart"/>
+            <w:r>
+              <w:t>src</w:t>
+            </w:r>
+            <w:proofErr w:type="spellEnd"/>
+            <w:r>
+              <w:t>/lib/xml</w:t>
             </w:r>
           </w:p>
         </w:tc>
@@ -2568,8 +3170,21 @@
           </w:tcPr>
           <w:p>
             <w:r>
-              <w:t>trunk/src/lib/wrfmpi_stubs</w:t>
-            </w:r>
+              <w:t>trunk/</w:t>
+            </w:r>
+            <w:proofErr w:type="spellStart"/>
+            <w:r>
+              <w:t>src</w:t>
+            </w:r>
+            <w:proofErr w:type="spellEnd"/>
+            <w:r>
+              <w:t>/lib/</w:t>
+            </w:r>
+            <w:proofErr w:type="spellStart"/>
+            <w:r>
+              <w:t>wrfmpi_stubs</w:t>
+            </w:r>
+            <w:proofErr w:type="spellEnd"/>
           </w:p>
         </w:tc>
         <w:tc>
@@ -2590,8 +3205,21 @@
           </w:tcPr>
           <w:p>
             <w:r>
-              <w:t>trunk/src/unipost</w:t>
-            </w:r>
+              <w:t>trunk/</w:t>
+            </w:r>
+            <w:proofErr w:type="spellStart"/>
+            <w:r>
+              <w:t>src</w:t>
+            </w:r>
+            <w:proofErr w:type="spellEnd"/>
+            <w:r>
+              <w:t>/</w:t>
+            </w:r>
+            <w:proofErr w:type="spellStart"/>
+            <w:r>
+              <w:t>unipost</w:t>
+            </w:r>
+            <w:proofErr w:type="spellEnd"/>
           </w:p>
         </w:tc>
         <w:tc>
@@ -2612,8 +3240,21 @@
           </w:tcPr>
           <w:p>
             <w:r>
-              <w:t>trunk/src/copygb</w:t>
-            </w:r>
+              <w:t>trunk/</w:t>
+            </w:r>
+            <w:proofErr w:type="spellStart"/>
+            <w:r>
+              <w:t>src</w:t>
+            </w:r>
+            <w:proofErr w:type="spellEnd"/>
+            <w:r>
+              <w:t>/</w:t>
+            </w:r>
+            <w:proofErr w:type="spellStart"/>
+            <w:r>
+              <w:t>copygb</w:t>
+            </w:r>
+            <w:proofErr w:type="spellEnd"/>
           </w:p>
         </w:tc>
         <w:tc>
@@ -2634,8 +3275,21 @@
           </w:tcPr>
           <w:p>
             <w:r>
-              <w:t>trunk/src/ndate</w:t>
-            </w:r>
+              <w:t>trunk/</w:t>
+            </w:r>
+            <w:proofErr w:type="spellStart"/>
+            <w:r>
+              <w:t>src</w:t>
+            </w:r>
+            <w:proofErr w:type="spellEnd"/>
+            <w:r>
+              <w:t>/</w:t>
+            </w:r>
+            <w:proofErr w:type="spellStart"/>
+            <w:r>
+              <w:t>ndate</w:t>
+            </w:r>
+            <w:proofErr w:type="spellEnd"/>
           </w:p>
         </w:tc>
         <w:tc>
@@ -2679,7 +3333,15 @@
         <w:fldChar w:fldCharType="end"/>
       </w:r>
       <w:r>
-        <w:t>: Unipost Repository Directories</w:t>
+        <w:t xml:space="preserve">: </w:t>
+      </w:r>
+      <w:proofErr w:type="spellStart"/>
+      <w:r>
+        <w:t>Unipost</w:t>
+      </w:r>
+      <w:proofErr w:type="spellEnd"/>
+      <w:r>
+        <w:t xml:space="preserve"> Repository Directories</w:t>
       </w:r>
     </w:p>
     <w:p>
@@ -2709,7 +3371,15 @@
         <w:t>,</w:t>
       </w:r>
       <w:r>
-        <w:t xml:space="preserve"> the external links to the library repositories are NOT branched, unless they are explicitly changed.  A script utility will be developed such that a user can make a branch which will include all repositories from which they can work without fear of committing code back to the trunk.  An associated utiliy </w:t>
+        <w:t xml:space="preserve"> the external links to the library repositories are NOT branched, unless they are explicitly changed.  A script utility will be developed such that a user can make a branch which will include all repositories from which they can work without fear of committing code back to the trunk.  An associated </w:t>
+      </w:r>
+      <w:proofErr w:type="spellStart"/>
+      <w:r>
+        <w:t>utiliy</w:t>
+      </w:r>
+      <w:proofErr w:type="spellEnd"/>
+      <w:r>
+        <w:t xml:space="preserve"> </w:t>
       </w:r>
       <w:r>
         <w:t>will also be developed</w:t>
@@ -2959,7 +3629,15 @@
         <w:t xml:space="preserve"> are encouraged to make a branch</w:t>
       </w:r>
       <w:r>
-        <w:t>(es)</w:t>
+        <w:t>(</w:t>
+      </w:r>
+      <w:proofErr w:type="spellStart"/>
+      <w:r>
+        <w:t>es</w:t>
+      </w:r>
+      <w:proofErr w:type="spellEnd"/>
+      <w:r>
+        <w:t>)</w:t>
       </w:r>
       <w:r>
         <w:t xml:space="preserve"> under the </w:t>
@@ -2971,7 +3649,15 @@
         <w:t xml:space="preserve"> directory to work on changes they intend to make available to the community repository</w:t>
       </w:r>
       <w:r>
-        <w:t>(ies)</w:t>
+        <w:t>(</w:t>
+      </w:r>
+      <w:proofErr w:type="spellStart"/>
+      <w:r>
+        <w:t>ies</w:t>
+      </w:r>
+      <w:proofErr w:type="spellEnd"/>
+      <w:r>
+        <w:t>)</w:t>
       </w:r>
       <w:r>
         <w:t xml:space="preserve"> at a future date.  This will facilitate the user in keeping current with the modifications that occur to the community </w:t>
@@ -2989,7 +3675,15 @@
         <w:t>.  The changes made under a user branch</w:t>
       </w:r>
       <w:r>
-        <w:t>(es)</w:t>
+        <w:t>(</w:t>
+      </w:r>
+      <w:proofErr w:type="spellStart"/>
+      <w:r>
+        <w:t>es</w:t>
+      </w:r>
+      <w:proofErr w:type="spellEnd"/>
+      <w:r>
+        <w:t>)</w:t>
       </w:r>
       <w:r>
         <w:t xml:space="preserve"> are not used by the general community.  This is an area where a group</w:t>
@@ -3553,7 +4247,15 @@
         <w:t>s</w:t>
       </w:r>
       <w:r>
-        <w:t xml:space="preserve"> to ensure functional status.  If the tests do not complete successfully the DTC will notify the party(ies) involved and work to correct the system error</w:t>
+        <w:t xml:space="preserve"> to ensure functional status.  If the tests do not complete successfully the DTC will notify the party(</w:t>
+      </w:r>
+      <w:proofErr w:type="spellStart"/>
+      <w:r>
+        <w:t>ies</w:t>
+      </w:r>
+      <w:proofErr w:type="spellEnd"/>
+      <w:r>
+        <w:t>) involved and work to correct the system error</w:t>
       </w:r>
       <w:r>
         <w:t>(s)</w:t>
@@ -3805,11 +4507,19 @@
       </w:del>
       <w:ins w:id="19" w:author="tricia" w:date="2013-05-09T11:48:00Z">
         <w:r>
-          <w:t xml:space="preserve">an EMC TRAC ticket </w:t>
+          <w:t xml:space="preserve">an EMC TRAC </w:t>
+        </w:r>
+        <w:proofErr w:type="gramStart"/>
+        <w:r>
+          <w:t xml:space="preserve">ticket </w:t>
         </w:r>
       </w:ins>
       <w:r>
-        <w:t xml:space="preserve"> for each request submitted to NCEP.  </w:t>
+        <w:t xml:space="preserve"> for</w:t>
+      </w:r>
+      <w:proofErr w:type="gramEnd"/>
+      <w:r>
+        <w:t xml:space="preserve"> each request submitted to NCEP.  </w:t>
       </w:r>
       <w:del w:id="20" w:author="tricia" w:date="2013-05-09T11:48:00Z">
         <w:r>
@@ -4015,11 +4725,19 @@
       </w:r>
       <w:ins w:id="26" w:author="tricia" w:date="2013-05-09T11:50:00Z">
         <w:r>
-          <w:t xml:space="preserve"> or TRAC </w:t>
+          <w:t xml:space="preserve"> or </w:t>
+        </w:r>
+        <w:proofErr w:type="gramStart"/>
+        <w:r>
+          <w:t xml:space="preserve">TRAC </w:t>
         </w:r>
       </w:ins>
       <w:r>
-        <w:t xml:space="preserve"> logs </w:t>
+        <w:t xml:space="preserve"> logs</w:t>
+      </w:r>
+      <w:proofErr w:type="gramEnd"/>
+      <w:r>
+        <w:t xml:space="preserve"> </w:t>
       </w:r>
       <w:del w:id="27" w:author="tricia" w:date="2013-05-09T11:50:00Z">
         <w:r>
@@ -4067,7 +4785,7 @@
       <w:r>
         <w:t>trunk(</w:t>
       </w:r>
-      <w:hyperlink r:id="rId10" w:history="1">
+      <w:hyperlink r:id="rId9" w:history="1">
         <w:r>
           <w:rPr>
             <w:rStyle w:val="Hyperlink"/>
@@ -4582,11 +5300,19 @@
       </w:del>
       <w:ins w:id="38" w:author="tricia" w:date="2013-05-09T11:56:00Z">
         <w:r>
-          <w:t xml:space="preserve">EMC TRAC  </w:t>
+          <w:t xml:space="preserve">EMC </w:t>
+        </w:r>
+        <w:proofErr w:type="gramStart"/>
+        <w:r>
+          <w:t xml:space="preserve">TRAC  </w:t>
         </w:r>
       </w:ins>
       <w:r>
-        <w:t>tracking system will be updated to identify the contribution as existing in the community UPP repository only (submitted and decline</w:t>
+        <w:t>tracking</w:t>
+      </w:r>
+      <w:proofErr w:type="gramEnd"/>
+      <w:r>
+        <w:t xml:space="preserve"> system will be updated to identify the contribution as existing in the community UPP repository only (submitted and decline</w:t>
       </w:r>
       <w:r>
         <w:t>d</w:t>
@@ -4744,7 +5470,7 @@
         <w:spacing w:after="0" w:line="240" w:lineRule="auto"/>
         <w:ind w:left="450"/>
         <w:sectPr>
-          <w:footerReference w:type="default" r:id="rId11"/>
+          <w:footerReference w:type="default" r:id="rId10"/>
           <w:pgSz w:w="12240" w:h="15840"/>
           <w:pgMar w:top="1440" w:right="1440" w:bottom="1440" w:left="1440" w:header="720" w:footer="720" w:gutter="0"/>
           <w:cols w:space="720"/>
@@ -4754,7 +5480,7 @@
       <w:r>
         <w:t xml:space="preserve">Community UPP users can utilize the helpdesk email account </w:t>
       </w:r>
-      <w:hyperlink r:id="rId12" w:history="1">
+      <w:hyperlink r:id="rId11" w:history="1">
         <w:r>
           <w:rPr>
             <w:rStyle w:val="Hyperlink"/>
@@ -5938,7 +6664,11 @@
         <w:t>/=</w:t>
       </w:r>
       <w:r>
-        <w:t xml:space="preserve"> rather than </w:t>
+        <w:t xml:space="preserve"> rather </w:t>
+      </w:r>
+      <w:proofErr w:type="gramStart"/>
+      <w:r>
+        <w:t xml:space="preserve">than </w:t>
       </w:r>
       <w:r>
         <w:rPr>
@@ -5946,7 +6676,16 @@
           <w:caps/>
           <w:sz w:val="20"/>
         </w:rPr>
-        <w:t>.NE.</w:t>
+        <w:t>.</w:t>
+      </w:r>
+      <w:proofErr w:type="gramEnd"/>
+      <w:r>
+        <w:rPr>
+          <w:rFonts w:ascii="Courier New" w:hAnsi="Courier New" w:cs="Courier New"/>
+          <w:caps/>
+          <w:sz w:val="20"/>
+        </w:rPr>
+        <w:t>NE.</w:t>
       </w:r>
       <w:r>
         <w:t>.</w:t>
@@ -6044,13 +6783,23 @@
       <w:r>
         <w:t xml:space="preserve">e pointer variables in their declaration statement using the </w:t>
       </w:r>
+      <w:proofErr w:type="gramStart"/>
       <w:r>
         <w:rPr>
           <w:rFonts w:ascii="Courier New" w:hAnsi="Courier New"/>
           <w:caps/>
           <w:sz w:val="20"/>
         </w:rPr>
-        <w:t>NULL()</w:t>
+        <w:t>NULL(</w:t>
+      </w:r>
+      <w:proofErr w:type="gramEnd"/>
+      <w:r>
+        <w:rPr>
+          <w:rFonts w:ascii="Courier New" w:hAnsi="Courier New"/>
+          <w:caps/>
+          <w:sz w:val="20"/>
+        </w:rPr>
+        <w:t>)</w:t>
       </w:r>
       <w:r>
         <w:t xml:space="preserve"> intrinsic, e.g.</w:t>
@@ -6078,7 +6827,29 @@
           <w:color w:val="000000"/>
           <w:sz w:val="20"/>
         </w:rPr>
-        <w:t>INTEGER, POINTER :: x =&gt; NULL()</w:t>
+        <w:t xml:space="preserve">INTEGER, </w:t>
+      </w:r>
+      <w:proofErr w:type="gramStart"/>
+      <w:r>
+        <w:rPr>
+          <w:rFonts w:ascii="Courier New" w:hAnsi="Courier New"/>
+          <w:b/>
+          <w:bCs/>
+          <w:color w:val="000000"/>
+          <w:sz w:val="20"/>
+        </w:rPr>
+        <w:t>POINTER :</w:t>
+      </w:r>
+      <w:proofErr w:type="gramEnd"/>
+      <w:r>
+        <w:rPr>
+          <w:rFonts w:ascii="Courier New" w:hAnsi="Courier New"/>
+          <w:b/>
+          <w:bCs/>
+          <w:color w:val="000000"/>
+          <w:sz w:val="20"/>
+        </w:rPr>
+        <w:t>: x =&gt; NULL()</w:t>
       </w:r>
     </w:p>
     <w:p>
@@ -6294,7 +7065,21 @@
         <w:rPr>
           <w:bCs/>
         </w:rPr>
-        <w:t>A standard naming convention has been adopted for variables and routines which refer to tangent linear and adjoint values, use suffixes “_tl” and “_ad” respectively.</w:t>
+        <w:t>A standard naming convention has been adopted for variables and routines which refer to tangent linear and adjoint values, use suffixes “_</w:t>
+      </w:r>
+      <w:proofErr w:type="spellStart"/>
+      <w:r>
+        <w:rPr>
+          <w:bCs/>
+        </w:rPr>
+        <w:t>tl</w:t>
+      </w:r>
+      <w:proofErr w:type="spellEnd"/>
+      <w:r>
+        <w:rPr>
+          <w:bCs/>
+        </w:rPr>
+        <w:t>” and “_ad” respectively.</w:t>
       </w:r>
     </w:p>
     <w:p>
@@ -6346,7 +7131,7 @@
           <w:spacing w:val="5"/>
         </w:rPr>
         <w:pict w14:anchorId="5BBFB168">
-          <v:shape id="_x0000_s1248" type="#_x0000_t32" style="position:absolute;margin-left:0;margin-top:5.7pt;width:333pt;height:.5pt;flip:y;z-index:251748352" o:connectortype="straight" strokecolor="#a5a5a5 [2092]" strokeweight="1.25pt"/>
+          <v:shape id="_x0000_s1040" type="#_x0000_t32" alt="" style="position:absolute;margin-left:0;margin-top:5.7pt;width:333pt;height:.5pt;flip:y;z-index:251748352;mso-wrap-edited:f;mso-width-percent:0;mso-height-percent:0;mso-width-percent:0;mso-height-percent:0" o:connectortype="straight" strokecolor="#a5a5a5 [2092]" strokeweight="1.25pt"/>
         </w:pict>
       </w:r>
       <w:r>
@@ -6497,13 +7282,24 @@
       <w:r>
         <w:t>(</w:t>
       </w:r>
+      <w:proofErr w:type="spellStart"/>
       <w:r>
         <w:rPr>
           <w:b/>
           <w:i/>
         </w:rPr>
-        <w:t>wrf_cntrl.parm</w:t>
-      </w:r>
+        <w:t>wrf_</w:t>
+      </w:r>
+      <w:proofErr w:type="gramStart"/>
+      <w:r>
+        <w:rPr>
+          <w:b/>
+          <w:i/>
+        </w:rPr>
+        <w:t>cntrl.parm</w:t>
+      </w:r>
+      <w:proofErr w:type="spellEnd"/>
+      <w:proofErr w:type="gramEnd"/>
       <w:r>
         <w:t>)</w:t>
       </w:r>
@@ -6563,15 +7359,15 @@
       </w:pPr>
       <w:r>
         <w:pict w14:anchorId="4C050737">
-          <v:group id="_x0000_s1221" style="width:468pt;height:155.2pt;mso-position-horizontal-relative:char;mso-position-vertical-relative:line" coordorigin="2525,1863" coordsize="7200,2387" editas="canvas">
+          <v:group id="_x0000_s1026" editas="canvas" alt="" style="width:468pt;height:155.2pt;mso-position-horizontal-relative:char;mso-position-vertical-relative:line" coordorigin="2525,1863" coordsize="7200,2387">
             <o:lock v:ext="edit" aspectratio="t"/>
-            <v:shape id="_x0000_s1222" type="#_x0000_t75" style="position:absolute;left:2525;top:1863;width:7200;height:2387" o:preferrelative="f">
+            <v:shape id="_x0000_s1027" type="#_x0000_t75" alt="" style="position:absolute;left:2525;top:1863;width:7200;height:2387" o:preferrelative="f">
               <v:fill o:detectmouseclick="t"/>
               <v:path o:extrusionok="t" o:connecttype="none"/>
               <o:lock v:ext="edit" text="t"/>
             </v:shape>
-            <v:group id="_x0000_s1238" style="position:absolute;left:2824;top:2056;width:6385;height:1708" coordorigin="2824,2056" coordsize="6385,1708">
-              <v:shape id="_x0000_s1223" type="#_x0000_t109" style="position:absolute;left:5179;top:2679;width:1323;height:314">
+            <v:group id="_x0000_s1028" alt="" style="position:absolute;left:2824;top:2056;width:6385;height:1708" coordorigin="2824,2056" coordsize="6385,1708">
+              <v:shape id="_x0000_s1029" type="#_x0000_t109" alt="" style="position:absolute;left:5179;top:2679;width:1323;height:314;mso-wrap-style:square;v-text-anchor:top">
                 <v:textbox>
                   <w:txbxContent>
                     <w:p>
@@ -6582,7 +7378,7 @@
                   </w:txbxContent>
                 </v:textbox>
               </v:shape>
-              <v:shape id="_x0000_s1224" type="#_x0000_t109" style="position:absolute;left:2824;top:2056;width:1025;height:315">
+              <v:shape id="_x0000_s1030" type="#_x0000_t109" alt="" style="position:absolute;left:2824;top:2056;width:1025;height:315;mso-wrap-style:square;v-text-anchor:top">
                 <v:textbox>
                   <w:txbxContent>
                     <w:p>
@@ -6593,7 +7389,7 @@
                   </w:txbxContent>
                 </v:textbox>
               </v:shape>
-              <v:shape id="_x0000_s1225" type="#_x0000_t109" style="position:absolute;left:5195;top:2056;width:1307;height:315">
+              <v:shape id="_x0000_s1031" type="#_x0000_t109" alt="" style="position:absolute;left:5195;top:2056;width:1307;height:315;mso-wrap-style:square;v-text-anchor:top">
                 <v:textbox>
                   <w:txbxContent>
                     <w:p>
@@ -6604,7 +7400,7 @@
                   </w:txbxContent>
                 </v:textbox>
               </v:shape>
-              <v:shape id="_x0000_s1226" type="#_x0000_t109" style="position:absolute;left:7671;top:2056;width:1538;height:315">
+              <v:shape id="_x0000_s1032" type="#_x0000_t109" alt="" style="position:absolute;left:7671;top:2056;width:1538;height:315;mso-wrap-style:square;v-text-anchor:top">
                 <v:textbox>
                   <w:txbxContent>
                     <w:p>
@@ -6615,7 +7411,7 @@
                   </w:txbxContent>
                 </v:textbox>
               </v:shape>
-              <v:shape id="_x0000_s1227" type="#_x0000_t109" style="position:absolute;left:4833;top:3456;width:2016;height:308">
+              <v:shape id="_x0000_s1033" type="#_x0000_t109" alt="" style="position:absolute;left:4833;top:3456;width:2016;height:308;mso-wrap-style:square;v-text-anchor:top">
                 <v:textbox>
                   <w:txbxContent>
                     <w:p>
@@ -6626,28 +7422,28 @@
                   </w:txbxContent>
                 </v:textbox>
               </v:shape>
-              <v:shape id="_x0000_s1228" type="#_x0000_t32" style="position:absolute;left:3849;top:2214;width:1346;height:1" o:connectortype="straight">
+              <v:shape id="_x0000_s1034" type="#_x0000_t32" alt="" style="position:absolute;left:3849;top:2214;width:1346;height:1" o:connectortype="straight">
                 <v:stroke endarrow="block"/>
               </v:shape>
-              <v:shape id="_x0000_s1229" type="#_x0000_t32" style="position:absolute;left:6502;top:2214;width:1169;height:1;flip:y" o:connectortype="straight">
+              <v:shape id="_x0000_s1035" type="#_x0000_t32" alt="" style="position:absolute;left:6502;top:2214;width:1169;height:1;flip:y" o:connectortype="straight">
                 <v:stroke endarrow="block"/>
               </v:shape>
-              <v:shape id="_x0000_s1230" type="#_x0000_t33" style="position:absolute;left:7238;top:1635;width:465;height:1938;rotation:90" o:connectortype="elbow" adj="-339377,-27514,-339377">
+              <v:shape id="_x0000_s1036" type="#_x0000_t33" alt="" style="position:absolute;left:7238;top:1635;width:465;height:1938;rotation:90" o:connectortype="elbow" adj="-339377,-27514,-339377">
                 <v:stroke endarrow="block"/>
               </v:shape>
-              <v:shape id="_x0000_s1231" type="#_x0000_t32" style="position:absolute;left:5840;top:2993;width:1;height:463" o:connectortype="straight">
+              <v:shape id="_x0000_s1037" type="#_x0000_t32" alt="" style="position:absolute;left:5840;top:2993;width:1;height:463" o:connectortype="straight">
                 <v:stroke endarrow="block"/>
               </v:shape>
             </v:group>
-            <v:shape id="_x0000_s1239" type="#_x0000_t202" style="position:absolute;left:4594;top:3940;width:2446;height:218" stroked="f">
+            <v:shape id="_x0000_s1038" type="#_x0000_t202" alt="" style="position:absolute;left:4594;top:3940;width:2446;height:218;mso-wrap-style:square;v-text-anchor:top" stroked="f">
               <v:textbox inset="0,0,0,0">
                 <w:txbxContent>
                   <w:p/>
                 </w:txbxContent>
               </v:textbox>
             </v:shape>
-            <v:shape id="_x0000_s1250" type="#_x0000_t202" style="position:absolute;left:4525;top:3940;width:2792;height:216" stroked="f">
-              <v:textbox style="mso-next-textbox:#_x0000_s1250" inset="0,0,0,0">
+            <v:shape id="_x0000_s1039" type="#_x0000_t202" alt="" style="position:absolute;left:4525;top:3940;width:2792;height:216;mso-wrap-style:square;v-text-anchor:top" stroked="f">
+              <v:textbox style="mso-next-textbox:#_x0000_s1039" inset="0,0,0,0">
                 <w:txbxContent>
                   <w:p>
                     <w:pPr>
@@ -6662,7 +7458,6 @@
                 </w:txbxContent>
               </v:textbox>
             </v:shape>
-            <w10:wrap type="none"/>
             <w10:anchorlock/>
           </v:group>
         </w:pict>
@@ -6816,7 +7611,15 @@
               <w:jc w:val="center"/>
             </w:pPr>
             <w:r>
-              <w:t>UPP “itag” input value</w:t>
+              <w:t>UPP “</w:t>
+            </w:r>
+            <w:proofErr w:type="spellStart"/>
+            <w:r>
+              <w:t>itag</w:t>
+            </w:r>
+            <w:proofErr w:type="spellEnd"/>
+            <w:r>
+              <w:t>” input value</w:t>
             </w:r>
           </w:p>
         </w:tc>
@@ -6864,9 +7667,11 @@
             <w:pPr>
               <w:jc w:val="center"/>
             </w:pPr>
+            <w:proofErr w:type="spellStart"/>
             <w:r>
               <w:t>netCDF</w:t>
             </w:r>
+            <w:proofErr w:type="spellEnd"/>
           </w:p>
         </w:tc>
         <w:tc>
@@ -6877,9 +7682,11 @@
             <w:pPr>
               <w:jc w:val="center"/>
             </w:pPr>
+            <w:proofErr w:type="spellStart"/>
             <w:r>
               <w:t>netcdf</w:t>
             </w:r>
+            <w:proofErr w:type="spellEnd"/>
           </w:p>
         </w:tc>
         <w:tc>
@@ -6938,12 +7745,14 @@
             <w:pPr>
               <w:jc w:val="center"/>
             </w:pPr>
+            <w:proofErr w:type="spellStart"/>
             <w:r>
               <w:t>binary</w:t>
             </w:r>
             <w:r>
               <w:t>mpiio</w:t>
             </w:r>
+            <w:proofErr w:type="spellEnd"/>
           </w:p>
         </w:tc>
         <w:tc>
@@ -6992,9 +7801,11 @@
             <w:pPr>
               <w:jc w:val="center"/>
             </w:pPr>
+            <w:proofErr w:type="spellStart"/>
             <w:r>
               <w:t>netCDF</w:t>
             </w:r>
+            <w:proofErr w:type="spellEnd"/>
           </w:p>
         </w:tc>
         <w:tc>
@@ -7005,12 +7816,14 @@
             <w:pPr>
               <w:jc w:val="center"/>
             </w:pPr>
+            <w:proofErr w:type="spellStart"/>
             <w:r>
               <w:t>n</w:t>
             </w:r>
             <w:r>
               <w:t>etcdf</w:t>
             </w:r>
+            <w:proofErr w:type="spellEnd"/>
           </w:p>
         </w:tc>
         <w:tc>
@@ -7065,12 +7878,14 @@
             <w:pPr>
               <w:jc w:val="center"/>
             </w:pPr>
+            <w:proofErr w:type="spellStart"/>
             <w:r>
               <w:t>b</w:t>
             </w:r>
             <w:r>
               <w:t>inarympiio</w:t>
             </w:r>
+            <w:proofErr w:type="spellEnd"/>
           </w:p>
         </w:tc>
         <w:tc>
@@ -7112,9 +7927,11 @@
             <w:pPr>
               <w:jc w:val="center"/>
             </w:pPr>
+            <w:proofErr w:type="spellStart"/>
             <w:r>
               <w:t>Grib</w:t>
             </w:r>
+            <w:proofErr w:type="spellEnd"/>
           </w:p>
         </w:tc>
         <w:tc>
@@ -7125,12 +7942,14 @@
             <w:pPr>
               <w:jc w:val="center"/>
             </w:pPr>
+            <w:proofErr w:type="spellStart"/>
             <w:r>
               <w:t>g</w:t>
             </w:r>
             <w:r>
               <w:t>rib</w:t>
             </w:r>
+            <w:proofErr w:type="spellEnd"/>
           </w:p>
         </w:tc>
         <w:tc>
@@ -7185,6 +8004,7 @@
             <w:pPr>
               <w:jc w:val="center"/>
             </w:pPr>
+            <w:proofErr w:type="spellStart"/>
             <w:r>
               <w:t>b</w:t>
             </w:r>
@@ -7197,6 +8017,7 @@
             <w:r>
               <w:t>io</w:t>
             </w:r>
+            <w:proofErr w:type="spellEnd"/>
           </w:p>
         </w:tc>
         <w:tc>
@@ -7252,6 +8073,7 @@
               <w:keepNext/>
               <w:jc w:val="center"/>
             </w:pPr>
+            <w:proofErr w:type="spellStart"/>
             <w:r>
               <w:t>binarynem</w:t>
             </w:r>
@@ -7261,6 +8083,7 @@
             <w:r>
               <w:t>io</w:t>
             </w:r>
+            <w:proofErr w:type="spellEnd"/>
           </w:p>
         </w:tc>
         <w:tc>
@@ -7355,7 +8178,15 @@
         <w:fldChar w:fldCharType="end"/>
       </w:r>
       <w:r>
-        <w:t xml:space="preserve"> outlines a high level representation of where variable</w:t>
+        <w:t xml:space="preserve"> outlines a </w:t>
+      </w:r>
+      <w:proofErr w:type="gramStart"/>
+      <w:r>
+        <w:t>high level</w:t>
+      </w:r>
+      <w:proofErr w:type="gramEnd"/>
+      <w:r>
+        <w:t xml:space="preserve"> representation of where variable</w:t>
       </w:r>
       <w:r>
         <w:t>s</w:t>
@@ -7562,10 +8393,18 @@
               <w:cnfStyle w:val="000000100000" w:firstRow="0" w:lastRow="0" w:firstColumn="0" w:lastColumn="0" w:oddVBand="0" w:evenVBand="0" w:oddHBand="1" w:evenHBand="0" w:firstRowFirstColumn="0" w:firstRowLastColumn="0" w:lastRowFirstColumn="0" w:lastRowLastColumn="0"/>
             </w:pPr>
             <w:r>
-              <w:t>Handles s</w:t>
-            </w:r>
-            <w:r>
-              <w:t>urface based fields</w:t>
+              <w:t xml:space="preserve">Handles </w:t>
+            </w:r>
+            <w:proofErr w:type="gramStart"/>
+            <w:r>
+              <w:t>s</w:t>
+            </w:r>
+            <w:r>
+              <w:t>urface based</w:t>
+            </w:r>
+            <w:proofErr w:type="gramEnd"/>
+            <w:r>
+              <w:t xml:space="preserve"> fields</w:t>
             </w:r>
           </w:p>
         </w:tc>
@@ -7632,7 +8471,15 @@
               <w:t xml:space="preserve">Handles </w:t>
             </w:r>
             <w:r>
-              <w:t>TPAUSE level Z,P,T,U,V and vertical shear; max wind level Z,P, U and V; FD level T, Q, U and V; Freezing level Z and RH; constant mass (boundary) fields, LFM look-alike fields; NGM look-alike fields</w:t>
+              <w:t xml:space="preserve">TPAUSE level </w:t>
+            </w:r>
+            <w:proofErr w:type="gramStart"/>
+            <w:r>
+              <w:t>Z,P</w:t>
+            </w:r>
+            <w:proofErr w:type="gramEnd"/>
+            <w:r>
+              <w:t>,T,U,V and vertical shear; max wind level Z,P, U and V; FD level T, Q, U and V; Freezing level Z and RH; constant mass (boundary) fields, LFM look-alike fields; NGM look-alike fields</w:t>
             </w:r>
           </w:p>
         </w:tc>
@@ -7888,9 +8735,11 @@
               <w:jc w:val="center"/>
               <w:cnfStyle w:val="100000000000" w:firstRow="1" w:lastRow="0" w:firstColumn="0" w:lastColumn="0" w:oddVBand="0" w:evenVBand="0" w:oddHBand="0" w:evenHBand="0" w:firstRowFirstColumn="0" w:firstRowLastColumn="0" w:lastRowFirstColumn="0" w:lastRowLastColumn="0"/>
             </w:pPr>
+            <w:proofErr w:type="spellStart"/>
             <w:r>
               <w:t>netcdf</w:t>
             </w:r>
+            <w:proofErr w:type="spellEnd"/>
           </w:p>
         </w:tc>
         <w:tc>
@@ -7922,9 +8771,11 @@
               <w:jc w:val="center"/>
               <w:cnfStyle w:val="100000000000" w:firstRow="1" w:lastRow="0" w:firstColumn="0" w:lastColumn="0" w:oddVBand="0" w:evenVBand="0" w:oddHBand="0" w:evenHBand="0" w:firstRowFirstColumn="0" w:firstRowLastColumn="0" w:lastRowFirstColumn="0" w:lastRowLastColumn="0"/>
             </w:pPr>
+            <w:proofErr w:type="spellStart"/>
             <w:r>
               <w:t>binarympiio</w:t>
             </w:r>
+            <w:proofErr w:type="spellEnd"/>
           </w:p>
         </w:tc>
       </w:tr>
@@ -8196,8 +9047,13 @@
               <w:keepLines/>
             </w:pPr>
             <w:r>
-              <w:t>AIX / xlf</w:t>
-            </w:r>
+              <w:t xml:space="preserve">AIX / </w:t>
+            </w:r>
+            <w:proofErr w:type="spellStart"/>
+            <w:r>
+              <w:t>xlf</w:t>
+            </w:r>
+            <w:proofErr w:type="spellEnd"/>
           </w:p>
         </w:tc>
         <w:tc>
@@ -8355,9 +9211,11 @@
               <w:keepLines/>
               <w:cnfStyle w:val="000000100000" w:firstRow="0" w:lastRow="0" w:firstColumn="0" w:lastColumn="0" w:oddVBand="0" w:evenVBand="0" w:oddHBand="1" w:evenHBand="0" w:firstRowFirstColumn="0" w:firstRowLastColumn="0" w:lastRowFirstColumn="0" w:lastRowLastColumn="0"/>
             </w:pPr>
+            <w:proofErr w:type="spellStart"/>
             <w:r>
               <w:t>dmpar</w:t>
             </w:r>
+            <w:proofErr w:type="spellEnd"/>
           </w:p>
         </w:tc>
         <w:tc>
@@ -8498,8 +9356,13 @@
               <w:keepLines/>
             </w:pPr>
             <w:r>
-              <w:t>LINUX/ifort</w:t>
-            </w:r>
+              <w:t>LINUX/</w:t>
+            </w:r>
+            <w:proofErr w:type="spellStart"/>
+            <w:r>
+              <w:t>ifort</w:t>
+            </w:r>
+            <w:proofErr w:type="spellEnd"/>
           </w:p>
         </w:tc>
         <w:tc>
@@ -8657,9 +9520,11 @@
               <w:keepLines/>
               <w:cnfStyle w:val="000000100000" w:firstRow="0" w:lastRow="0" w:firstColumn="0" w:lastColumn="0" w:oddVBand="0" w:evenVBand="0" w:oddHBand="1" w:evenHBand="0" w:firstRowFirstColumn="0" w:firstRowLastColumn="0" w:lastRowFirstColumn="0" w:lastRowLastColumn="0"/>
             </w:pPr>
+            <w:proofErr w:type="spellStart"/>
             <w:r>
               <w:t>dmpar</w:t>
             </w:r>
+            <w:proofErr w:type="spellEnd"/>
           </w:p>
         </w:tc>
         <w:tc>
@@ -8983,9 +9848,11 @@
               <w:keepLines/>
               <w:cnfStyle w:val="000000100000" w:firstRow="0" w:lastRow="0" w:firstColumn="0" w:lastColumn="0" w:oddVBand="0" w:evenVBand="0" w:oddHBand="1" w:evenHBand="0" w:firstRowFirstColumn="0" w:firstRowLastColumn="0" w:lastRowFirstColumn="0" w:lastRowLastColumn="0"/>
             </w:pPr>
+            <w:proofErr w:type="spellStart"/>
             <w:r>
               <w:t>dmpar</w:t>
             </w:r>
+            <w:proofErr w:type="spellEnd"/>
           </w:p>
         </w:tc>
         <w:tc>
@@ -9117,8 +9984,13 @@
               <w:keepLines/>
             </w:pPr>
             <w:r>
-              <w:t>LINUX/gfortran</w:t>
-            </w:r>
+              <w:t>LINUX/</w:t>
+            </w:r>
+            <w:proofErr w:type="spellStart"/>
+            <w:r>
+              <w:t>gfortran</w:t>
+            </w:r>
+            <w:proofErr w:type="spellEnd"/>
           </w:p>
         </w:tc>
         <w:tc>
@@ -9309,9 +10181,11 @@
               <w:keepLines/>
               <w:cnfStyle w:val="000000100000" w:firstRow="0" w:lastRow="0" w:firstColumn="0" w:lastColumn="0" w:oddVBand="0" w:evenVBand="0" w:oddHBand="1" w:evenHBand="0" w:firstRowFirstColumn="0" w:firstRowLastColumn="0" w:lastRowFirstColumn="0" w:lastRowLastColumn="0"/>
             </w:pPr>
+            <w:proofErr w:type="spellStart"/>
             <w:r>
               <w:t>dmpar</w:t>
             </w:r>
+            <w:proofErr w:type="spellEnd"/>
           </w:p>
         </w:tc>
         <w:tc>
@@ -9476,7 +10350,7 @@
 </file>
 
 <file path=word/endnotes.xml><?xml version="1.0" encoding="utf-8"?>
-<w:endnotes xmlns:wpc="http://schemas.microsoft.com/office/word/2010/wordprocessingCanvas" xmlns:mo="http://schemas.microsoft.com/office/mac/office/2008/main" xmlns:mc="http://schemas.openxmlformats.org/markup-compatibility/2006" xmlns:mv="urn:schemas-microsoft-com:mac:vml" xmlns:o="urn:schemas-microsoft-com:office:office" xmlns:r="http://schemas.openxmlformats.org/officeDocument/2006/relationships" xmlns:m="http://schemas.openxmlformats.org/officeDocument/2006/math" xmlns:v="urn:schemas-microsoft-com:vml" xmlns:wp14="http://schemas.microsoft.com/office/word/2010/wordprocessingDrawing" xmlns:wp="http://schemas.openxmlformats.org/drawingml/2006/wordprocessingDrawing" xmlns:w10="urn:schemas-microsoft-com:office:word" xmlns:w="http://schemas.openxmlformats.org/wordprocessingml/2006/main" xmlns:w14="http://schemas.microsoft.com/office/word/2010/wordml" xmlns:wpg="http://schemas.microsoft.com/office/word/2010/wordprocessingGroup" xmlns:wpi="http://schemas.microsoft.com/office/word/2010/wordprocessingInk" xmlns:wne="http://schemas.microsoft.com/office/word/2006/wordml" xmlns:wps="http://schemas.microsoft.com/office/word/2010/wordprocessingShape" mc:Ignorable="w14 wp14 mv">
+<w:endnotes xmlns:wpc="http://schemas.microsoft.com/office/word/2010/wordprocessingCanvas" xmlns:cx="http://schemas.microsoft.com/office/drawing/2014/chartex" xmlns:cx1="http://schemas.microsoft.com/office/drawing/2015/9/8/chartex" xmlns:cx2="http://schemas.microsoft.com/office/drawing/2015/10/21/chartex" xmlns:cx3="http://schemas.microsoft.com/office/drawing/2016/5/9/chartex" xmlns:cx4="http://schemas.microsoft.com/office/drawing/2016/5/10/chartex" xmlns:cx5="http://schemas.microsoft.com/office/drawing/2016/5/11/chartex" xmlns:cx6="http://schemas.microsoft.com/office/drawing/2016/5/12/chartex" xmlns:cx7="http://schemas.microsoft.com/office/drawing/2016/5/13/chartex" xmlns:cx8="http://schemas.microsoft.com/office/drawing/2016/5/14/chartex" xmlns:mc="http://schemas.openxmlformats.org/markup-compatibility/2006" xmlns:aink="http://schemas.microsoft.com/office/drawing/2016/ink" xmlns:am3d="http://schemas.microsoft.com/office/drawing/2017/model3d" xmlns:o="urn:schemas-microsoft-com:office:office" xmlns:r="http://schemas.openxmlformats.org/officeDocument/2006/relationships" xmlns:m="http://schemas.openxmlformats.org/officeDocument/2006/math" xmlns:v="urn:schemas-microsoft-com:vml" xmlns:wp14="http://schemas.microsoft.com/office/word/2010/wordprocessingDrawing" xmlns:wp="http://schemas.openxmlformats.org/drawingml/2006/wordprocessingDrawing" xmlns:w10="urn:schemas-microsoft-com:office:word" xmlns:w="http://schemas.openxmlformats.org/wordprocessingml/2006/main" xmlns:w14="http://schemas.microsoft.com/office/word/2010/wordml" xmlns:w15="http://schemas.microsoft.com/office/word/2012/wordml" xmlns:w16cid="http://schemas.microsoft.com/office/word/2016/wordml/cid" xmlns:w16se="http://schemas.microsoft.com/office/word/2015/wordml/symex" xmlns:wpg="http://schemas.microsoft.com/office/word/2010/wordprocessingGroup" xmlns:wpi="http://schemas.microsoft.com/office/word/2010/wordprocessingInk" xmlns:wne="http://schemas.microsoft.com/office/word/2006/wordml" xmlns:wps="http://schemas.microsoft.com/office/word/2010/wordprocessingShape" mc:Ignorable="w14 w15 w16se w16cid wp14">
   <w:endnote w:type="separator" w:id="-1">
     <w:p>
       <w:pPr>
@@ -9501,7 +10375,7 @@
 </file>
 
 <file path=word/footer1.xml><?xml version="1.0" encoding="utf-8"?>
-<w:ftr xmlns:wpc="http://schemas.microsoft.com/office/word/2010/wordprocessingCanvas" xmlns:mo="http://schemas.microsoft.com/office/mac/office/2008/main" xmlns:mc="http://schemas.openxmlformats.org/markup-compatibility/2006" xmlns:mv="urn:schemas-microsoft-com:mac:vml" xmlns:o="urn:schemas-microsoft-com:office:office" xmlns:r="http://schemas.openxmlformats.org/officeDocument/2006/relationships" xmlns:m="http://schemas.openxmlformats.org/officeDocument/2006/math" xmlns:v="urn:schemas-microsoft-com:vml" xmlns:wp14="http://schemas.microsoft.com/office/word/2010/wordprocessingDrawing" xmlns:wp="http://schemas.openxmlformats.org/drawingml/2006/wordprocessingDrawing" xmlns:w10="urn:schemas-microsoft-com:office:word" xmlns:w="http://schemas.openxmlformats.org/wordprocessingml/2006/main" xmlns:w14="http://schemas.microsoft.com/office/word/2010/wordml" xmlns:wpg="http://schemas.microsoft.com/office/word/2010/wordprocessingGroup" xmlns:wpi="http://schemas.microsoft.com/office/word/2010/wordprocessingInk" xmlns:wne="http://schemas.microsoft.com/office/word/2006/wordml" xmlns:wps="http://schemas.microsoft.com/office/word/2010/wordprocessingShape" mc:Ignorable="w14 wp14">
+<w:ftr xmlns:wpc="http://schemas.microsoft.com/office/word/2010/wordprocessingCanvas" xmlns:cx="http://schemas.microsoft.com/office/drawing/2014/chartex" xmlns:cx1="http://schemas.microsoft.com/office/drawing/2015/9/8/chartex" xmlns:cx2="http://schemas.microsoft.com/office/drawing/2015/10/21/chartex" xmlns:cx3="http://schemas.microsoft.com/office/drawing/2016/5/9/chartex" xmlns:cx4="http://schemas.microsoft.com/office/drawing/2016/5/10/chartex" xmlns:cx5="http://schemas.microsoft.com/office/drawing/2016/5/11/chartex" xmlns:cx6="http://schemas.microsoft.com/office/drawing/2016/5/12/chartex" xmlns:cx7="http://schemas.microsoft.com/office/drawing/2016/5/13/chartex" xmlns:cx8="http://schemas.microsoft.com/office/drawing/2016/5/14/chartex" xmlns:mc="http://schemas.openxmlformats.org/markup-compatibility/2006" xmlns:aink="http://schemas.microsoft.com/office/drawing/2016/ink" xmlns:am3d="http://schemas.microsoft.com/office/drawing/2017/model3d" xmlns:o="urn:schemas-microsoft-com:office:office" xmlns:r="http://schemas.openxmlformats.org/officeDocument/2006/relationships" xmlns:m="http://schemas.openxmlformats.org/officeDocument/2006/math" xmlns:v="urn:schemas-microsoft-com:vml" xmlns:wp14="http://schemas.microsoft.com/office/word/2010/wordprocessingDrawing" xmlns:wp="http://schemas.openxmlformats.org/drawingml/2006/wordprocessingDrawing" xmlns:w10="urn:schemas-microsoft-com:office:word" xmlns:w="http://schemas.openxmlformats.org/wordprocessingml/2006/main" xmlns:w14="http://schemas.microsoft.com/office/word/2010/wordml" xmlns:w15="http://schemas.microsoft.com/office/word/2012/wordml" xmlns:w16cid="http://schemas.microsoft.com/office/word/2016/wordml/cid" xmlns:w16se="http://schemas.microsoft.com/office/word/2015/wordml/symex" xmlns:wpg="http://schemas.microsoft.com/office/word/2010/wordprocessingGroup" xmlns:wpi="http://schemas.microsoft.com/office/word/2010/wordprocessingInk" xmlns:wne="http://schemas.microsoft.com/office/word/2006/wordml" xmlns:wps="http://schemas.microsoft.com/office/word/2010/wordprocessingShape" mc:Ignorable="w14 w15 w16se w16cid wp14">
   <w:sdt>
     <w:sdtPr>
       <w:id w:val="174310714"/>
@@ -9550,7 +10424,7 @@
 </file>
 
 <file path=word/footnotes.xml><?xml version="1.0" encoding="utf-8"?>
-<w:footnotes xmlns:wpc="http://schemas.microsoft.com/office/word/2010/wordprocessingCanvas" xmlns:mo="http://schemas.microsoft.com/office/mac/office/2008/main" xmlns:mc="http://schemas.openxmlformats.org/markup-compatibility/2006" xmlns:mv="urn:schemas-microsoft-com:mac:vml" xmlns:o="urn:schemas-microsoft-com:office:office" xmlns:r="http://schemas.openxmlformats.org/officeDocument/2006/relationships" xmlns:m="http://schemas.openxmlformats.org/officeDocument/2006/math" xmlns:v="urn:schemas-microsoft-com:vml" xmlns:wp14="http://schemas.microsoft.com/office/word/2010/wordprocessingDrawing" xmlns:wp="http://schemas.openxmlformats.org/drawingml/2006/wordprocessingDrawing" xmlns:w10="urn:schemas-microsoft-com:office:word" xmlns:w="http://schemas.openxmlformats.org/wordprocessingml/2006/main" xmlns:w14="http://schemas.microsoft.com/office/word/2010/wordml" xmlns:wpg="http://schemas.microsoft.com/office/word/2010/wordprocessingGroup" xmlns:wpi="http://schemas.microsoft.com/office/word/2010/wordprocessingInk" xmlns:wne="http://schemas.microsoft.com/office/word/2006/wordml" xmlns:wps="http://schemas.microsoft.com/office/word/2010/wordprocessingShape" mc:Ignorable="w14 wp14 mv">
+<w:footnotes xmlns:wpc="http://schemas.microsoft.com/office/word/2010/wordprocessingCanvas" xmlns:cx="http://schemas.microsoft.com/office/drawing/2014/chartex" xmlns:cx1="http://schemas.microsoft.com/office/drawing/2015/9/8/chartex" xmlns:cx2="http://schemas.microsoft.com/office/drawing/2015/10/21/chartex" xmlns:cx3="http://schemas.microsoft.com/office/drawing/2016/5/9/chartex" xmlns:cx4="http://schemas.microsoft.com/office/drawing/2016/5/10/chartex" xmlns:cx5="http://schemas.microsoft.com/office/drawing/2016/5/11/chartex" xmlns:cx6="http://schemas.microsoft.com/office/drawing/2016/5/12/chartex" xmlns:cx7="http://schemas.microsoft.com/office/drawing/2016/5/13/chartex" xmlns:cx8="http://schemas.microsoft.com/office/drawing/2016/5/14/chartex" xmlns:mc="http://schemas.openxmlformats.org/markup-compatibility/2006" xmlns:aink="http://schemas.microsoft.com/office/drawing/2016/ink" xmlns:am3d="http://schemas.microsoft.com/office/drawing/2017/model3d" xmlns:o="urn:schemas-microsoft-com:office:office" xmlns:r="http://schemas.openxmlformats.org/officeDocument/2006/relationships" xmlns:m="http://schemas.openxmlformats.org/officeDocument/2006/math" xmlns:v="urn:schemas-microsoft-com:vml" xmlns:wp14="http://schemas.microsoft.com/office/word/2010/wordprocessingDrawing" xmlns:wp="http://schemas.openxmlformats.org/drawingml/2006/wordprocessingDrawing" xmlns:w10="urn:schemas-microsoft-com:office:word" xmlns:w="http://schemas.openxmlformats.org/wordprocessingml/2006/main" xmlns:w14="http://schemas.microsoft.com/office/word/2010/wordml" xmlns:w15="http://schemas.microsoft.com/office/word/2012/wordml" xmlns:w16cid="http://schemas.microsoft.com/office/word/2016/wordml/cid" xmlns:w16se="http://schemas.microsoft.com/office/word/2015/wordml/symex" xmlns:wpg="http://schemas.microsoft.com/office/word/2010/wordprocessingGroup" xmlns:wpi="http://schemas.microsoft.com/office/word/2010/wordprocessingInk" xmlns:wne="http://schemas.microsoft.com/office/word/2006/wordml" xmlns:wps="http://schemas.microsoft.com/office/word/2010/wordprocessingShape" mc:Ignorable="w14 w15 w16se w16cid wp14">
   <w:footnote w:type="separator" w:id="-1">
     <w:p>
       <w:pPr>
@@ -9594,7 +10468,20 @@
         </w:r>
       </w:hyperlink>
       <w:r>
-        <w:t xml:space="preserve"> or Fowler,M., “Refactoring”, 2000, Addison-Wesley.</w:t>
+        <w:t xml:space="preserve"> or </w:t>
+      </w:r>
+      <w:proofErr w:type="spellStart"/>
+      <w:proofErr w:type="gramStart"/>
+      <w:r>
+        <w:t>Fowler,M</w:t>
+      </w:r>
+      <w:proofErr w:type="spellEnd"/>
+      <w:r>
+        <w:t>.</w:t>
+      </w:r>
+      <w:proofErr w:type="gramEnd"/>
+      <w:r>
+        <w:t>, “Refactoring”, 2000, Addison-Wesley.</w:t>
       </w:r>
     </w:p>
   </w:footnote>
@@ -9602,8 +10489,8 @@
 </file>
 
 <file path=word/numbering.xml><?xml version="1.0" encoding="utf-8"?>
-<w:numbering xmlns:wpc="http://schemas.microsoft.com/office/word/2010/wordprocessingCanvas" xmlns:mo="http://schemas.microsoft.com/office/mac/office/2008/main" xmlns:mc="http://schemas.openxmlformats.org/markup-compatibility/2006" xmlns:mv="urn:schemas-microsoft-com:mac:vml" xmlns:o="urn:schemas-microsoft-com:office:office" xmlns:r="http://schemas.openxmlformats.org/officeDocument/2006/relationships" xmlns:m="http://schemas.openxmlformats.org/officeDocument/2006/math" xmlns:v="urn:schemas-microsoft-com:vml" xmlns:wp14="http://schemas.microsoft.com/office/word/2010/wordprocessingDrawing" xmlns:wp="http://schemas.openxmlformats.org/drawingml/2006/wordprocessingDrawing" xmlns:w10="urn:schemas-microsoft-com:office:word" xmlns:w="http://schemas.openxmlformats.org/wordprocessingml/2006/main" xmlns:w14="http://schemas.microsoft.com/office/word/2010/wordml" xmlns:wpg="http://schemas.microsoft.com/office/word/2010/wordprocessingGroup" xmlns:wpi="http://schemas.microsoft.com/office/word/2010/wordprocessingInk" xmlns:wne="http://schemas.microsoft.com/office/word/2006/wordml" xmlns:wps="http://schemas.microsoft.com/office/word/2010/wordprocessingShape" mc:Ignorable="w14 wp14 mv">
-  <w:abstractNum w:abstractNumId="0">
+<w:numbering xmlns:wpc="http://schemas.microsoft.com/office/word/2010/wordprocessingCanvas" xmlns:cx="http://schemas.microsoft.com/office/drawing/2014/chartex" xmlns:cx1="http://schemas.microsoft.com/office/drawing/2015/9/8/chartex" xmlns:cx2="http://schemas.microsoft.com/office/drawing/2015/10/21/chartex" xmlns:cx3="http://schemas.microsoft.com/office/drawing/2016/5/9/chartex" xmlns:cx4="http://schemas.microsoft.com/office/drawing/2016/5/10/chartex" xmlns:cx5="http://schemas.microsoft.com/office/drawing/2016/5/11/chartex" xmlns:cx6="http://schemas.microsoft.com/office/drawing/2016/5/12/chartex" xmlns:cx7="http://schemas.microsoft.com/office/drawing/2016/5/13/chartex" xmlns:cx8="http://schemas.microsoft.com/office/drawing/2016/5/14/chartex" xmlns:mc="http://schemas.openxmlformats.org/markup-compatibility/2006" xmlns:aink="http://schemas.microsoft.com/office/drawing/2016/ink" xmlns:am3d="http://schemas.microsoft.com/office/drawing/2017/model3d" xmlns:o="urn:schemas-microsoft-com:office:office" xmlns:r="http://schemas.openxmlformats.org/officeDocument/2006/relationships" xmlns:m="http://schemas.openxmlformats.org/officeDocument/2006/math" xmlns:v="urn:schemas-microsoft-com:vml" xmlns:wp14="http://schemas.microsoft.com/office/word/2010/wordprocessingDrawing" xmlns:wp="http://schemas.openxmlformats.org/drawingml/2006/wordprocessingDrawing" xmlns:w10="urn:schemas-microsoft-com:office:word" xmlns:w="http://schemas.openxmlformats.org/wordprocessingml/2006/main" xmlns:w14="http://schemas.microsoft.com/office/word/2010/wordml" xmlns:w15="http://schemas.microsoft.com/office/word/2012/wordml" xmlns:w16cid="http://schemas.microsoft.com/office/word/2016/wordml/cid" xmlns:w16se="http://schemas.microsoft.com/office/word/2015/wordml/symex" xmlns:wpg="http://schemas.microsoft.com/office/word/2010/wordprocessingGroup" xmlns:wpi="http://schemas.microsoft.com/office/word/2010/wordprocessingInk" xmlns:wne="http://schemas.microsoft.com/office/word/2006/wordml" xmlns:wps="http://schemas.microsoft.com/office/word/2010/wordprocessingShape" mc:Ignorable="w14 w15 w16se w16cid wp14">
+  <w:abstractNum w:abstractNumId="0" w15:restartNumberingAfterBreak="0">
     <w:nsid w:val="00E45E43"/>
     <w:multiLevelType w:val="multilevel"/>
     <w:tmpl w:val="3454F59E"/>
@@ -9689,7 +10576,7 @@
       </w:pPr>
     </w:lvl>
   </w:abstractNum>
-  <w:abstractNum w:abstractNumId="1">
+  <w:abstractNum w:abstractNumId="1" w15:restartNumberingAfterBreak="0">
     <w:nsid w:val="07230369"/>
     <w:multiLevelType w:val="hybridMultilevel"/>
     <w:tmpl w:val="E37A4D46"/>
@@ -9829,7 +10716,7 @@
       </w:rPr>
     </w:lvl>
   </w:abstractNum>
-  <w:abstractNum w:abstractNumId="2">
+  <w:abstractNum w:abstractNumId="2" w15:restartNumberingAfterBreak="0">
     <w:nsid w:val="09FA5B93"/>
     <w:multiLevelType w:val="hybridMultilevel"/>
     <w:tmpl w:val="DCB256EA"/>
@@ -9969,7 +10856,7 @@
       </w:rPr>
     </w:lvl>
   </w:abstractNum>
-  <w:abstractNum w:abstractNumId="3">
+  <w:abstractNum w:abstractNumId="3" w15:restartNumberingAfterBreak="0">
     <w:nsid w:val="124B7E8B"/>
     <w:multiLevelType w:val="hybridMultilevel"/>
     <w:tmpl w:val="E4B8294E"/>
@@ -10109,7 +10996,7 @@
       </w:rPr>
     </w:lvl>
   </w:abstractNum>
-  <w:abstractNum w:abstractNumId="4">
+  <w:abstractNum w:abstractNumId="4" w15:restartNumberingAfterBreak="0">
     <w:nsid w:val="1476168A"/>
     <w:multiLevelType w:val="hybridMultilevel"/>
     <w:tmpl w:val="AD5E603A"/>
@@ -10222,7 +11109,7 @@
       </w:rPr>
     </w:lvl>
   </w:abstractNum>
-  <w:abstractNum w:abstractNumId="5">
+  <w:abstractNum w:abstractNumId="5" w15:restartNumberingAfterBreak="0">
     <w:nsid w:val="1533744B"/>
     <w:multiLevelType w:val="multilevel"/>
     <w:tmpl w:val="04090025"/>
@@ -10308,7 +11195,7 @@
       </w:pPr>
     </w:lvl>
   </w:abstractNum>
-  <w:abstractNum w:abstractNumId="6">
+  <w:abstractNum w:abstractNumId="6" w15:restartNumberingAfterBreak="0">
     <w:nsid w:val="160032C2"/>
     <w:multiLevelType w:val="hybridMultilevel"/>
     <w:tmpl w:val="D1321016"/>
@@ -10421,7 +11308,7 @@
       </w:rPr>
     </w:lvl>
   </w:abstractNum>
-  <w:abstractNum w:abstractNumId="7">
+  <w:abstractNum w:abstractNumId="7" w15:restartNumberingAfterBreak="0">
     <w:nsid w:val="174E3BDE"/>
     <w:multiLevelType w:val="hybridMultilevel"/>
     <w:tmpl w:val="F5A0C170"/>
@@ -10534,7 +11421,7 @@
       </w:rPr>
     </w:lvl>
   </w:abstractNum>
-  <w:abstractNum w:abstractNumId="8">
+  <w:abstractNum w:abstractNumId="8" w15:restartNumberingAfterBreak="0">
     <w:nsid w:val="20ED5FBE"/>
     <w:multiLevelType w:val="hybridMultilevel"/>
     <w:tmpl w:val="93D6E806"/>
@@ -10674,7 +11561,7 @@
       </w:rPr>
     </w:lvl>
   </w:abstractNum>
-  <w:abstractNum w:abstractNumId="9">
+  <w:abstractNum w:abstractNumId="9" w15:restartNumberingAfterBreak="0">
     <w:nsid w:val="227B0601"/>
     <w:multiLevelType w:val="hybridMultilevel"/>
     <w:tmpl w:val="74206074"/>
@@ -10787,7 +11674,7 @@
       </w:rPr>
     </w:lvl>
   </w:abstractNum>
-  <w:abstractNum w:abstractNumId="10">
+  <w:abstractNum w:abstractNumId="10" w15:restartNumberingAfterBreak="0">
     <w:nsid w:val="27D6747E"/>
     <w:multiLevelType w:val="multilevel"/>
     <w:tmpl w:val="A3CE9084"/>
@@ -10900,7 +11787,7 @@
       </w:rPr>
     </w:lvl>
   </w:abstractNum>
-  <w:abstractNum w:abstractNumId="11">
+  <w:abstractNum w:abstractNumId="11" w15:restartNumberingAfterBreak="0">
     <w:nsid w:val="2991610A"/>
     <w:multiLevelType w:val="multilevel"/>
     <w:tmpl w:val="04090025"/>
@@ -10986,7 +11873,7 @@
       </w:pPr>
     </w:lvl>
   </w:abstractNum>
-  <w:abstractNum w:abstractNumId="12">
+  <w:abstractNum w:abstractNumId="12" w15:restartNumberingAfterBreak="0">
     <w:nsid w:val="32290613"/>
     <w:multiLevelType w:val="hybridMultilevel"/>
     <w:tmpl w:val="6C2AF6B8"/>
@@ -11075,7 +11962,7 @@
       </w:pPr>
     </w:lvl>
   </w:abstractNum>
-  <w:abstractNum w:abstractNumId="13">
+  <w:abstractNum w:abstractNumId="13" w15:restartNumberingAfterBreak="0">
     <w:nsid w:val="325360E9"/>
     <w:multiLevelType w:val="hybridMultilevel"/>
     <w:tmpl w:val="2BE43BCC"/>
@@ -11188,7 +12075,7 @@
       </w:rPr>
     </w:lvl>
   </w:abstractNum>
-  <w:abstractNum w:abstractNumId="14">
+  <w:abstractNum w:abstractNumId="14" w15:restartNumberingAfterBreak="0">
     <w:nsid w:val="32650E2D"/>
     <w:multiLevelType w:val="hybridMultilevel"/>
     <w:tmpl w:val="F9A4AD3A"/>
@@ -11301,7 +12188,7 @@
       </w:rPr>
     </w:lvl>
   </w:abstractNum>
-  <w:abstractNum w:abstractNumId="15">
+  <w:abstractNum w:abstractNumId="15" w15:restartNumberingAfterBreak="0">
     <w:nsid w:val="333F2A92"/>
     <w:multiLevelType w:val="hybridMultilevel"/>
     <w:tmpl w:val="C1766DF4"/>
@@ -11441,7 +12328,7 @@
       </w:rPr>
     </w:lvl>
   </w:abstractNum>
-  <w:abstractNum w:abstractNumId="16">
+  <w:abstractNum w:abstractNumId="16" w15:restartNumberingAfterBreak="0">
     <w:nsid w:val="36174F8D"/>
     <w:multiLevelType w:val="hybridMultilevel"/>
     <w:tmpl w:val="2168DCB0"/>
@@ -11533,7 +12420,7 @@
       </w:pPr>
     </w:lvl>
   </w:abstractNum>
-  <w:abstractNum w:abstractNumId="17">
+  <w:abstractNum w:abstractNumId="17" w15:restartNumberingAfterBreak="0">
     <w:nsid w:val="38D62773"/>
     <w:multiLevelType w:val="multilevel"/>
     <w:tmpl w:val="44F0FE8E"/>
@@ -11646,7 +12533,7 @@
       </w:rPr>
     </w:lvl>
   </w:abstractNum>
-  <w:abstractNum w:abstractNumId="18">
+  <w:abstractNum w:abstractNumId="18" w15:restartNumberingAfterBreak="0">
     <w:nsid w:val="39AB1F29"/>
     <w:multiLevelType w:val="hybridMultilevel"/>
     <w:tmpl w:val="24AE6A8C"/>
@@ -11759,7 +12646,7 @@
       </w:rPr>
     </w:lvl>
   </w:abstractNum>
-  <w:abstractNum w:abstractNumId="19">
+  <w:abstractNum w:abstractNumId="19" w15:restartNumberingAfterBreak="0">
     <w:nsid w:val="3A063838"/>
     <w:multiLevelType w:val="multilevel"/>
     <w:tmpl w:val="44F0FE8E"/>
@@ -11872,7 +12759,7 @@
       </w:rPr>
     </w:lvl>
   </w:abstractNum>
-  <w:abstractNum w:abstractNumId="20">
+  <w:abstractNum w:abstractNumId="20" w15:restartNumberingAfterBreak="0">
     <w:nsid w:val="3C83228E"/>
     <w:multiLevelType w:val="hybridMultilevel"/>
     <w:tmpl w:val="CC16EA92"/>
@@ -12012,7 +12899,7 @@
       </w:rPr>
     </w:lvl>
   </w:abstractNum>
-  <w:abstractNum w:abstractNumId="21">
+  <w:abstractNum w:abstractNumId="21" w15:restartNumberingAfterBreak="0">
     <w:nsid w:val="41CB533A"/>
     <w:multiLevelType w:val="multilevel"/>
     <w:tmpl w:val="0409001F"/>
@@ -12101,7 +12988,7 @@
       </w:pPr>
     </w:lvl>
   </w:abstractNum>
-  <w:abstractNum w:abstractNumId="22">
+  <w:abstractNum w:abstractNumId="22" w15:restartNumberingAfterBreak="0">
     <w:nsid w:val="46ED25A3"/>
     <w:multiLevelType w:val="hybridMultilevel"/>
     <w:tmpl w:val="1AC08FDE"/>
@@ -12214,7 +13101,7 @@
       </w:rPr>
     </w:lvl>
   </w:abstractNum>
-  <w:abstractNum w:abstractNumId="23">
+  <w:abstractNum w:abstractNumId="23" w15:restartNumberingAfterBreak="0">
     <w:nsid w:val="476A7282"/>
     <w:multiLevelType w:val="multilevel"/>
     <w:tmpl w:val="44F0FE8E"/>
@@ -12327,7 +13214,7 @@
       </w:rPr>
     </w:lvl>
   </w:abstractNum>
-  <w:abstractNum w:abstractNumId="24">
+  <w:abstractNum w:abstractNumId="24" w15:restartNumberingAfterBreak="0">
     <w:nsid w:val="48DD08C3"/>
     <w:multiLevelType w:val="hybridMultilevel"/>
     <w:tmpl w:val="83DC37BE"/>
@@ -12413,7 +13300,7 @@
       </w:pPr>
     </w:lvl>
   </w:abstractNum>
-  <w:abstractNum w:abstractNumId="25">
+  <w:abstractNum w:abstractNumId="25" w15:restartNumberingAfterBreak="0">
     <w:nsid w:val="4E5E2B75"/>
     <w:multiLevelType w:val="multilevel"/>
     <w:tmpl w:val="04090025"/>
@@ -12499,7 +13386,7 @@
       </w:pPr>
     </w:lvl>
   </w:abstractNum>
-  <w:abstractNum w:abstractNumId="26">
+  <w:abstractNum w:abstractNumId="26" w15:restartNumberingAfterBreak="0">
     <w:nsid w:val="536E7122"/>
     <w:multiLevelType w:val="multilevel"/>
     <w:tmpl w:val="0409001F"/>
@@ -12612,7 +13499,7 @@
       </w:rPr>
     </w:lvl>
   </w:abstractNum>
-  <w:abstractNum w:abstractNumId="27">
+  <w:abstractNum w:abstractNumId="27" w15:restartNumberingAfterBreak="0">
     <w:nsid w:val="56AD74DA"/>
     <w:multiLevelType w:val="hybridMultilevel"/>
     <w:tmpl w:val="3A46F448"/>
@@ -12725,7 +13612,7 @@
       </w:rPr>
     </w:lvl>
   </w:abstractNum>
-  <w:abstractNum w:abstractNumId="28">
+  <w:abstractNum w:abstractNumId="28" w15:restartNumberingAfterBreak="0">
     <w:nsid w:val="56E97F08"/>
     <w:multiLevelType w:val="multilevel"/>
     <w:tmpl w:val="159A2A30"/>
@@ -12819,7 +13706,7 @@
       </w:pPr>
     </w:lvl>
   </w:abstractNum>
-  <w:abstractNum w:abstractNumId="29">
+  <w:abstractNum w:abstractNumId="29" w15:restartNumberingAfterBreak="0">
     <w:nsid w:val="59136DCB"/>
     <w:multiLevelType w:val="hybridMultilevel"/>
     <w:tmpl w:val="B41C22F4"/>
@@ -12959,7 +13846,7 @@
       </w:rPr>
     </w:lvl>
   </w:abstractNum>
-  <w:abstractNum w:abstractNumId="30">
+  <w:abstractNum w:abstractNumId="30" w15:restartNumberingAfterBreak="0">
     <w:nsid w:val="5B1C0706"/>
     <w:multiLevelType w:val="multilevel"/>
     <w:tmpl w:val="44F0FE8E"/>
@@ -13072,7 +13959,7 @@
       </w:rPr>
     </w:lvl>
   </w:abstractNum>
-  <w:abstractNum w:abstractNumId="31">
+  <w:abstractNum w:abstractNumId="31" w15:restartNumberingAfterBreak="0">
     <w:nsid w:val="5C8F19A1"/>
     <w:multiLevelType w:val="multilevel"/>
     <w:tmpl w:val="04090025"/>
@@ -13158,7 +14045,7 @@
       </w:pPr>
     </w:lvl>
   </w:abstractNum>
-  <w:abstractNum w:abstractNumId="32">
+  <w:abstractNum w:abstractNumId="32" w15:restartNumberingAfterBreak="0">
     <w:nsid w:val="649035E6"/>
     <w:multiLevelType w:val="multilevel"/>
     <w:tmpl w:val="04090025"/>
@@ -13244,7 +14131,7 @@
       </w:pPr>
     </w:lvl>
   </w:abstractNum>
-  <w:abstractNum w:abstractNumId="33">
+  <w:abstractNum w:abstractNumId="33" w15:restartNumberingAfterBreak="0">
     <w:nsid w:val="70857DAE"/>
     <w:multiLevelType w:val="multilevel"/>
     <w:tmpl w:val="21006FB8"/>
@@ -13330,7 +14217,7 @@
       </w:pPr>
     </w:lvl>
   </w:abstractNum>
-  <w:abstractNum w:abstractNumId="34">
+  <w:abstractNum w:abstractNumId="34" w15:restartNumberingAfterBreak="0">
     <w:nsid w:val="75BC7D1F"/>
     <w:multiLevelType w:val="multilevel"/>
     <w:tmpl w:val="04090025"/>
@@ -13416,7 +14303,7 @@
       </w:pPr>
     </w:lvl>
   </w:abstractNum>
-  <w:abstractNum w:abstractNumId="35">
+  <w:abstractNum w:abstractNumId="35" w15:restartNumberingAfterBreak="0">
     <w:nsid w:val="77F3007E"/>
     <w:multiLevelType w:val="hybridMultilevel"/>
     <w:tmpl w:val="C632F2B2"/>
@@ -13556,7 +14443,7 @@
       </w:rPr>
     </w:lvl>
   </w:abstractNum>
-  <w:abstractNum w:abstractNumId="36">
+  <w:abstractNum w:abstractNumId="36" w15:restartNumberingAfterBreak="0">
     <w:nsid w:val="788020B5"/>
     <w:multiLevelType w:val="hybridMultilevel"/>
     <w:tmpl w:val="F9667FDE"/>
@@ -13669,7 +14556,7 @@
       </w:rPr>
     </w:lvl>
   </w:abstractNum>
-  <w:abstractNum w:abstractNumId="37">
+  <w:abstractNum w:abstractNumId="37" w15:restartNumberingAfterBreak="0">
     <w:nsid w:val="79CB27FC"/>
     <w:multiLevelType w:val="multilevel"/>
     <w:tmpl w:val="04090025"/>
@@ -13755,7 +14642,7 @@
       </w:pPr>
     </w:lvl>
   </w:abstractNum>
-  <w:abstractNum w:abstractNumId="38">
+  <w:abstractNum w:abstractNumId="38" w15:restartNumberingAfterBreak="0">
     <w:nsid w:val="7AB07D2E"/>
     <w:multiLevelType w:val="hybridMultilevel"/>
     <w:tmpl w:val="5EEE62D2"/>
@@ -13962,7 +14849,7 @@
 </file>
 
 <file path=word/styles.xml><?xml version="1.0" encoding="utf-8"?>
-<w:styles xmlns:mc="http://schemas.openxmlformats.org/markup-compatibility/2006" xmlns:r="http://schemas.openxmlformats.org/officeDocument/2006/relationships" xmlns:w="http://schemas.openxmlformats.org/wordprocessingml/2006/main" xmlns:w14="http://schemas.microsoft.com/office/word/2010/wordml" mc:Ignorable="w14">
+<w:styles xmlns:mc="http://schemas.openxmlformats.org/markup-compatibility/2006" xmlns:r="http://schemas.openxmlformats.org/officeDocument/2006/relationships" xmlns:w="http://schemas.openxmlformats.org/wordprocessingml/2006/main" xmlns:w14="http://schemas.microsoft.com/office/word/2010/wordml" xmlns:w15="http://schemas.microsoft.com/office/word/2012/wordml" xmlns:w16cid="http://schemas.microsoft.com/office/word/2016/wordml/cid" xmlns:w16se="http://schemas.microsoft.com/office/word/2015/wordml/symex" mc:Ignorable="w14 w15 w16se w16cid">
   <w:docDefaults>
     <w:rPrDefault>
       <w:rPr>
@@ -13978,148 +14865,373 @@
       </w:pPr>
     </w:pPrDefault>
   </w:docDefaults>
-  <w:latentStyles w:defLockedState="0" w:defUIPriority="99" w:defSemiHidden="1" w:defUnhideWhenUsed="1" w:defQFormat="0" w:count="276">
-    <w:lsdException w:name="Normal" w:semiHidden="0" w:uiPriority="0" w:unhideWhenUsed="0" w:qFormat="1"/>
-    <w:lsdException w:name="heading 1" w:semiHidden="0" w:uiPriority="9" w:unhideWhenUsed="0" w:qFormat="1"/>
-    <w:lsdException w:name="heading 2" w:uiPriority="9" w:qFormat="1"/>
-    <w:lsdException w:name="heading 3" w:uiPriority="9" w:qFormat="1"/>
-    <w:lsdException w:name="heading 4" w:uiPriority="9" w:qFormat="1"/>
-    <w:lsdException w:name="heading 5" w:uiPriority="9" w:qFormat="1"/>
-    <w:lsdException w:name="heading 6" w:uiPriority="9" w:qFormat="1"/>
-    <w:lsdException w:name="heading 7" w:uiPriority="9" w:qFormat="1"/>
-    <w:lsdException w:name="heading 8" w:uiPriority="9" w:qFormat="1"/>
-    <w:lsdException w:name="heading 9" w:uiPriority="9" w:qFormat="1"/>
-    <w:lsdException w:name="toc 1" w:uiPriority="39"/>
-    <w:lsdException w:name="toc 2" w:uiPriority="39"/>
-    <w:lsdException w:name="toc 3" w:uiPriority="39"/>
-    <w:lsdException w:name="toc 4" w:uiPriority="39"/>
-    <w:lsdException w:name="toc 5" w:uiPriority="39"/>
-    <w:lsdException w:name="toc 6" w:uiPriority="39"/>
-    <w:lsdException w:name="toc 7" w:uiPriority="39"/>
-    <w:lsdException w:name="toc 8" w:uiPriority="39"/>
-    <w:lsdException w:name="toc 9" w:uiPriority="39"/>
-    <w:lsdException w:name="footnote text" w:uiPriority="0"/>
-    <w:lsdException w:name="annotation text" w:uiPriority="0"/>
-    <w:lsdException w:name="caption" w:uiPriority="35" w:qFormat="1"/>
-    <w:lsdException w:name="footnote reference" w:uiPriority="0"/>
-    <w:lsdException w:name="annotation reference" w:uiPriority="0"/>
-    <w:lsdException w:name="Title" w:semiHidden="0" w:uiPriority="10" w:unhideWhenUsed="0" w:qFormat="1"/>
-    <w:lsdException w:name="Default Paragraph Font" w:uiPriority="1"/>
-    <w:lsdException w:name="Subtitle" w:semiHidden="0" w:uiPriority="11" w:unhideWhenUsed="0" w:qFormat="1"/>
-    <w:lsdException w:name="Strong" w:semiHidden="0" w:uiPriority="22" w:unhideWhenUsed="0" w:qFormat="1"/>
-    <w:lsdException w:name="Emphasis" w:semiHidden="0" w:uiPriority="20" w:unhideWhenUsed="0" w:qFormat="1"/>
-    <w:lsdException w:name="Table Grid" w:semiHidden="0" w:uiPriority="59" w:unhideWhenUsed="0"/>
-    <w:lsdException w:name="Placeholder Text" w:unhideWhenUsed="0"/>
-    <w:lsdException w:name="No Spacing" w:semiHidden="0" w:uiPriority="1" w:unhideWhenUsed="0" w:qFormat="1"/>
-    <w:lsdException w:name="Light Shading" w:semiHidden="0" w:uiPriority="60" w:unhideWhenUsed="0"/>
-    <w:lsdException w:name="Light List" w:semiHidden="0" w:uiPriority="61" w:unhideWhenUsed="0"/>
-    <w:lsdException w:name="Light Grid" w:semiHidden="0" w:uiPriority="62" w:unhideWhenUsed="0"/>
-    <w:lsdException w:name="Medium Shading 1" w:semiHidden="0" w:uiPriority="63" w:unhideWhenUsed="0"/>
-    <w:lsdException w:name="Medium Shading 2" w:semiHidden="0" w:uiPriority="64" w:unhideWhenUsed="0"/>
-    <w:lsdException w:name="Medium List 1" w:semiHidden="0" w:uiPriority="65" w:unhideWhenUsed="0"/>
-    <w:lsdException w:name="Medium List 2" w:semiHidden="0" w:uiPriority="66" w:unhideWhenUsed="0"/>
-    <w:lsdException w:name="Medium Grid 1" w:semiHidden="0" w:uiPriority="67" w:unhideWhenUsed="0"/>
-    <w:lsdException w:name="Medium Grid 2" w:semiHidden="0" w:uiPriority="68" w:unhideWhenUsed="0"/>
-    <w:lsdException w:name="Medium Grid 3" w:semiHidden="0" w:uiPriority="69" w:unhideWhenUsed="0"/>
-    <w:lsdException w:name="Dark List" w:semiHidden="0" w:uiPriority="70" w:unhideWhenUsed="0"/>
-    <w:lsdException w:name="Colorful Shading" w:semiHidden="0" w:uiPriority="71" w:unhideWhenUsed="0"/>
-    <w:lsdException w:name="Colorful List" w:semiHidden="0" w:uiPriority="72" w:unhideWhenUsed="0"/>
-    <w:lsdException w:name="Colorful Grid" w:semiHidden="0" w:uiPriority="73" w:unhideWhenUsed="0"/>
-    <w:lsdException w:name="Light Shading Accent 1" w:semiHidden="0" w:uiPriority="60" w:unhideWhenUsed="0"/>
-    <w:lsdException w:name="Light List Accent 1" w:semiHidden="0" w:uiPriority="61" w:unhideWhenUsed="0"/>
-    <w:lsdException w:name="Light Grid Accent 1" w:semiHidden="0" w:uiPriority="62" w:unhideWhenUsed="0"/>
-    <w:lsdException w:name="Medium Shading 1 Accent 1" w:semiHidden="0" w:uiPriority="63" w:unhideWhenUsed="0"/>
-    <w:lsdException w:name="Medium Shading 2 Accent 1" w:semiHidden="0" w:uiPriority="64" w:unhideWhenUsed="0"/>
-    <w:lsdException w:name="Medium List 1 Accent 1" w:semiHidden="0" w:uiPriority="65" w:unhideWhenUsed="0"/>
-    <w:lsdException w:name="Revision" w:unhideWhenUsed="0"/>
-    <w:lsdException w:name="List Paragraph" w:semiHidden="0" w:uiPriority="34" w:unhideWhenUsed="0" w:qFormat="1"/>
-    <w:lsdException w:name="Quote" w:semiHidden="0" w:uiPriority="29" w:unhideWhenUsed="0" w:qFormat="1"/>
-    <w:lsdException w:name="Intense Quote" w:semiHidden="0" w:uiPriority="30" w:unhideWhenUsed="0" w:qFormat="1"/>
-    <w:lsdException w:name="Medium List 2 Accent 1" w:semiHidden="0" w:uiPriority="66" w:unhideWhenUsed="0"/>
-    <w:lsdException w:name="Medium Grid 1 Accent 1" w:semiHidden="0" w:uiPriority="67" w:unhideWhenUsed="0"/>
-    <w:lsdException w:name="Medium Grid 2 Accent 1" w:semiHidden="0" w:uiPriority="68" w:unhideWhenUsed="0"/>
-    <w:lsdException w:name="Medium Grid 3 Accent 1" w:semiHidden="0" w:uiPriority="69" w:unhideWhenUsed="0"/>
-    <w:lsdException w:name="Dark List Accent 1" w:semiHidden="0" w:uiPriority="70" w:unhideWhenUsed="0"/>
-    <w:lsdException w:name="Colorful Shading Accent 1" w:semiHidden="0" w:uiPriority="71" w:unhideWhenUsed="0"/>
-    <w:lsdException w:name="Colorful List Accent 1" w:semiHidden="0" w:uiPriority="72" w:unhideWhenUsed="0"/>
-    <w:lsdException w:name="Colorful Grid Accent 1" w:semiHidden="0" w:uiPriority="73" w:unhideWhenUsed="0"/>
-    <w:lsdException w:name="Light Shading Accent 2" w:semiHidden="0" w:uiPriority="60" w:unhideWhenUsed="0"/>
-    <w:lsdException w:name="Light List Accent 2" w:semiHidden="0" w:uiPriority="61" w:unhideWhenUsed="0"/>
-    <w:lsdException w:name="Light Grid Accent 2" w:semiHidden="0" w:uiPriority="62" w:unhideWhenUsed="0"/>
-    <w:lsdException w:name="Medium Shading 1 Accent 2" w:semiHidden="0" w:uiPriority="63" w:unhideWhenUsed="0"/>
-    <w:lsdException w:name="Medium Shading 2 Accent 2" w:semiHidden="0" w:uiPriority="64" w:unhideWhenUsed="0"/>
-    <w:lsdException w:name="Medium List 1 Accent 2" w:semiHidden="0" w:uiPriority="65" w:unhideWhenUsed="0"/>
-    <w:lsdException w:name="Medium List 2 Accent 2" w:semiHidden="0" w:uiPriority="66" w:unhideWhenUsed="0"/>
-    <w:lsdException w:name="Medium Grid 1 Accent 2" w:semiHidden="0" w:uiPriority="67" w:unhideWhenUsed="0"/>
-    <w:lsdException w:name="Medium Grid 2 Accent 2" w:semiHidden="0" w:uiPriority="68" w:unhideWhenUsed="0"/>
-    <w:lsdException w:name="Medium Grid 3 Accent 2" w:semiHidden="0" w:uiPriority="69" w:unhideWhenUsed="0"/>
-    <w:lsdException w:name="Dark List Accent 2" w:semiHidden="0" w:uiPriority="70" w:unhideWhenUsed="0"/>
-    <w:lsdException w:name="Colorful Shading Accent 2" w:semiHidden="0" w:uiPriority="71" w:unhideWhenUsed="0"/>
-    <w:lsdException w:name="Colorful List Accent 2" w:semiHidden="0" w:uiPriority="72" w:unhideWhenUsed="0"/>
-    <w:lsdException w:name="Colorful Grid Accent 2" w:semiHidden="0" w:uiPriority="73" w:unhideWhenUsed="0"/>
-    <w:lsdException w:name="Light Shading Accent 3" w:semiHidden="0" w:uiPriority="60" w:unhideWhenUsed="0"/>
-    <w:lsdException w:name="Light List Accent 3" w:semiHidden="0" w:uiPriority="61" w:unhideWhenUsed="0"/>
-    <w:lsdException w:name="Light Grid Accent 3" w:semiHidden="0" w:uiPriority="62" w:unhideWhenUsed="0"/>
-    <w:lsdException w:name="Medium Shading 1 Accent 3" w:semiHidden="0" w:uiPriority="63" w:unhideWhenUsed="0"/>
-    <w:lsdException w:name="Medium Shading 2 Accent 3" w:semiHidden="0" w:uiPriority="64" w:unhideWhenUsed="0"/>
-    <w:lsdException w:name="Medium List 1 Accent 3" w:semiHidden="0" w:uiPriority="65" w:unhideWhenUsed="0"/>
-    <w:lsdException w:name="Medium List 2 Accent 3" w:semiHidden="0" w:uiPriority="66" w:unhideWhenUsed="0"/>
-    <w:lsdException w:name="Medium Grid 1 Accent 3" w:semiHidden="0" w:uiPriority="67" w:unhideWhenUsed="0"/>
-    <w:lsdException w:name="Medium Grid 2 Accent 3" w:semiHidden="0" w:uiPriority="68" w:unhideWhenUsed="0"/>
-    <w:lsdException w:name="Medium Grid 3 Accent 3" w:semiHidden="0" w:uiPriority="69" w:unhideWhenUsed="0"/>
-    <w:lsdException w:name="Dark List Accent 3" w:semiHidden="0" w:uiPriority="70" w:unhideWhenUsed="0"/>
-    <w:lsdException w:name="Colorful Shading Accent 3" w:semiHidden="0" w:uiPriority="71" w:unhideWhenUsed="0"/>
-    <w:lsdException w:name="Colorful List Accent 3" w:semiHidden="0" w:uiPriority="72" w:unhideWhenUsed="0"/>
-    <w:lsdException w:name="Colorful Grid Accent 3" w:semiHidden="0" w:uiPriority="73" w:unhideWhenUsed="0"/>
-    <w:lsdException w:name="Light Shading Accent 4" w:semiHidden="0" w:uiPriority="60" w:unhideWhenUsed="0"/>
-    <w:lsdException w:name="Light List Accent 4" w:semiHidden="0" w:uiPriority="61" w:unhideWhenUsed="0"/>
-    <w:lsdException w:name="Light Grid Accent 4" w:semiHidden="0" w:uiPriority="62" w:unhideWhenUsed="0"/>
-    <w:lsdException w:name="Medium Shading 1 Accent 4" w:semiHidden="0" w:uiPriority="63" w:unhideWhenUsed="0"/>
-    <w:lsdException w:name="Medium Shading 2 Accent 4" w:semiHidden="0" w:uiPriority="64" w:unhideWhenUsed="0"/>
-    <w:lsdException w:name="Medium List 1 Accent 4" w:semiHidden="0" w:uiPriority="65" w:unhideWhenUsed="0"/>
-    <w:lsdException w:name="Medium List 2 Accent 4" w:semiHidden="0" w:uiPriority="66" w:unhideWhenUsed="0"/>
-    <w:lsdException w:name="Medium Grid 1 Accent 4" w:semiHidden="0" w:uiPriority="67" w:unhideWhenUsed="0"/>
-    <w:lsdException w:name="Medium Grid 2 Accent 4" w:semiHidden="0" w:uiPriority="68" w:unhideWhenUsed="0"/>
-    <w:lsdException w:name="Medium Grid 3 Accent 4" w:semiHidden="0" w:uiPriority="69" w:unhideWhenUsed="0"/>
-    <w:lsdException w:name="Dark List Accent 4" w:semiHidden="0" w:uiPriority="70" w:unhideWhenUsed="0"/>
-    <w:lsdException w:name="Colorful Shading Accent 4" w:semiHidden="0" w:uiPriority="71" w:unhideWhenUsed="0"/>
-    <w:lsdException w:name="Colorful List Accent 4" w:semiHidden="0" w:uiPriority="72" w:unhideWhenUsed="0"/>
-    <w:lsdException w:name="Colorful Grid Accent 4" w:semiHidden="0" w:uiPriority="73" w:unhideWhenUsed="0"/>
-    <w:lsdException w:name="Light Shading Accent 5" w:semiHidden="0" w:uiPriority="60" w:unhideWhenUsed="0"/>
-    <w:lsdException w:name="Light List Accent 5" w:semiHidden="0" w:uiPriority="61" w:unhideWhenUsed="0"/>
-    <w:lsdException w:name="Light Grid Accent 5" w:semiHidden="0" w:uiPriority="62" w:unhideWhenUsed="0"/>
-    <w:lsdException w:name="Medium Shading 1 Accent 5" w:semiHidden="0" w:uiPriority="63" w:unhideWhenUsed="0"/>
-    <w:lsdException w:name="Medium Shading 2 Accent 5" w:semiHidden="0" w:uiPriority="64" w:unhideWhenUsed="0"/>
-    <w:lsdException w:name="Medium List 1 Accent 5" w:semiHidden="0" w:uiPriority="65" w:unhideWhenUsed="0"/>
-    <w:lsdException w:name="Medium List 2 Accent 5" w:semiHidden="0" w:uiPriority="66" w:unhideWhenUsed="0"/>
-    <w:lsdException w:name="Medium Grid 1 Accent 5" w:semiHidden="0" w:uiPriority="67" w:unhideWhenUsed="0"/>
-    <w:lsdException w:name="Medium Grid 2 Accent 5" w:semiHidden="0" w:uiPriority="68" w:unhideWhenUsed="0"/>
-    <w:lsdException w:name="Medium Grid 3 Accent 5" w:semiHidden="0" w:uiPriority="69" w:unhideWhenUsed="0"/>
-    <w:lsdException w:name="Dark List Accent 5" w:semiHidden="0" w:uiPriority="70" w:unhideWhenUsed="0"/>
-    <w:lsdException w:name="Colorful Shading Accent 5" w:semiHidden="0" w:uiPriority="71" w:unhideWhenUsed="0"/>
-    <w:lsdException w:name="Colorful List Accent 5" w:semiHidden="0" w:uiPriority="72" w:unhideWhenUsed="0"/>
-    <w:lsdException w:name="Colorful Grid Accent 5" w:semiHidden="0" w:uiPriority="73" w:unhideWhenUsed="0"/>
-    <w:lsdException w:name="Light Shading Accent 6" w:semiHidden="0" w:uiPriority="60" w:unhideWhenUsed="0"/>
-    <w:lsdException w:name="Light List Accent 6" w:semiHidden="0" w:uiPriority="61" w:unhideWhenUsed="0"/>
-    <w:lsdException w:name="Light Grid Accent 6" w:semiHidden="0" w:uiPriority="62" w:unhideWhenUsed="0"/>
-    <w:lsdException w:name="Medium Shading 1 Accent 6" w:semiHidden="0" w:uiPriority="63" w:unhideWhenUsed="0"/>
-    <w:lsdException w:name="Medium Shading 2 Accent 6" w:semiHidden="0" w:uiPriority="64" w:unhideWhenUsed="0"/>
-    <w:lsdException w:name="Medium List 1 Accent 6" w:semiHidden="0" w:uiPriority="65" w:unhideWhenUsed="0"/>
-    <w:lsdException w:name="Medium List 2 Accent 6" w:semiHidden="0" w:uiPriority="66" w:unhideWhenUsed="0"/>
-    <w:lsdException w:name="Medium Grid 1 Accent 6" w:semiHidden="0" w:uiPriority="67" w:unhideWhenUsed="0"/>
-    <w:lsdException w:name="Medium Grid 2 Accent 6" w:semiHidden="0" w:uiPriority="68" w:unhideWhenUsed="0"/>
-    <w:lsdException w:name="Medium Grid 3 Accent 6" w:semiHidden="0" w:uiPriority="69" w:unhideWhenUsed="0"/>
-    <w:lsdException w:name="Dark List Accent 6" w:semiHidden="0" w:uiPriority="70" w:unhideWhenUsed="0"/>
-    <w:lsdException w:name="Colorful Shading Accent 6" w:semiHidden="0" w:uiPriority="71" w:unhideWhenUsed="0"/>
-    <w:lsdException w:name="Colorful List Accent 6" w:semiHidden="0" w:uiPriority="72" w:unhideWhenUsed="0"/>
-    <w:lsdException w:name="Colorful Grid Accent 6" w:semiHidden="0" w:uiPriority="73" w:unhideWhenUsed="0"/>
-    <w:lsdException w:name="Subtle Emphasis" w:semiHidden="0" w:uiPriority="19" w:unhideWhenUsed="0" w:qFormat="1"/>
-    <w:lsdException w:name="Intense Emphasis" w:semiHidden="0" w:uiPriority="21" w:unhideWhenUsed="0" w:qFormat="1"/>
-    <w:lsdException w:name="Subtle Reference" w:semiHidden="0" w:uiPriority="31" w:unhideWhenUsed="0" w:qFormat="1"/>
-    <w:lsdException w:name="Intense Reference" w:semiHidden="0" w:uiPriority="32" w:unhideWhenUsed="0" w:qFormat="1"/>
-    <w:lsdException w:name="Book Title" w:semiHidden="0" w:uiPriority="33" w:unhideWhenUsed="0" w:qFormat="1"/>
-    <w:lsdException w:name="Bibliography" w:uiPriority="37"/>
-    <w:lsdException w:name="TOC Heading" w:uiPriority="39" w:qFormat="1"/>
+  <w:latentStyles w:defLockedState="0" w:defUIPriority="99" w:defSemiHidden="0" w:defUnhideWhenUsed="0" w:defQFormat="0" w:count="375">
+    <w:lsdException w:name="Normal" w:uiPriority="0" w:qFormat="1"/>
+    <w:lsdException w:name="heading 1" w:uiPriority="9" w:qFormat="1"/>
+    <w:lsdException w:name="heading 2" w:semiHidden="1" w:uiPriority="9" w:unhideWhenUsed="1" w:qFormat="1"/>
+    <w:lsdException w:name="heading 3" w:semiHidden="1" w:uiPriority="9" w:unhideWhenUsed="1" w:qFormat="1"/>
+    <w:lsdException w:name="heading 4" w:semiHidden="1" w:uiPriority="9" w:unhideWhenUsed="1" w:qFormat="1"/>
+    <w:lsdException w:name="heading 5" w:semiHidden="1" w:uiPriority="9" w:unhideWhenUsed="1" w:qFormat="1"/>
+    <w:lsdException w:name="heading 6" w:semiHidden="1" w:uiPriority="9" w:unhideWhenUsed="1" w:qFormat="1"/>
+    <w:lsdException w:name="heading 7" w:semiHidden="1" w:uiPriority="9" w:unhideWhenUsed="1" w:qFormat="1"/>
+    <w:lsdException w:name="heading 8" w:semiHidden="1" w:uiPriority="9" w:unhideWhenUsed="1" w:qFormat="1"/>
+    <w:lsdException w:name="heading 9" w:semiHidden="1" w:uiPriority="9" w:unhideWhenUsed="1" w:qFormat="1"/>
+    <w:lsdException w:name="index 1" w:semiHidden="1" w:unhideWhenUsed="1"/>
+    <w:lsdException w:name="index 2" w:semiHidden="1" w:unhideWhenUsed="1"/>
+    <w:lsdException w:name="index 3" w:semiHidden="1" w:unhideWhenUsed="1"/>
+    <w:lsdException w:name="index 4" w:semiHidden="1" w:unhideWhenUsed="1"/>
+    <w:lsdException w:name="index 5" w:semiHidden="1" w:unhideWhenUsed="1"/>
+    <w:lsdException w:name="index 6" w:semiHidden="1" w:unhideWhenUsed="1"/>
+    <w:lsdException w:name="index 7" w:semiHidden="1" w:unhideWhenUsed="1"/>
+    <w:lsdException w:name="index 8" w:semiHidden="1" w:unhideWhenUsed="1"/>
+    <w:lsdException w:name="index 9" w:semiHidden="1" w:unhideWhenUsed="1"/>
+    <w:lsdException w:name="toc 1" w:semiHidden="1" w:uiPriority="39" w:unhideWhenUsed="1"/>
+    <w:lsdException w:name="toc 2" w:semiHidden="1" w:uiPriority="39" w:unhideWhenUsed="1"/>
+    <w:lsdException w:name="toc 3" w:semiHidden="1" w:uiPriority="39" w:unhideWhenUsed="1"/>
+    <w:lsdException w:name="toc 4" w:semiHidden="1" w:uiPriority="39" w:unhideWhenUsed="1"/>
+    <w:lsdException w:name="toc 5" w:semiHidden="1" w:uiPriority="39" w:unhideWhenUsed="1"/>
+    <w:lsdException w:name="toc 6" w:semiHidden="1" w:uiPriority="39" w:unhideWhenUsed="1"/>
+    <w:lsdException w:name="toc 7" w:semiHidden="1" w:uiPriority="39" w:unhideWhenUsed="1"/>
+    <w:lsdException w:name="toc 8" w:semiHidden="1" w:uiPriority="39" w:unhideWhenUsed="1"/>
+    <w:lsdException w:name="toc 9" w:semiHidden="1" w:uiPriority="39" w:unhideWhenUsed="1"/>
+    <w:lsdException w:name="Normal Indent" w:semiHidden="1" w:unhideWhenUsed="1"/>
+    <w:lsdException w:name="footnote text" w:semiHidden="1" w:uiPriority="0" w:unhideWhenUsed="1"/>
+    <w:lsdException w:name="annotation text" w:semiHidden="1" w:uiPriority="0" w:unhideWhenUsed="1"/>
+    <w:lsdException w:name="header" w:semiHidden="1" w:unhideWhenUsed="1"/>
+    <w:lsdException w:name="footer" w:semiHidden="1" w:unhideWhenUsed="1"/>
+    <w:lsdException w:name="index heading" w:semiHidden="1" w:unhideWhenUsed="1"/>
+    <w:lsdException w:name="caption" w:semiHidden="1" w:uiPriority="35" w:unhideWhenUsed="1" w:qFormat="1"/>
+    <w:lsdException w:name="table of figures" w:semiHidden="1" w:unhideWhenUsed="1"/>
+    <w:lsdException w:name="envelope address" w:semiHidden="1" w:unhideWhenUsed="1"/>
+    <w:lsdException w:name="envelope return" w:semiHidden="1" w:unhideWhenUsed="1"/>
+    <w:lsdException w:name="footnote reference" w:semiHidden="1" w:uiPriority="0" w:unhideWhenUsed="1"/>
+    <w:lsdException w:name="annotation reference" w:semiHidden="1" w:uiPriority="0" w:unhideWhenUsed="1"/>
+    <w:lsdException w:name="line number" w:semiHidden="1" w:unhideWhenUsed="1"/>
+    <w:lsdException w:name="page number" w:semiHidden="1" w:unhideWhenUsed="1"/>
+    <w:lsdException w:name="endnote reference" w:semiHidden="1" w:unhideWhenUsed="1"/>
+    <w:lsdException w:name="endnote text" w:semiHidden="1" w:unhideWhenUsed="1"/>
+    <w:lsdException w:name="table of authorities" w:semiHidden="1" w:unhideWhenUsed="1"/>
+    <w:lsdException w:name="macro" w:semiHidden="1" w:unhideWhenUsed="1"/>
+    <w:lsdException w:name="toa heading" w:semiHidden="1" w:unhideWhenUsed="1"/>
+    <w:lsdException w:name="List" w:semiHidden="1" w:unhideWhenUsed="1"/>
+    <w:lsdException w:name="List Bullet" w:semiHidden="1" w:unhideWhenUsed="1"/>
+    <w:lsdException w:name="List Number" w:semiHidden="1" w:unhideWhenUsed="1"/>
+    <w:lsdException w:name="List 2" w:semiHidden="1" w:unhideWhenUsed="1"/>
+    <w:lsdException w:name="List 3" w:semiHidden="1" w:unhideWhenUsed="1"/>
+    <w:lsdException w:name="List 4" w:semiHidden="1" w:unhideWhenUsed="1"/>
+    <w:lsdException w:name="List 5" w:semiHidden="1" w:unhideWhenUsed="1"/>
+    <w:lsdException w:name="List Bullet 2" w:semiHidden="1" w:unhideWhenUsed="1"/>
+    <w:lsdException w:name="List Bullet 3" w:semiHidden="1" w:unhideWhenUsed="1"/>
+    <w:lsdException w:name="List Bullet 4" w:semiHidden="1" w:unhideWhenUsed="1"/>
+    <w:lsdException w:name="List Bullet 5" w:semiHidden="1" w:unhideWhenUsed="1"/>
+    <w:lsdException w:name="List Number 2" w:semiHidden="1" w:unhideWhenUsed="1"/>
+    <w:lsdException w:name="List Number 3" w:semiHidden="1" w:unhideWhenUsed="1"/>
+    <w:lsdException w:name="List Number 4" w:semiHidden="1" w:unhideWhenUsed="1"/>
+    <w:lsdException w:name="List Number 5" w:semiHidden="1" w:unhideWhenUsed="1"/>
+    <w:lsdException w:name="Title" w:uiPriority="10" w:qFormat="1"/>
+    <w:lsdException w:name="Closing" w:semiHidden="1" w:unhideWhenUsed="1"/>
+    <w:lsdException w:name="Signature" w:semiHidden="1" w:unhideWhenUsed="1"/>
+    <w:lsdException w:name="Default Paragraph Font" w:semiHidden="1" w:uiPriority="1" w:unhideWhenUsed="1"/>
+    <w:lsdException w:name="Body Text" w:semiHidden="1" w:unhideWhenUsed="1"/>
+    <w:lsdException w:name="Body Text Indent" w:semiHidden="1" w:unhideWhenUsed="1"/>
+    <w:lsdException w:name="List Continue" w:semiHidden="1" w:unhideWhenUsed="1"/>
+    <w:lsdException w:name="List Continue 2" w:semiHidden="1" w:unhideWhenUsed="1"/>
+    <w:lsdException w:name="List Continue 3" w:semiHidden="1" w:unhideWhenUsed="1"/>
+    <w:lsdException w:name="List Continue 4" w:semiHidden="1" w:unhideWhenUsed="1"/>
+    <w:lsdException w:name="List Continue 5" w:semiHidden="1" w:unhideWhenUsed="1"/>
+    <w:lsdException w:name="Message Header" w:semiHidden="1" w:unhideWhenUsed="1"/>
+    <w:lsdException w:name="Subtitle" w:uiPriority="11" w:qFormat="1"/>
+    <w:lsdException w:name="Salutation" w:semiHidden="1" w:unhideWhenUsed="1"/>
+    <w:lsdException w:name="Date" w:semiHidden="1" w:unhideWhenUsed="1"/>
+    <w:lsdException w:name="Body Text First Indent" w:semiHidden="1" w:unhideWhenUsed="1"/>
+    <w:lsdException w:name="Body Text First Indent 2" w:semiHidden="1" w:unhideWhenUsed="1"/>
+    <w:lsdException w:name="Note Heading" w:semiHidden="1" w:unhideWhenUsed="1"/>
+    <w:lsdException w:name="Body Text 2" w:semiHidden="1" w:unhideWhenUsed="1"/>
+    <w:lsdException w:name="Body Text 3" w:semiHidden="1" w:unhideWhenUsed="1"/>
+    <w:lsdException w:name="Body Text Indent 2" w:semiHidden="1" w:unhideWhenUsed="1"/>
+    <w:lsdException w:name="Body Text Indent 3" w:semiHidden="1" w:unhideWhenUsed="1"/>
+    <w:lsdException w:name="Block Text" w:semiHidden="1" w:unhideWhenUsed="1"/>
+    <w:lsdException w:name="Hyperlink" w:semiHidden="1" w:unhideWhenUsed="1"/>
+    <w:lsdException w:name="FollowedHyperlink" w:semiHidden="1" w:unhideWhenUsed="1"/>
+    <w:lsdException w:name="Strong" w:uiPriority="22" w:qFormat="1"/>
+    <w:lsdException w:name="Emphasis" w:uiPriority="20" w:qFormat="1"/>
+    <w:lsdException w:name="Document Map" w:semiHidden="1" w:unhideWhenUsed="1"/>
+    <w:lsdException w:name="Plain Text" w:semiHidden="1" w:unhideWhenUsed="1"/>
+    <w:lsdException w:name="E-mail Signature" w:semiHidden="1" w:unhideWhenUsed="1"/>
+    <w:lsdException w:name="HTML Top of Form" w:semiHidden="1" w:unhideWhenUsed="1"/>
+    <w:lsdException w:name="HTML Bottom of Form" w:semiHidden="1" w:unhideWhenUsed="1"/>
+    <w:lsdException w:name="Normal (Web)" w:semiHidden="1" w:unhideWhenUsed="1"/>
+    <w:lsdException w:name="HTML Acronym" w:semiHidden="1" w:unhideWhenUsed="1"/>
+    <w:lsdException w:name="HTML Address" w:semiHidden="1" w:unhideWhenUsed="1"/>
+    <w:lsdException w:name="HTML Cite" w:semiHidden="1" w:unhideWhenUsed="1"/>
+    <w:lsdException w:name="HTML Code" w:semiHidden="1" w:unhideWhenUsed="1"/>
+    <w:lsdException w:name="HTML Definition" w:semiHidden="1" w:unhideWhenUsed="1"/>
+    <w:lsdException w:name="HTML Keyboard" w:semiHidden="1" w:unhideWhenUsed="1"/>
+    <w:lsdException w:name="HTML Preformatted" w:semiHidden="1" w:unhideWhenUsed="1"/>
+    <w:lsdException w:name="HTML Sample" w:semiHidden="1" w:unhideWhenUsed="1"/>
+    <w:lsdException w:name="HTML Typewriter" w:semiHidden="1" w:unhideWhenUsed="1"/>
+    <w:lsdException w:name="HTML Variable" w:semiHidden="1" w:unhideWhenUsed="1"/>
+    <w:lsdException w:name="Normal Table" w:semiHidden="1" w:unhideWhenUsed="1"/>
+    <w:lsdException w:name="annotation subject" w:semiHidden="1" w:unhideWhenUsed="1"/>
+    <w:lsdException w:name="No List" w:semiHidden="1" w:unhideWhenUsed="1"/>
+    <w:lsdException w:name="Outline List 1" w:semiHidden="1" w:unhideWhenUsed="1"/>
+    <w:lsdException w:name="Outline List 2" w:semiHidden="1" w:unhideWhenUsed="1"/>
+    <w:lsdException w:name="Outline List 3" w:semiHidden="1" w:unhideWhenUsed="1"/>
+    <w:lsdException w:name="Table Simple 1" w:semiHidden="1" w:unhideWhenUsed="1"/>
+    <w:lsdException w:name="Table Simple 2" w:semiHidden="1" w:unhideWhenUsed="1"/>
+    <w:lsdException w:name="Table Simple 3" w:semiHidden="1" w:unhideWhenUsed="1"/>
+    <w:lsdException w:name="Table Classic 1" w:semiHidden="1" w:unhideWhenUsed="1"/>
+    <w:lsdException w:name="Table Classic 2" w:semiHidden="1" w:unhideWhenUsed="1"/>
+    <w:lsdException w:name="Table Classic 3" w:semiHidden="1" w:unhideWhenUsed="1"/>
+    <w:lsdException w:name="Table Classic 4" w:semiHidden="1" w:unhideWhenUsed="1"/>
+    <w:lsdException w:name="Table Colorful 1" w:semiHidden="1" w:unhideWhenUsed="1"/>
+    <w:lsdException w:name="Table Colorful 2" w:semiHidden="1" w:unhideWhenUsed="1"/>
+    <w:lsdException w:name="Table Colorful 3" w:semiHidden="1" w:unhideWhenUsed="1"/>
+    <w:lsdException w:name="Table Columns 1" w:semiHidden="1" w:unhideWhenUsed="1"/>
+    <w:lsdException w:name="Table Columns 2" w:semiHidden="1" w:unhideWhenUsed="1"/>
+    <w:lsdException w:name="Table Columns 3" w:semiHidden="1" w:unhideWhenUsed="1"/>
+    <w:lsdException w:name="Table Columns 4" w:semiHidden="1" w:unhideWhenUsed="1"/>
+    <w:lsdException w:name="Table Columns 5" w:semiHidden="1" w:unhideWhenUsed="1"/>
+    <w:lsdException w:name="Table Grid 1" w:semiHidden="1" w:unhideWhenUsed="1"/>
+    <w:lsdException w:name="Table Grid 2" w:semiHidden="1" w:unhideWhenUsed="1"/>
+    <w:lsdException w:name="Table Grid 3" w:semiHidden="1" w:unhideWhenUsed="1"/>
+    <w:lsdException w:name="Table Grid 4" w:semiHidden="1" w:unhideWhenUsed="1"/>
+    <w:lsdException w:name="Table Grid 5" w:semiHidden="1" w:unhideWhenUsed="1"/>
+    <w:lsdException w:name="Table Grid 6" w:semiHidden="1" w:unhideWhenUsed="1"/>
+    <w:lsdException w:name="Table Grid 7" w:semiHidden="1" w:unhideWhenUsed="1"/>
+    <w:lsdException w:name="Table Grid 8" w:semiHidden="1" w:unhideWhenUsed="1"/>
+    <w:lsdException w:name="Table List 1" w:semiHidden="1" w:unhideWhenUsed="1"/>
+    <w:lsdException w:name="Table List 2" w:semiHidden="1" w:unhideWhenUsed="1"/>
+    <w:lsdException w:name="Table List 3" w:semiHidden="1" w:unhideWhenUsed="1"/>
+    <w:lsdException w:name="Table List 4" w:semiHidden="1" w:unhideWhenUsed="1"/>
+    <w:lsdException w:name="Table List 5" w:semiHidden="1" w:unhideWhenUsed="1"/>
+    <w:lsdException w:name="Table List 6" w:semiHidden="1" w:unhideWhenUsed="1"/>
+    <w:lsdException w:name="Table List 7" w:semiHidden="1" w:unhideWhenUsed="1"/>
+    <w:lsdException w:name="Table List 8" w:semiHidden="1" w:unhideWhenUsed="1"/>
+    <w:lsdException w:name="Table 3D effects 1" w:semiHidden="1" w:unhideWhenUsed="1"/>
+    <w:lsdException w:name="Table 3D effects 2" w:semiHidden="1" w:unhideWhenUsed="1"/>
+    <w:lsdException w:name="Table 3D effects 3" w:semiHidden="1" w:unhideWhenUsed="1"/>
+    <w:lsdException w:name="Table Contemporary" w:semiHidden="1" w:unhideWhenUsed="1"/>
+    <w:lsdException w:name="Table Elegant" w:semiHidden="1" w:unhideWhenUsed="1"/>
+    <w:lsdException w:name="Table Professional" w:semiHidden="1" w:unhideWhenUsed="1"/>
+    <w:lsdException w:name="Table Subtle 1" w:semiHidden="1" w:unhideWhenUsed="1"/>
+    <w:lsdException w:name="Table Subtle 2" w:semiHidden="1" w:unhideWhenUsed="1"/>
+    <w:lsdException w:name="Table Web 1" w:semiHidden="1" w:unhideWhenUsed="1"/>
+    <w:lsdException w:name="Table Web 2" w:semiHidden="1" w:unhideWhenUsed="1"/>
+    <w:lsdException w:name="Table Web 3" w:semiHidden="1" w:unhideWhenUsed="1"/>
+    <w:lsdException w:name="Balloon Text" w:semiHidden="1" w:unhideWhenUsed="1"/>
+    <w:lsdException w:name="Table Grid" w:uiPriority="59"/>
+    <w:lsdException w:name="Table Theme" w:semiHidden="1" w:unhideWhenUsed="1"/>
+    <w:lsdException w:name="Placeholder Text" w:semiHidden="1"/>
+    <w:lsdException w:name="No Spacing" w:uiPriority="1" w:qFormat="1"/>
+    <w:lsdException w:name="Light Shading" w:uiPriority="60"/>
+    <w:lsdException w:name="Light List" w:uiPriority="61"/>
+    <w:lsdException w:name="Light Grid" w:uiPriority="62"/>
+    <w:lsdException w:name="Medium Shading 1" w:uiPriority="63"/>
+    <w:lsdException w:name="Medium Shading 2" w:uiPriority="64"/>
+    <w:lsdException w:name="Medium List 1" w:uiPriority="65"/>
+    <w:lsdException w:name="Medium List 2" w:uiPriority="66"/>
+    <w:lsdException w:name="Medium Grid 1" w:uiPriority="67"/>
+    <w:lsdException w:name="Medium Grid 2" w:uiPriority="68"/>
+    <w:lsdException w:name="Medium Grid 3" w:uiPriority="69"/>
+    <w:lsdException w:name="Dark List" w:uiPriority="70"/>
+    <w:lsdException w:name="Colorful Shading" w:uiPriority="71"/>
+    <w:lsdException w:name="Colorful List" w:uiPriority="72"/>
+    <w:lsdException w:name="Colorful Grid" w:uiPriority="73"/>
+    <w:lsdException w:name="Light Shading Accent 1" w:uiPriority="60"/>
+    <w:lsdException w:name="Light List Accent 1" w:uiPriority="61"/>
+    <w:lsdException w:name="Light Grid Accent 1" w:uiPriority="62"/>
+    <w:lsdException w:name="Medium Shading 1 Accent 1" w:uiPriority="63"/>
+    <w:lsdException w:name="Medium Shading 2 Accent 1" w:uiPriority="64"/>
+    <w:lsdException w:name="Medium List 1 Accent 1" w:uiPriority="65"/>
+    <w:lsdException w:name="Revision" w:semiHidden="1"/>
+    <w:lsdException w:name="List Paragraph" w:uiPriority="34" w:qFormat="1"/>
+    <w:lsdException w:name="Quote" w:uiPriority="29" w:qFormat="1"/>
+    <w:lsdException w:name="Intense Quote" w:uiPriority="30" w:qFormat="1"/>
+    <w:lsdException w:name="Medium List 2 Accent 1" w:uiPriority="66"/>
+    <w:lsdException w:name="Medium Grid 1 Accent 1" w:uiPriority="67"/>
+    <w:lsdException w:name="Medium Grid 2 Accent 1" w:uiPriority="68"/>
+    <w:lsdException w:name="Medium Grid 3 Accent 1" w:uiPriority="69"/>
+    <w:lsdException w:name="Dark List Accent 1" w:uiPriority="70"/>
+    <w:lsdException w:name="Colorful Shading Accent 1" w:uiPriority="71"/>
+    <w:lsdException w:name="Colorful List Accent 1" w:uiPriority="72"/>
+    <w:lsdException w:name="Colorful Grid Accent 1" w:uiPriority="73"/>
+    <w:lsdException w:name="Light Shading Accent 2" w:uiPriority="60"/>
+    <w:lsdException w:name="Light List Accent 2" w:uiPriority="61"/>
+    <w:lsdException w:name="Light Grid Accent 2" w:uiPriority="62"/>
+    <w:lsdException w:name="Medium Shading 1 Accent 2" w:uiPriority="63"/>
+    <w:lsdException w:name="Medium Shading 2 Accent 2" w:uiPriority="64"/>
+    <w:lsdException w:name="Medium List 1 Accent 2" w:uiPriority="65"/>
+    <w:lsdException w:name="Medium List 2 Accent 2" w:uiPriority="66"/>
+    <w:lsdException w:name="Medium Grid 1 Accent 2" w:uiPriority="67"/>
+    <w:lsdException w:name="Medium Grid 2 Accent 2" w:uiPriority="68"/>
+    <w:lsdException w:name="Medium Grid 3 Accent 2" w:uiPriority="69"/>
+    <w:lsdException w:name="Dark List Accent 2" w:uiPriority="70"/>
+    <w:lsdException w:name="Colorful Shading Accent 2" w:uiPriority="71"/>
+    <w:lsdException w:name="Colorful List Accent 2" w:uiPriority="72"/>
+    <w:lsdException w:name="Colorful Grid Accent 2" w:uiPriority="73"/>
+    <w:lsdException w:name="Light Shading Accent 3" w:uiPriority="60"/>
+    <w:lsdException w:name="Light List Accent 3" w:uiPriority="61"/>
+    <w:lsdException w:name="Light Grid Accent 3" w:uiPriority="62"/>
+    <w:lsdException w:name="Medium Shading 1 Accent 3" w:uiPriority="63"/>
+    <w:lsdException w:name="Medium Shading 2 Accent 3" w:uiPriority="64"/>
+    <w:lsdException w:name="Medium List 1 Accent 3" w:uiPriority="65"/>
+    <w:lsdException w:name="Medium List 2 Accent 3" w:uiPriority="66"/>
+    <w:lsdException w:name="Medium Grid 1 Accent 3" w:uiPriority="67"/>
+    <w:lsdException w:name="Medium Grid 2 Accent 3" w:uiPriority="68"/>
+    <w:lsdException w:name="Medium Grid 3 Accent 3" w:uiPriority="69"/>
+    <w:lsdException w:name="Dark List Accent 3" w:uiPriority="70"/>
+    <w:lsdException w:name="Colorful Shading Accent 3" w:uiPriority="71"/>
+    <w:lsdException w:name="Colorful List Accent 3" w:uiPriority="72"/>
+    <w:lsdException w:name="Colorful Grid Accent 3" w:uiPriority="73"/>
+    <w:lsdException w:name="Light Shading Accent 4" w:uiPriority="60"/>
+    <w:lsdException w:name="Light List Accent 4" w:uiPriority="61"/>
+    <w:lsdException w:name="Light Grid Accent 4" w:uiPriority="62"/>
+    <w:lsdException w:name="Medium Shading 1 Accent 4" w:uiPriority="63"/>
+    <w:lsdException w:name="Medium Shading 2 Accent 4" w:uiPriority="64"/>
+    <w:lsdException w:name="Medium List 1 Accent 4" w:uiPriority="65"/>
+    <w:lsdException w:name="Medium List 2 Accent 4" w:uiPriority="66"/>
+    <w:lsdException w:name="Medium Grid 1 Accent 4" w:uiPriority="67"/>
+    <w:lsdException w:name="Medium Grid 2 Accent 4" w:uiPriority="68"/>
+    <w:lsdException w:name="Medium Grid 3 Accent 4" w:uiPriority="69"/>
+    <w:lsdException w:name="Dark List Accent 4" w:uiPriority="70"/>
+    <w:lsdException w:name="Colorful Shading Accent 4" w:uiPriority="71"/>
+    <w:lsdException w:name="Colorful List Accent 4" w:uiPriority="72"/>
+    <w:lsdException w:name="Colorful Grid Accent 4" w:uiPriority="73"/>
+    <w:lsdException w:name="Light Shading Accent 5" w:uiPriority="60"/>
+    <w:lsdException w:name="Light List Accent 5" w:uiPriority="61"/>
+    <w:lsdException w:name="Light Grid Accent 5" w:uiPriority="62"/>
+    <w:lsdException w:name="Medium Shading 1 Accent 5" w:uiPriority="63"/>
+    <w:lsdException w:name="Medium Shading 2 Accent 5" w:uiPriority="64"/>
+    <w:lsdException w:name="Medium List 1 Accent 5" w:uiPriority="65"/>
+    <w:lsdException w:name="Medium List 2 Accent 5" w:uiPriority="66"/>
+    <w:lsdException w:name="Medium Grid 1 Accent 5" w:uiPriority="67"/>
+    <w:lsdException w:name="Medium Grid 2 Accent 5" w:uiPriority="68"/>
+    <w:lsdException w:name="Medium Grid 3 Accent 5" w:uiPriority="69"/>
+    <w:lsdException w:name="Dark List Accent 5" w:uiPriority="70"/>
+    <w:lsdException w:name="Colorful Shading Accent 5" w:uiPriority="71"/>
+    <w:lsdException w:name="Colorful List Accent 5" w:uiPriority="72"/>
+    <w:lsdException w:name="Colorful Grid Accent 5" w:uiPriority="73"/>
+    <w:lsdException w:name="Light Shading Accent 6" w:uiPriority="60"/>
+    <w:lsdException w:name="Light List Accent 6" w:uiPriority="61"/>
+    <w:lsdException w:name="Light Grid Accent 6" w:uiPriority="62"/>
+    <w:lsdException w:name="Medium Shading 1 Accent 6" w:uiPriority="63"/>
+    <w:lsdException w:name="Medium Shading 2 Accent 6" w:uiPriority="64"/>
+    <w:lsdException w:name="Medium List 1 Accent 6" w:uiPriority="65"/>
+    <w:lsdException w:name="Medium List 2 Accent 6" w:uiPriority="66"/>
+    <w:lsdException w:name="Medium Grid 1 Accent 6" w:uiPriority="67"/>
+    <w:lsdException w:name="Medium Grid 2 Accent 6" w:uiPriority="68"/>
+    <w:lsdException w:name="Medium Grid 3 Accent 6" w:uiPriority="69"/>
+    <w:lsdException w:name="Dark List Accent 6" w:uiPriority="70"/>
+    <w:lsdException w:name="Colorful Shading Accent 6" w:uiPriority="71"/>
+    <w:lsdException w:name="Colorful List Accent 6" w:uiPriority="72"/>
+    <w:lsdException w:name="Colorful Grid Accent 6" w:uiPriority="73"/>
+    <w:lsdException w:name="Subtle Emphasis" w:uiPriority="19" w:qFormat="1"/>
+    <w:lsdException w:name="Intense Emphasis" w:uiPriority="21" w:qFormat="1"/>
+    <w:lsdException w:name="Subtle Reference" w:uiPriority="31" w:qFormat="1"/>
+    <w:lsdException w:name="Intense Reference" w:uiPriority="32" w:qFormat="1"/>
+    <w:lsdException w:name="Book Title" w:uiPriority="33" w:qFormat="1"/>
+    <w:lsdException w:name="Bibliography" w:semiHidden="1" w:uiPriority="37" w:unhideWhenUsed="1"/>
+    <w:lsdException w:name="TOC Heading" w:semiHidden="1" w:uiPriority="39" w:unhideWhenUsed="1" w:qFormat="1"/>
+    <w:lsdException w:name="Grid Table 4" w:uiPriority="49"/>
+    <w:lsdException w:name="Grid Table 5 Dark" w:uiPriority="50"/>
+    <w:lsdException w:name="Grid Table 6 Colorful" w:uiPriority="51"/>
+    <w:lsdException w:name="Grid Table 7 Colorful" w:uiPriority="52"/>
+    <w:lsdException w:name="Grid Table 1 Light Accent 1" w:uiPriority="46"/>
+    <w:lsdException w:name="Grid Table 2 Accent 1" w:uiPriority="47"/>
+    <w:lsdException w:name="Grid Table 3 Accent 1" w:uiPriority="48"/>
+    <w:lsdException w:name="Grid Table 4 Accent 1" w:uiPriority="49"/>
+    <w:lsdException w:name="Grid Table 5 Dark Accent 1" w:uiPriority="50"/>
+    <w:lsdException w:name="Grid Table 6 Colorful Accent 1" w:uiPriority="51"/>
+    <w:lsdException w:name="Grid Table 7 Colorful Accent 1" w:uiPriority="52"/>
+    <w:lsdException w:name="Grid Table 1 Light Accent 2" w:uiPriority="46"/>
+    <w:lsdException w:name="Grid Table 2 Accent 2" w:uiPriority="47"/>
+    <w:lsdException w:name="Grid Table 3 Accent 2" w:uiPriority="48"/>
+    <w:lsdException w:name="Grid Table 4 Accent 2" w:uiPriority="49"/>
+    <w:lsdException w:name="Grid Table 5 Dark Accent 2" w:uiPriority="50"/>
+    <w:lsdException w:name="Grid Table 6 Colorful Accent 2" w:uiPriority="51"/>
+    <w:lsdException w:name="Grid Table 7 Colorful Accent 2" w:uiPriority="52"/>
+    <w:lsdException w:name="Grid Table 1 Light Accent 3" w:uiPriority="46"/>
+    <w:lsdException w:name="Grid Table 2 Accent 3" w:uiPriority="47"/>
+    <w:lsdException w:name="Grid Table 3 Accent 3" w:uiPriority="48"/>
+    <w:lsdException w:name="Grid Table 4 Accent 3" w:uiPriority="49"/>
+    <w:lsdException w:name="Grid Table 5 Dark Accent 3" w:uiPriority="50"/>
+    <w:lsdException w:name="Grid Table 6 Colorful Accent 3" w:uiPriority="51"/>
+    <w:lsdException w:name="Grid Table 7 Colorful Accent 3" w:uiPriority="52"/>
+    <w:lsdException w:name="Grid Table 1 Light Accent 4" w:uiPriority="46"/>
+    <w:lsdException w:name="Grid Table 2 Accent 4" w:uiPriority="47"/>
+    <w:lsdException w:name="Grid Table 3 Accent 4" w:uiPriority="48"/>
+    <w:lsdException w:name="Grid Table 4 Accent 4" w:uiPriority="49"/>
+    <w:lsdException w:name="Grid Table 5 Dark Accent 4" w:uiPriority="50"/>
+    <w:lsdException w:name="Grid Table 6 Colorful Accent 4" w:uiPriority="51"/>
+    <w:lsdException w:name="Grid Table 7 Colorful Accent 4" w:uiPriority="52"/>
+    <w:lsdException w:name="Grid Table 1 Light Accent 5" w:uiPriority="46"/>
+    <w:lsdException w:name="Grid Table 2 Accent 5" w:uiPriority="47"/>
+    <w:lsdException w:name="Grid Table 3 Accent 5" w:uiPriority="48"/>
+    <w:lsdException w:name="Grid Table 4 Accent 5" w:uiPriority="49"/>
+    <w:lsdException w:name="Grid Table 5 Dark Accent 5" w:uiPriority="50"/>
+    <w:lsdException w:name="Grid Table 6 Colorful Accent 5" w:uiPriority="51"/>
+    <w:lsdException w:name="Grid Table 7 Colorful Accent 5" w:uiPriority="52"/>
+    <w:lsdException w:name="Grid Table 1 Light Accent 6" w:uiPriority="46"/>
+    <w:lsdException w:name="Grid Table 2 Accent 6" w:uiPriority="47"/>
+    <w:lsdException w:name="Grid Table 3 Accent 6" w:uiPriority="48"/>
+    <w:lsdException w:name="Grid Table 4 Accent 6" w:uiPriority="49"/>
+    <w:lsdException w:name="Grid Table 5 Dark Accent 6" w:uiPriority="50"/>
+    <w:lsdException w:name="Grid Table 6 Colorful Accent 6" w:uiPriority="51"/>
+    <w:lsdException w:name="Grid Table 7 Colorful Accent 6" w:uiPriority="52"/>
+    <w:lsdException w:name="List Table 1 Light" w:uiPriority="46"/>
+    <w:lsdException w:name="List Table 2" w:uiPriority="47"/>
+    <w:lsdException w:name="List Table 3" w:uiPriority="48"/>
+    <w:lsdException w:name="List Table 4" w:uiPriority="49"/>
+    <w:lsdException w:name="List Table 5 Dark" w:uiPriority="50"/>
+    <w:lsdException w:name="List Table 6 Colorful" w:uiPriority="51"/>
+    <w:lsdException w:name="List Table 7 Colorful" w:uiPriority="52"/>
+    <w:lsdException w:name="List Table 1 Light Accent 1" w:uiPriority="46"/>
+    <w:lsdException w:name="List Table 2 Accent 1" w:uiPriority="47"/>
+    <w:lsdException w:name="List Table 3 Accent 1" w:uiPriority="48"/>
+    <w:lsdException w:name="List Table 4 Accent 1" w:uiPriority="49"/>
+    <w:lsdException w:name="List Table 5 Dark Accent 1" w:uiPriority="50"/>
+    <w:lsdException w:name="List Table 6 Colorful Accent 1" w:uiPriority="51"/>
+    <w:lsdException w:name="List Table 7 Colorful Accent 1" w:uiPriority="52"/>
+    <w:lsdException w:name="List Table 1 Light Accent 2" w:uiPriority="46"/>
+    <w:lsdException w:name="List Table 2 Accent 2" w:uiPriority="47"/>
+    <w:lsdException w:name="List Table 3 Accent 2" w:uiPriority="48"/>
+    <w:lsdException w:name="List Table 4 Accent 2" w:uiPriority="49"/>
+    <w:lsdException w:name="List Table 5 Dark Accent 2" w:uiPriority="50"/>
+    <w:lsdException w:name="List Table 6 Colorful Accent 2" w:uiPriority="51"/>
+    <w:lsdException w:name="List Table 7 Colorful Accent 2" w:uiPriority="52"/>
+    <w:lsdException w:name="List Table 1 Light Accent 3" w:uiPriority="46"/>
+    <w:lsdException w:name="List Table 2 Accent 3" w:uiPriority="47"/>
+    <w:lsdException w:name="List Table 3 Accent 3" w:uiPriority="48"/>
+    <w:lsdException w:name="List Table 4 Accent 3" w:uiPriority="49"/>
+    <w:lsdException w:name="List Table 5 Dark Accent 3" w:uiPriority="50"/>
+    <w:lsdException w:name="List Table 6 Colorful Accent 3" w:uiPriority="51"/>
+    <w:lsdException w:name="List Table 7 Colorful Accent 3" w:uiPriority="52"/>
+    <w:lsdException w:name="List Table 1 Light Accent 4" w:uiPriority="46"/>
+    <w:lsdException w:name="List Table 2 Accent 4" w:uiPriority="47"/>
+    <w:lsdException w:name="List Table 3 Accent 4" w:uiPriority="48"/>
+    <w:lsdException w:name="List Table 4 Accent 4" w:uiPriority="49"/>
+    <w:lsdException w:name="List Table 5 Dark Accent 4" w:uiPriority="50"/>
+    <w:lsdException w:name="List Table 6 Colorful Accent 4" w:uiPriority="51"/>
+    <w:lsdException w:name="List Table 7 Colorful Accent 4" w:uiPriority="52"/>
+    <w:lsdException w:name="List Table 1 Light Accent 5" w:uiPriority="46"/>
+    <w:lsdException w:name="List Table 2 Accent 5" w:uiPriority="47"/>
+    <w:lsdException w:name="List Table 3 Accent 5" w:uiPriority="48"/>
+    <w:lsdException w:name="List Table 4 Accent 5" w:uiPriority="49"/>
+    <w:lsdException w:name="List Table 5 Dark Accent 5" w:uiPriority="50"/>
+    <w:lsdException w:name="List Table 6 Colorful Accent 5" w:uiPriority="51"/>
+    <w:lsdException w:name="List Table 7 Colorful Accent 5" w:uiPriority="52"/>
+    <w:lsdException w:name="List Table 1 Light Accent 6" w:uiPriority="46"/>
+    <w:lsdException w:name="List Table 2 Accent 6" w:uiPriority="47"/>
+    <w:lsdException w:name="List Table 3 Accent 6" w:uiPriority="48"/>
+    <w:lsdException w:name="List Table 4 Accent 6" w:uiPriority="49"/>
+    <w:lsdException w:name="List Table 5 Dark Accent 6" w:uiPriority="50"/>
+    <w:lsdException w:name="List Table 6 Colorful Accent 6" w:uiPriority="51"/>
+    <w:lsdException w:name="List Table 7 Colorful Accent 6" w:uiPriority="52"/>
+    <w:lsdException w:name="Mention" w:semiHidden="1" w:unhideWhenUsed="1"/>
+    <w:lsdException w:name="Smart Hyperlink" w:semiHidden="1" w:unhideWhenUsed="1"/>
+    <w:lsdException w:name="Hashtag" w:semiHidden="1" w:unhideWhenUsed="1"/>
+    <w:lsdException w:name="Unresolved Mention" w:semiHidden="1" w:unhideWhenUsed="1"/>
   </w:latentStyles>
   <w:style w:type="paragraph" w:default="1" w:styleId="Normal">
     <w:name w:val="Normal"/>
@@ -14588,7 +15700,6 @@
       <w:spacing w:after="0" w:line="240" w:lineRule="auto"/>
     </w:pPr>
     <w:tblPr>
-      <w:tblInd w:w="0" w:type="dxa"/>
       <w:tblBorders>
         <w:top w:val="single" w:sz="4" w:space="0" w:color="auto"/>
         <w:left w:val="single" w:sz="4" w:space="0" w:color="auto"/>
@@ -14597,12 +15708,6 @@
         <w:insideH w:val="single" w:sz="4" w:space="0" w:color="auto"/>
         <w:insideV w:val="single" w:sz="4" w:space="0" w:color="auto"/>
       </w:tblBorders>
-      <w:tblCellMar>
-        <w:top w:w="0" w:type="dxa"/>
-        <w:left w:w="108" w:type="dxa"/>
-        <w:bottom w:w="0" w:type="dxa"/>
-        <w:right w:w="108" w:type="dxa"/>
-      </w:tblCellMar>
     </w:tblPr>
   </w:style>
   <w:style w:type="paragraph" w:styleId="Revision">
@@ -14726,16 +15831,9 @@
     <w:tblPr>
       <w:tblStyleRowBandSize w:val="1"/>
       <w:tblStyleColBandSize w:val="1"/>
-      <w:tblInd w:w="0" w:type="dxa"/>
       <w:tblBorders>
         <w:insideH w:val="single" w:sz="4" w:space="0" w:color="FFFFFF" w:themeColor="background1"/>
       </w:tblBorders>
-      <w:tblCellMar>
-        <w:top w:w="0" w:type="dxa"/>
-        <w:left w:w="108" w:type="dxa"/>
-        <w:bottom w:w="0" w:type="dxa"/>
-        <w:right w:w="108" w:type="dxa"/>
-      </w:tblCellMar>
     </w:tblPr>
     <w:tcPr>
       <w:shd w:val="clear" w:color="auto" w:fill="DAEEF3" w:themeFill="accent5" w:themeFillTint="33"/>
@@ -14806,17 +15904,10 @@
     <w:tblPr>
       <w:tblStyleRowBandSize w:val="1"/>
       <w:tblStyleColBandSize w:val="1"/>
-      <w:tblInd w:w="0" w:type="dxa"/>
       <w:tblBorders>
         <w:top w:val="single" w:sz="8" w:space="0" w:color="4BACC6" w:themeColor="accent5"/>
         <w:bottom w:val="single" w:sz="8" w:space="0" w:color="4BACC6" w:themeColor="accent5"/>
       </w:tblBorders>
-      <w:tblCellMar>
-        <w:top w:w="0" w:type="dxa"/>
-        <w:left w:w="108" w:type="dxa"/>
-        <w:bottom w:w="0" w:type="dxa"/>
-        <w:right w:w="108" w:type="dxa"/>
-      </w:tblCellMar>
     </w:tblPr>
     <w:tblStylePr w:type="firstRow">
       <w:rPr>
@@ -14887,7 +15978,6 @@
     <w:tblPr>
       <w:tblStyleRowBandSize w:val="1"/>
       <w:tblStyleColBandSize w:val="1"/>
-      <w:tblInd w:w="0" w:type="dxa"/>
       <w:tblBorders>
         <w:top w:val="single" w:sz="8" w:space="0" w:color="78C0D4" w:themeColor="accent5" w:themeTint="BF"/>
         <w:left w:val="single" w:sz="8" w:space="0" w:color="78C0D4" w:themeColor="accent5" w:themeTint="BF"/>
@@ -14895,12 +15985,6 @@
         <w:right w:val="single" w:sz="8" w:space="0" w:color="78C0D4" w:themeColor="accent5" w:themeTint="BF"/>
         <w:insideH w:val="single" w:sz="8" w:space="0" w:color="78C0D4" w:themeColor="accent5" w:themeTint="BF"/>
       </w:tblBorders>
-      <w:tblCellMar>
-        <w:top w:w="0" w:type="dxa"/>
-        <w:left w:w="108" w:type="dxa"/>
-        <w:bottom w:w="0" w:type="dxa"/>
-        <w:right w:w="108" w:type="dxa"/>
-      </w:tblCellMar>
     </w:tblPr>
     <w:tblStylePr w:type="firstRow">
       <w:pPr>
@@ -14993,7 +16077,6 @@
     <w:tblPr>
       <w:tblStyleRowBandSize w:val="1"/>
       <w:tblStyleColBandSize w:val="1"/>
-      <w:tblInd w:w="0" w:type="dxa"/>
       <w:tblBorders>
         <w:top w:val="single" w:sz="8" w:space="0" w:color="4BACC6" w:themeColor="accent5"/>
         <w:left w:val="single" w:sz="8" w:space="0" w:color="4BACC6" w:themeColor="accent5"/>
@@ -15002,12 +16085,6 @@
         <w:insideH w:val="single" w:sz="8" w:space="0" w:color="4BACC6" w:themeColor="accent5"/>
         <w:insideV w:val="single" w:sz="8" w:space="0" w:color="4BACC6" w:themeColor="accent5"/>
       </w:tblBorders>
-      <w:tblCellMar>
-        <w:top w:w="0" w:type="dxa"/>
-        <w:left w:w="108" w:type="dxa"/>
-        <w:bottom w:w="0" w:type="dxa"/>
-        <w:right w:w="108" w:type="dxa"/>
-      </w:tblCellMar>
     </w:tblPr>
     <w:tblStylePr w:type="firstRow">
       <w:pPr>
@@ -15396,192 +16473,6 @@
 </w:styles>
 </file>
 
-<file path=word/stylesWithEffects.xml><?xml version="1.0" encoding="utf-8"?>
-<w:styles xmlns:wpc="http://schemas.microsoft.com/office/word/2010/wordprocessingCanvas" xmlns:mo="http://schemas.microsoft.com/office/mac/office/2008/main" xmlns:mc="http://schemas.openxmlformats.org/markup-compatibility/2006" xmlns:mv="urn:schemas-microsoft-com:mac:vml" xmlns:o="urn:schemas-microsoft-com:office:office" xmlns:r="http://schemas.openxmlformats.org/officeDocument/2006/relationships" xmlns:m="http://schemas.openxmlformats.org/officeDocument/2006/math" xmlns:v="urn:schemas-microsoft-com:vml" xmlns:wp14="http://schemas.microsoft.com/office/word/2010/wordprocessingDrawing" xmlns:wp="http://schemas.openxmlformats.org/drawingml/2006/wordprocessingDrawing" xmlns:w10="urn:schemas-microsoft-com:office:word" xmlns:w="http://schemas.openxmlformats.org/wordprocessingml/2006/main" xmlns:w14="http://schemas.microsoft.com/office/word/2010/wordml" xmlns:wpg="http://schemas.microsoft.com/office/word/2010/wordprocessingGroup" xmlns:wpi="http://schemas.microsoft.com/office/word/2010/wordprocessingInk" xmlns:wne="http://schemas.microsoft.com/office/word/2006/wordml" xmlns:wps="http://schemas.microsoft.com/office/word/2010/wordprocessingShape" mc:Ignorable="w14 wp14 mv">
-  <w:docDefaults>
-    <w:rPrDefault>
-      <w:rPr>
-        <w:rFonts w:asciiTheme="minorHAnsi" w:eastAsiaTheme="minorEastAsia" w:hAnsiTheme="minorHAnsi" w:cstheme="minorBidi"/>
-        <w:sz w:val="24"/>
-        <w:szCs w:val="24"/>
-        <w:lang w:val="en-US" w:eastAsia="ja-JP" w:bidi="ar-SA"/>
-      </w:rPr>
-    </w:rPrDefault>
-    <w:pPrDefault/>
-  </w:docDefaults>
-  <w:latentStyles w:defLockedState="0" w:defUIPriority="99" w:defSemiHidden="1" w:defUnhideWhenUsed="1" w:defQFormat="0" w:count="276">
-    <w:lsdException w:name="Normal" w:semiHidden="0" w:uiPriority="0" w:unhideWhenUsed="0" w:qFormat="1"/>
-    <w:lsdException w:name="heading 1" w:semiHidden="0" w:uiPriority="9" w:unhideWhenUsed="0" w:qFormat="1"/>
-    <w:lsdException w:name="heading 2" w:uiPriority="9" w:qFormat="1"/>
-    <w:lsdException w:name="heading 3" w:uiPriority="9" w:qFormat="1"/>
-    <w:lsdException w:name="heading 4" w:uiPriority="9" w:qFormat="1"/>
-    <w:lsdException w:name="heading 5" w:uiPriority="9" w:qFormat="1"/>
-    <w:lsdException w:name="heading 6" w:uiPriority="9" w:qFormat="1"/>
-    <w:lsdException w:name="heading 7" w:uiPriority="9" w:qFormat="1"/>
-    <w:lsdException w:name="heading 8" w:uiPriority="9" w:qFormat="1"/>
-    <w:lsdException w:name="heading 9" w:uiPriority="9" w:qFormat="1"/>
-    <w:lsdException w:name="toc 1" w:uiPriority="39"/>
-    <w:lsdException w:name="toc 2" w:uiPriority="39"/>
-    <w:lsdException w:name="toc 3" w:uiPriority="39"/>
-    <w:lsdException w:name="toc 4" w:uiPriority="39"/>
-    <w:lsdException w:name="toc 5" w:uiPriority="39"/>
-    <w:lsdException w:name="toc 6" w:uiPriority="39"/>
-    <w:lsdException w:name="toc 7" w:uiPriority="39"/>
-    <w:lsdException w:name="toc 8" w:uiPriority="39"/>
-    <w:lsdException w:name="toc 9" w:uiPriority="39"/>
-    <w:lsdException w:name="caption" w:uiPriority="35" w:qFormat="1"/>
-    <w:lsdException w:name="Title" w:semiHidden="0" w:uiPriority="10" w:unhideWhenUsed="0" w:qFormat="1"/>
-    <w:lsdException w:name="Default Paragraph Font" w:uiPriority="1"/>
-    <w:lsdException w:name="Subtitle" w:semiHidden="0" w:uiPriority="11" w:unhideWhenUsed="0" w:qFormat="1"/>
-    <w:lsdException w:name="Strong" w:semiHidden="0" w:uiPriority="22" w:unhideWhenUsed="0" w:qFormat="1"/>
-    <w:lsdException w:name="Emphasis" w:semiHidden="0" w:uiPriority="20" w:unhideWhenUsed="0" w:qFormat="1"/>
-    <w:lsdException w:name="Table Grid" w:semiHidden="0" w:uiPriority="59" w:unhideWhenUsed="0"/>
-    <w:lsdException w:name="Placeholder Text" w:unhideWhenUsed="0"/>
-    <w:lsdException w:name="No Spacing" w:semiHidden="0" w:uiPriority="1" w:unhideWhenUsed="0" w:qFormat="1"/>
-    <w:lsdException w:name="Light Shading" w:semiHidden="0" w:uiPriority="60" w:unhideWhenUsed="0"/>
-    <w:lsdException w:name="Light List" w:semiHidden="0" w:uiPriority="61" w:unhideWhenUsed="0"/>
-    <w:lsdException w:name="Light Grid" w:semiHidden="0" w:uiPriority="62" w:unhideWhenUsed="0"/>
-    <w:lsdException w:name="Medium Shading 1" w:semiHidden="0" w:uiPriority="63" w:unhideWhenUsed="0"/>
-    <w:lsdException w:name="Medium Shading 2" w:semiHidden="0" w:uiPriority="64" w:unhideWhenUsed="0"/>
-    <w:lsdException w:name="Medium List 1" w:semiHidden="0" w:uiPriority="65" w:unhideWhenUsed="0"/>
-    <w:lsdException w:name="Medium List 2" w:semiHidden="0" w:uiPriority="66" w:unhideWhenUsed="0"/>
-    <w:lsdException w:name="Medium Grid 1" w:semiHidden="0" w:uiPriority="67" w:unhideWhenUsed="0"/>
-    <w:lsdException w:name="Medium Grid 2" w:semiHidden="0" w:uiPriority="68" w:unhideWhenUsed="0"/>
-    <w:lsdException w:name="Medium Grid 3" w:semiHidden="0" w:uiPriority="69" w:unhideWhenUsed="0"/>
-    <w:lsdException w:name="Dark List" w:semiHidden="0" w:uiPriority="70" w:unhideWhenUsed="0"/>
-    <w:lsdException w:name="Colorful Shading" w:semiHidden="0" w:uiPriority="71" w:unhideWhenUsed="0"/>
-    <w:lsdException w:name="Colorful List" w:semiHidden="0" w:uiPriority="72" w:unhideWhenUsed="0"/>
-    <w:lsdException w:name="Colorful Grid" w:semiHidden="0" w:uiPriority="73" w:unhideWhenUsed="0"/>
-    <w:lsdException w:name="Light Shading Accent 1" w:semiHidden="0" w:uiPriority="60" w:unhideWhenUsed="0"/>
-    <w:lsdException w:name="Light List Accent 1" w:semiHidden="0" w:uiPriority="61" w:unhideWhenUsed="0"/>
-    <w:lsdException w:name="Light Grid Accent 1" w:semiHidden="0" w:uiPriority="62" w:unhideWhenUsed="0"/>
-    <w:lsdException w:name="Medium Shading 1 Accent 1" w:semiHidden="0" w:uiPriority="63" w:unhideWhenUsed="0"/>
-    <w:lsdException w:name="Medium Shading 2 Accent 1" w:semiHidden="0" w:uiPriority="64" w:unhideWhenUsed="0"/>
-    <w:lsdException w:name="Medium List 1 Accent 1" w:semiHidden="0" w:uiPriority="65" w:unhideWhenUsed="0"/>
-    <w:lsdException w:name="Revision" w:unhideWhenUsed="0"/>
-    <w:lsdException w:name="List Paragraph" w:semiHidden="0" w:uiPriority="34" w:unhideWhenUsed="0" w:qFormat="1"/>
-    <w:lsdException w:name="Quote" w:semiHidden="0" w:uiPriority="29" w:unhideWhenUsed="0" w:qFormat="1"/>
-    <w:lsdException w:name="Intense Quote" w:semiHidden="0" w:uiPriority="30" w:unhideWhenUsed="0" w:qFormat="1"/>
-    <w:lsdException w:name="Medium List 2 Accent 1" w:semiHidden="0" w:uiPriority="66" w:unhideWhenUsed="0"/>
-    <w:lsdException w:name="Medium Grid 1 Accent 1" w:semiHidden="0" w:uiPriority="67" w:unhideWhenUsed="0"/>
-    <w:lsdException w:name="Medium Grid 2 Accent 1" w:semiHidden="0" w:uiPriority="68" w:unhideWhenUsed="0"/>
-    <w:lsdException w:name="Medium Grid 3 Accent 1" w:semiHidden="0" w:uiPriority="69" w:unhideWhenUsed="0"/>
-    <w:lsdException w:name="Dark List Accent 1" w:semiHidden="0" w:uiPriority="70" w:unhideWhenUsed="0"/>
-    <w:lsdException w:name="Colorful Shading Accent 1" w:semiHidden="0" w:uiPriority="71" w:unhideWhenUsed="0"/>
-    <w:lsdException w:name="Colorful List Accent 1" w:semiHidden="0" w:uiPriority="72" w:unhideWhenUsed="0"/>
-    <w:lsdException w:name="Colorful Grid Accent 1" w:semiHidden="0" w:uiPriority="73" w:unhideWhenUsed="0"/>
-    <w:lsdException w:name="Light Shading Accent 2" w:semiHidden="0" w:uiPriority="60" w:unhideWhenUsed="0"/>
-    <w:lsdException w:name="Light List Accent 2" w:semiHidden="0" w:uiPriority="61" w:unhideWhenUsed="0"/>
-    <w:lsdException w:name="Light Grid Accent 2" w:semiHidden="0" w:uiPriority="62" w:unhideWhenUsed="0"/>
-    <w:lsdException w:name="Medium Shading 1 Accent 2" w:semiHidden="0" w:uiPriority="63" w:unhideWhenUsed="0"/>
-    <w:lsdException w:name="Medium Shading 2 Accent 2" w:semiHidden="0" w:uiPriority="64" w:unhideWhenUsed="0"/>
-    <w:lsdException w:name="Medium List 1 Accent 2" w:semiHidden="0" w:uiPriority="65" w:unhideWhenUsed="0"/>
-    <w:lsdException w:name="Medium List 2 Accent 2" w:semiHidden="0" w:uiPriority="66" w:unhideWhenUsed="0"/>
-    <w:lsdException w:name="Medium Grid 1 Accent 2" w:semiHidden="0" w:uiPriority="67" w:unhideWhenUsed="0"/>
-    <w:lsdException w:name="Medium Grid 2 Accent 2" w:semiHidden="0" w:uiPriority="68" w:unhideWhenUsed="0"/>
-    <w:lsdException w:name="Medium Grid 3 Accent 2" w:semiHidden="0" w:uiPriority="69" w:unhideWhenUsed="0"/>
-    <w:lsdException w:name="Dark List Accent 2" w:semiHidden="0" w:uiPriority="70" w:unhideWhenUsed="0"/>
-    <w:lsdException w:name="Colorful Shading Accent 2" w:semiHidden="0" w:uiPriority="71" w:unhideWhenUsed="0"/>
-    <w:lsdException w:name="Colorful List Accent 2" w:semiHidden="0" w:uiPriority="72" w:unhideWhenUsed="0"/>
-    <w:lsdException w:name="Colorful Grid Accent 2" w:semiHidden="0" w:uiPriority="73" w:unhideWhenUsed="0"/>
-    <w:lsdException w:name="Light Shading Accent 3" w:semiHidden="0" w:uiPriority="60" w:unhideWhenUsed="0"/>
-    <w:lsdException w:name="Light List Accent 3" w:semiHidden="0" w:uiPriority="61" w:unhideWhenUsed="0"/>
-    <w:lsdException w:name="Light Grid Accent 3" w:semiHidden="0" w:uiPriority="62" w:unhideWhenUsed="0"/>
-    <w:lsdException w:name="Medium Shading 1 Accent 3" w:semiHidden="0" w:uiPriority="63" w:unhideWhenUsed="0"/>
-    <w:lsdException w:name="Medium Shading 2 Accent 3" w:semiHidden="0" w:uiPriority="64" w:unhideWhenUsed="0"/>
-    <w:lsdException w:name="Medium List 1 Accent 3" w:semiHidden="0" w:uiPriority="65" w:unhideWhenUsed="0"/>
-    <w:lsdException w:name="Medium List 2 Accent 3" w:semiHidden="0" w:uiPriority="66" w:unhideWhenUsed="0"/>
-    <w:lsdException w:name="Medium Grid 1 Accent 3" w:semiHidden="0" w:uiPriority="67" w:unhideWhenUsed="0"/>
-    <w:lsdException w:name="Medium Grid 2 Accent 3" w:semiHidden="0" w:uiPriority="68" w:unhideWhenUsed="0"/>
-    <w:lsdException w:name="Medium Grid 3 Accent 3" w:semiHidden="0" w:uiPriority="69" w:unhideWhenUsed="0"/>
-    <w:lsdException w:name="Dark List Accent 3" w:semiHidden="0" w:uiPriority="70" w:unhideWhenUsed="0"/>
-    <w:lsdException w:name="Colorful Shading Accent 3" w:semiHidden="0" w:uiPriority="71" w:unhideWhenUsed="0"/>
-    <w:lsdException w:name="Colorful List Accent 3" w:semiHidden="0" w:uiPriority="72" w:unhideWhenUsed="0"/>
-    <w:lsdException w:name="Colorful Grid Accent 3" w:semiHidden="0" w:uiPriority="73" w:unhideWhenUsed="0"/>
-    <w:lsdException w:name="Light Shading Accent 4" w:semiHidden="0" w:uiPriority="60" w:unhideWhenUsed="0"/>
-    <w:lsdException w:name="Light List Accent 4" w:semiHidden="0" w:uiPriority="61" w:unhideWhenUsed="0"/>
-    <w:lsdException w:name="Light Grid Accent 4" w:semiHidden="0" w:uiPriority="62" w:unhideWhenUsed="0"/>
-    <w:lsdException w:name="Medium Shading 1 Accent 4" w:semiHidden="0" w:uiPriority="63" w:unhideWhenUsed="0"/>
-    <w:lsdException w:name="Medium Shading 2 Accent 4" w:semiHidden="0" w:uiPriority="64" w:unhideWhenUsed="0"/>
-    <w:lsdException w:name="Medium List 1 Accent 4" w:semiHidden="0" w:uiPriority="65" w:unhideWhenUsed="0"/>
-    <w:lsdException w:name="Medium List 2 Accent 4" w:semiHidden="0" w:uiPriority="66" w:unhideWhenUsed="0"/>
-    <w:lsdException w:name="Medium Grid 1 Accent 4" w:semiHidden="0" w:uiPriority="67" w:unhideWhenUsed="0"/>
-    <w:lsdException w:name="Medium Grid 2 Accent 4" w:semiHidden="0" w:uiPriority="68" w:unhideWhenUsed="0"/>
-    <w:lsdException w:name="Medium Grid 3 Accent 4" w:semiHidden="0" w:uiPriority="69" w:unhideWhenUsed="0"/>
-    <w:lsdException w:name="Dark List Accent 4" w:semiHidden="0" w:uiPriority="70" w:unhideWhenUsed="0"/>
-    <w:lsdException w:name="Colorful Shading Accent 4" w:semiHidden="0" w:uiPriority="71" w:unhideWhenUsed="0"/>
-    <w:lsdException w:name="Colorful List Accent 4" w:semiHidden="0" w:uiPriority="72" w:unhideWhenUsed="0"/>
-    <w:lsdException w:name="Colorful Grid Accent 4" w:semiHidden="0" w:uiPriority="73" w:unhideWhenUsed="0"/>
-    <w:lsdException w:name="Light Shading Accent 5" w:semiHidden="0" w:uiPriority="60" w:unhideWhenUsed="0"/>
-    <w:lsdException w:name="Light List Accent 5" w:semiHidden="0" w:uiPriority="61" w:unhideWhenUsed="0"/>
-    <w:lsdException w:name="Light Grid Accent 5" w:semiHidden="0" w:uiPriority="62" w:unhideWhenUsed="0"/>
-    <w:lsdException w:name="Medium Shading 1 Accent 5" w:semiHidden="0" w:uiPriority="63" w:unhideWhenUsed="0"/>
-    <w:lsdException w:name="Medium Shading 2 Accent 5" w:semiHidden="0" w:uiPriority="64" w:unhideWhenUsed="0"/>
-    <w:lsdException w:name="Medium List 1 Accent 5" w:semiHidden="0" w:uiPriority="65" w:unhideWhenUsed="0"/>
-    <w:lsdException w:name="Medium List 2 Accent 5" w:semiHidden="0" w:uiPriority="66" w:unhideWhenUsed="0"/>
-    <w:lsdException w:name="Medium Grid 1 Accent 5" w:semiHidden="0" w:uiPriority="67" w:unhideWhenUsed="0"/>
-    <w:lsdException w:name="Medium Grid 2 Accent 5" w:semiHidden="0" w:uiPriority="68" w:unhideWhenUsed="0"/>
-    <w:lsdException w:name="Medium Grid 3 Accent 5" w:semiHidden="0" w:uiPriority="69" w:unhideWhenUsed="0"/>
-    <w:lsdException w:name="Dark List Accent 5" w:semiHidden="0" w:uiPriority="70" w:unhideWhenUsed="0"/>
-    <w:lsdException w:name="Colorful Shading Accent 5" w:semiHidden="0" w:uiPriority="71" w:unhideWhenUsed="0"/>
-    <w:lsdException w:name="Colorful List Accent 5" w:semiHidden="0" w:uiPriority="72" w:unhideWhenUsed="0"/>
-    <w:lsdException w:name="Colorful Grid Accent 5" w:semiHidden="0" w:uiPriority="73" w:unhideWhenUsed="0"/>
-    <w:lsdException w:name="Light Shading Accent 6" w:semiHidden="0" w:uiPriority="60" w:unhideWhenUsed="0"/>
-    <w:lsdException w:name="Light List Accent 6" w:semiHidden="0" w:uiPriority="61" w:unhideWhenUsed="0"/>
-    <w:lsdException w:name="Light Grid Accent 6" w:semiHidden="0" w:uiPriority="62" w:unhideWhenUsed="0"/>
-    <w:lsdException w:name="Medium Shading 1 Accent 6" w:semiHidden="0" w:uiPriority="63" w:unhideWhenUsed="0"/>
-    <w:lsdException w:name="Medium Shading 2 Accent 6" w:semiHidden="0" w:uiPriority="64" w:unhideWhenUsed="0"/>
-    <w:lsdException w:name="Medium List 1 Accent 6" w:semiHidden="0" w:uiPriority="65" w:unhideWhenUsed="0"/>
-    <w:lsdException w:name="Medium List 2 Accent 6" w:semiHidden="0" w:uiPriority="66" w:unhideWhenUsed="0"/>
-    <w:lsdException w:name="Medium Grid 1 Accent 6" w:semiHidden="0" w:uiPriority="67" w:unhideWhenUsed="0"/>
-    <w:lsdException w:name="Medium Grid 2 Accent 6" w:semiHidden="0" w:uiPriority="68" w:unhideWhenUsed="0"/>
-    <w:lsdException w:name="Medium Grid 3 Accent 6" w:semiHidden="0" w:uiPriority="69" w:unhideWhenUsed="0"/>
-    <w:lsdException w:name="Dark List Accent 6" w:semiHidden="0" w:uiPriority="70" w:unhideWhenUsed="0"/>
-    <w:lsdException w:name="Colorful Shading Accent 6" w:semiHidden="0" w:uiPriority="71" w:unhideWhenUsed="0"/>
-    <w:lsdException w:name="Colorful List Accent 6" w:semiHidden="0" w:uiPriority="72" w:unhideWhenUsed="0"/>
-    <w:lsdException w:name="Colorful Grid Accent 6" w:semiHidden="0" w:uiPriority="73" w:unhideWhenUsed="0"/>
-    <w:lsdException w:name="Subtle Emphasis" w:semiHidden="0" w:uiPriority="19" w:unhideWhenUsed="0" w:qFormat="1"/>
-    <w:lsdException w:name="Intense Emphasis" w:semiHidden="0" w:uiPriority="21" w:unhideWhenUsed="0" w:qFormat="1"/>
-    <w:lsdException w:name="Subtle Reference" w:semiHidden="0" w:uiPriority="31" w:unhideWhenUsed="0" w:qFormat="1"/>
-    <w:lsdException w:name="Intense Reference" w:semiHidden="0" w:uiPriority="32" w:unhideWhenUsed="0" w:qFormat="1"/>
-    <w:lsdException w:name="Book Title" w:semiHidden="0" w:uiPriority="33" w:unhideWhenUsed="0" w:qFormat="1"/>
-    <w:lsdException w:name="Bibliography" w:uiPriority="37"/>
-    <w:lsdException w:name="TOC Heading" w:uiPriority="39" w:qFormat="1"/>
-  </w:latentStyles>
-  <w:style w:type="paragraph" w:default="1" w:styleId="Normal">
-    <w:name w:val="Normal"/>
-    <w:qFormat/>
-  </w:style>
-  <w:style w:type="character" w:default="1" w:styleId="DefaultParagraphFont">
-    <w:name w:val="Default Paragraph Font"/>
-    <w:uiPriority w:val="1"/>
-    <w:semiHidden/>
-    <w:unhideWhenUsed/>
-  </w:style>
-  <w:style w:type="table" w:default="1" w:styleId="TableNormal">
-    <w:name w:val="Normal Table"/>
-    <w:uiPriority w:val="99"/>
-    <w:semiHidden/>
-    <w:unhideWhenUsed/>
-    <w:tblPr>
-      <w:tblInd w:w="0" w:type="dxa"/>
-      <w:tblCellMar>
-        <w:top w:w="0" w:type="dxa"/>
-        <w:left w:w="108" w:type="dxa"/>
-        <w:bottom w:w="0" w:type="dxa"/>
-        <w:right w:w="108" w:type="dxa"/>
-      </w:tblCellMar>
-    </w:tblPr>
-  </w:style>
-  <w:style w:type="numbering" w:default="1" w:styleId="NoList">
-    <w:name w:val="No List"/>
-    <w:uiPriority w:val="99"/>
-    <w:semiHidden/>
-    <w:unhideWhenUsed/>
-  </w:style>
-</w:styles>
-</file>
-
 <file path=word/theme/theme1.xml><?xml version="1.0" encoding="utf-8"?>
 <a:theme xmlns:a="http://schemas.openxmlformats.org/drawingml/2006/main" name="Office Theme">
   <a:themeElements>
@@ -15870,7 +16761,7 @@
 </file>
 
 <file path=customXml/itemProps1.xml><?xml version="1.0" encoding="utf-8"?>
-<ds:datastoreItem xmlns:ds="http://schemas.openxmlformats.org/officeDocument/2006/customXml" ds:itemID="{7FE45251-FA96-3A49-8B0E-2A71C1E26270}">
+<ds:datastoreItem xmlns:ds="http://schemas.openxmlformats.org/officeDocument/2006/customXml" ds:itemID="{8E234822-20C0-7A48-9C5C-1746F2C53ED5}">
   <ds:schemaRefs>
     <ds:schemaRef ds:uri="http://schemas.openxmlformats.org/officeDocument/2006/bibliography"/>
   </ds:schemaRefs>

</xml_diff>